<commit_message>
modified:   Coding Bootcamp/Python_Bootcamp_Notes.docx 	modified:   Coding Bootcamp/Week 2.ipynb 	new file:   Coding Bootcamp/Week 3.ipynb
</commit_message>
<xml_diff>
--- a/Coding Bootcamp/Python_Bootcamp_Notes.docx
+++ b/Coding Bootcamp/Python_Bootcamp_Notes.docx
@@ -258,19 +258,7 @@
         </w:numPr>
       </w:pPr>
       <w:r>
-        <w:t>It is an open-source integrated development environment (IDE) that allows you</w:t>
-      </w:r>
-      <w:r>
-        <w:t xml:space="preserve"> </w:t>
-      </w:r>
-      <w:r>
-        <w:t>to create and share documents that contain live code, equations, visualizations, and</w:t>
-      </w:r>
-      <w:r>
-        <w:t xml:space="preserve"> </w:t>
-      </w:r>
-      <w:r>
-        <w:t>narrative text. For us, it’s essentially our notebook, where we will code along together</w:t>
+        <w:t>It is an open-source integrated development environment (IDE) that allows you to create and share documents that contain live code, equations, visualizations, and narrative text. For us, it’s essentially our notebook, where we will code along together</w:t>
       </w:r>
     </w:p>
     <w:p>
@@ -334,6 +322,10 @@
         <w:ind w:left="360"/>
       </w:pPr>
       <w:r>
+        <w:rPr>
+          <w:noProof/>
+        </w:rPr>
+        <w:lastRenderedPageBreak/>
         <w:drawing>
           <wp:inline distT="0" distB="0" distL="0" distR="0" wp14:anchorId="793FC1D4" wp14:editId="2A118FC6">
             <wp:extent cx="5731510" cy="2029460"/>
@@ -447,13 +439,7 @@
         </w:numPr>
       </w:pPr>
       <w:r>
-        <w:t>In Python, we can write comments using the hash (#) symbol. Any text that follows this</w:t>
-      </w:r>
-      <w:r>
-        <w:t xml:space="preserve"> </w:t>
-      </w:r>
-      <w:r>
-        <w:t>symbol will be commented out.</w:t>
+        <w:t>In Python, we can write comments using the hash (#) symbol. Any text that follows this symbol will be commented out.</w:t>
       </w:r>
     </w:p>
     <w:p>
@@ -461,6 +447,9 @@
         <w:jc w:val="center"/>
       </w:pPr>
       <w:r>
+        <w:rPr>
+          <w:noProof/>
+        </w:rPr>
         <w:drawing>
           <wp:inline distT="0" distB="0" distL="0" distR="0" wp14:anchorId="1C02BD46" wp14:editId="3027E030">
             <wp:extent cx="2653146" cy="998150"/>
@@ -530,7 +519,9 @@
         <w:jc w:val="center"/>
       </w:pPr>
       <w:r>
-        <w:lastRenderedPageBreak/>
+        <w:rPr>
+          <w:noProof/>
+        </w:rPr>
         <w:drawing>
           <wp:inline distT="0" distB="0" distL="0" distR="0" wp14:anchorId="08623067" wp14:editId="39E7912C">
             <wp:extent cx="3686689" cy="1667108"/>
@@ -585,61 +576,38 @@
         </w:numPr>
       </w:pPr>
       <w:r>
-        <w:t>They</w:t>
+        <w:t>They allow us to save values into memory using a name that we assign. This lets us use those values later in the program</w:t>
+      </w:r>
+    </w:p>
+    <w:p>
+      <w:pPr>
+        <w:pStyle w:val="ListParagraph"/>
+        <w:numPr>
+          <w:ilvl w:val="0"/>
+          <w:numId w:val="3"/>
+        </w:numPr>
+      </w:pPr>
+      <w:r>
+        <w:lastRenderedPageBreak/>
+        <w:t>We declare a name on the left side of the equals operator (“=”), and on the right side, we assign the value that we want to save to use later.</w:t>
+      </w:r>
+    </w:p>
+    <w:p>
+      <w:pPr>
+        <w:pStyle w:val="ListParagraph"/>
+        <w:numPr>
+          <w:ilvl w:val="0"/>
+          <w:numId w:val="3"/>
+        </w:numPr>
+      </w:pPr>
+      <w:r>
+        <w:t>Note:</w:t>
       </w:r>
       <w:r>
         <w:t xml:space="preserve"> </w:t>
       </w:r>
       <w:r>
-        <w:t>allow us to save values into memory using a name that we assign. This lets us use those</w:t>
-      </w:r>
-      <w:r>
-        <w:t xml:space="preserve"> </w:t>
-      </w:r>
-      <w:r>
-        <w:t>values later in the program</w:t>
-      </w:r>
-    </w:p>
-    <w:p>
-      <w:pPr>
-        <w:pStyle w:val="ListParagraph"/>
-        <w:numPr>
-          <w:ilvl w:val="0"/>
-          <w:numId w:val="3"/>
-        </w:numPr>
-      </w:pPr>
-      <w:r>
-        <w:t>We declare a name on the left side of the equals operator (“=”), and on the right side, we</w:t>
-      </w:r>
-      <w:r>
-        <w:t xml:space="preserve"> </w:t>
-      </w:r>
-      <w:r>
-        <w:t>assign the value that we want to save to use later.</w:t>
-      </w:r>
-    </w:p>
-    <w:p>
-      <w:pPr>
-        <w:pStyle w:val="ListParagraph"/>
-        <w:numPr>
-          <w:ilvl w:val="0"/>
-          <w:numId w:val="3"/>
-        </w:numPr>
-      </w:pPr>
-      <w:r>
-        <w:t>Note:</w:t>
-      </w:r>
-      <w:r>
-        <w:t xml:space="preserve"> </w:t>
-      </w:r>
-      <w:r>
-        <w:t>Variable names can contain only letters, underscores, and numbers;</w:t>
-      </w:r>
-      <w:r>
-        <w:t xml:space="preserve"> </w:t>
-      </w:r>
-      <w:r>
-        <w:t>however, they cannot start with a number.</w:t>
+        <w:t>Variable names can contain only letters, underscores, and numbers; however, they cannot start with a number.</w:t>
       </w:r>
     </w:p>
     <w:p>
@@ -648,6 +616,9 @@
         <w:jc w:val="center"/>
       </w:pPr>
       <w:r>
+        <w:rPr>
+          <w:noProof/>
+        </w:rPr>
         <w:drawing>
           <wp:inline distT="0" distB="0" distL="0" distR="0" wp14:anchorId="10176E54" wp14:editId="19014577">
             <wp:extent cx="3962400" cy="1379830"/>
@@ -714,13 +685,7 @@
         <w:t>A</w:t>
       </w:r>
       <w:r>
-        <w:t>dd one string to the</w:t>
-      </w:r>
-      <w:r>
-        <w:t xml:space="preserve"> </w:t>
-      </w:r>
-      <w:r>
-        <w:t>end of another.</w:t>
+        <w:t>dd one string to the end of another.</w:t>
       </w:r>
     </w:p>
     <w:p>
@@ -729,6 +694,9 @@
         <w:jc w:val="center"/>
       </w:pPr>
       <w:r>
+        <w:rPr>
+          <w:noProof/>
+        </w:rPr>
         <w:drawing>
           <wp:inline distT="0" distB="0" distL="0" distR="0" wp14:anchorId="46C503CB" wp14:editId="2932983D">
             <wp:extent cx="3422073" cy="1118029"/>
@@ -791,73 +759,43 @@
         </w:numPr>
       </w:pPr>
       <w:r>
-        <w:t>Earlier we created a full name by adding multiple strings together to create a larger</w:t>
-      </w:r>
-      <w:r>
-        <w:t xml:space="preserve"> </w:t>
-      </w:r>
-      <w:r>
-        <w:t>string. While this is perfectly fine to use, for larger strings it becomes tough to read</w:t>
-      </w:r>
-    </w:p>
-    <w:p>
-      <w:pPr>
-        <w:pStyle w:val="ListParagraph"/>
-        <w:numPr>
-          <w:ilvl w:val="0"/>
-          <w:numId w:val="3"/>
-        </w:numPr>
-      </w:pPr>
-      <w:r>
-        <w:t>The format method works by putting a period directly after the ending string quotation,</w:t>
-      </w:r>
-      <w:r>
-        <w:t xml:space="preserve"> </w:t>
-      </w:r>
-      <w:r>
-        <w:t>followed by the keyword “format”. Within the parenthesis after the keyword are the</w:t>
-      </w:r>
-      <w:r>
-        <w:t xml:space="preserve"> </w:t>
-      </w:r>
-      <w:r>
-        <w:t>variables that will be injected into the string.</w:t>
-      </w:r>
-    </w:p>
-    <w:p>
-      <w:pPr>
-        <w:pStyle w:val="ListParagraph"/>
-        <w:numPr>
-          <w:ilvl w:val="0"/>
-          <w:numId w:val="3"/>
-        </w:numPr>
-      </w:pPr>
-      <w:r>
-        <w:t>The order of the curly</w:t>
-      </w:r>
-      <w:r>
-        <w:t xml:space="preserve"> </w:t>
-      </w:r>
-      <w:r>
-        <w:t xml:space="preserve">brackets is the same order for the variables within the format parenthesis. </w:t>
-      </w:r>
-    </w:p>
-    <w:p>
-      <w:pPr>
-        <w:pStyle w:val="ListParagraph"/>
-        <w:numPr>
-          <w:ilvl w:val="0"/>
-          <w:numId w:val="3"/>
-        </w:numPr>
-      </w:pPr>
-      <w:r>
-        <w:t>To include</w:t>
-      </w:r>
-      <w:r>
-        <w:t xml:space="preserve"> </w:t>
-      </w:r>
-      <w:r>
-        <w:t>multiple variables in one format string, you simply separate each by a comma</w:t>
+        <w:t>Earlier we created a full name by adding multiple strings together to create a larger string. While this is perfectly fine to use, for larger strings it becomes tough to read</w:t>
+      </w:r>
+    </w:p>
+    <w:p>
+      <w:pPr>
+        <w:pStyle w:val="ListParagraph"/>
+        <w:numPr>
+          <w:ilvl w:val="0"/>
+          <w:numId w:val="3"/>
+        </w:numPr>
+      </w:pPr>
+      <w:r>
+        <w:t>The format method works by putting a period directly after the ending string quotation, followed by the keyword “format”. Within the parenthesis after the keyword are the variables that will be injected into the string.</w:t>
+      </w:r>
+    </w:p>
+    <w:p>
+      <w:pPr>
+        <w:pStyle w:val="ListParagraph"/>
+        <w:numPr>
+          <w:ilvl w:val="0"/>
+          <w:numId w:val="3"/>
+        </w:numPr>
+      </w:pPr>
+      <w:r>
+        <w:t xml:space="preserve">The order of the curly brackets is the same order for the variables within the format parenthesis. </w:t>
+      </w:r>
+    </w:p>
+    <w:p>
+      <w:pPr>
+        <w:pStyle w:val="ListParagraph"/>
+        <w:numPr>
+          <w:ilvl w:val="0"/>
+          <w:numId w:val="3"/>
+        </w:numPr>
+      </w:pPr>
+      <w:r>
+        <w:t>To include multiple variables in one format string, you simply separate each by a comma</w:t>
       </w:r>
     </w:p>
     <w:p>
@@ -865,7 +803,9 @@
         <w:jc w:val="center"/>
       </w:pPr>
       <w:r>
-        <w:lastRenderedPageBreak/>
+        <w:rPr>
+          <w:noProof/>
+        </w:rPr>
         <w:drawing>
           <wp:inline distT="0" distB="0" distL="0" distR="0" wp14:anchorId="52B334B8" wp14:editId="00EA149F">
             <wp:extent cx="3816928" cy="1498233"/>
@@ -913,6 +853,7 @@
         <w:pStyle w:val="Heading2"/>
       </w:pPr>
       <w:r>
+        <w:lastRenderedPageBreak/>
         <w:t>String Index:</w:t>
       </w:r>
     </w:p>
@@ -968,19 +909,7 @@
         </w:numPr>
       </w:pPr>
       <w:r>
-        <w:t>In order to index a specific element, you use square brackets to the right of the</w:t>
-      </w:r>
-      <w:r>
-        <w:t xml:space="preserve"> </w:t>
-      </w:r>
-      <w:r>
-        <w:t>variable name. Within those square brackets, you put the index location you wish to</w:t>
-      </w:r>
-      <w:r>
-        <w:t xml:space="preserve"> </w:t>
-      </w:r>
-      <w:r>
-        <w:t>access.</w:t>
+        <w:t>In order to index a specific element, you use square brackets to the right of the variable name. Within those square brackets, you put the index location you wish to access.</w:t>
       </w:r>
     </w:p>
     <w:p>
@@ -988,6 +917,9 @@
         <w:jc w:val="center"/>
       </w:pPr>
       <w:r>
+        <w:rPr>
+          <w:noProof/>
+        </w:rPr>
         <w:drawing>
           <wp:inline distT="0" distB="0" distL="0" distR="0" wp14:anchorId="1726B814" wp14:editId="21B80A5E">
             <wp:extent cx="1925782" cy="716983"/>
@@ -1251,6 +1183,9 @@
     </w:p>
     <w:p>
       <w:r>
+        <w:rPr>
+          <w:noProof/>
+        </w:rPr>
         <w:drawing>
           <wp:inline distT="0" distB="0" distL="0" distR="0" wp14:anchorId="047AD10D" wp14:editId="643992F8">
             <wp:extent cx="5731510" cy="1778000"/>
@@ -1315,63 +1250,84 @@
         </w:numPr>
       </w:pPr>
       <w:r>
-        <w:t>Often, you’ll run into words that aren’t capitalized that should be usually names. The</w:t>
-      </w:r>
-      <w:r>
-        <w:t xml:space="preserve"> </w:t>
-      </w:r>
-      <w:r>
-        <w:t>title method capitalizes all first letters in each word of a string.</w:t>
+        <w:t>Often, you’ll run into words that aren’t capitalized that should be usually names. The title method capitalizes all first letters in each word of a string.</w:t>
       </w:r>
     </w:p>
     <w:p>
       <w:proofErr w:type="gramStart"/>
       <w:r>
+        <w:t>.upper</w:t>
+      </w:r>
+      <w:proofErr w:type="gramEnd"/>
+      <w:r>
+        <w:t>() and .lower()</w:t>
+      </w:r>
+    </w:p>
+    <w:p>
+      <w:pPr>
+        <w:pStyle w:val="ListParagraph"/>
+        <w:numPr>
+          <w:ilvl w:val="0"/>
+          <w:numId w:val="3"/>
+        </w:numPr>
+      </w:pPr>
+      <w:r>
+        <w:t>Converts</w:t>
+      </w:r>
+      <w:bookmarkStart w:id="0" w:name="_GoBack"/>
+      <w:bookmarkEnd w:id="0"/>
+      <w:r>
+        <w:t xml:space="preserve"> whole word to capital or lowercase</w:t>
+      </w:r>
+    </w:p>
+    <w:p>
+      <w:proofErr w:type="gramStart"/>
+      <w:r>
+        <w:t>.replace</w:t>
+      </w:r>
+      <w:proofErr w:type="gramEnd"/>
+      <w:r>
+        <w:t>(“replace this” , “with this”)</w:t>
+      </w:r>
+    </w:p>
+    <w:p>
+      <w:pPr>
+        <w:pStyle w:val="ListParagraph"/>
+        <w:numPr>
+          <w:ilvl w:val="0"/>
+          <w:numId w:val="3"/>
+        </w:numPr>
+      </w:pPr>
+      <w:r>
+        <w:t>Works like the find and replace tool</w:t>
+      </w:r>
+    </w:p>
+    <w:p>
+      <w:proofErr w:type="gramStart"/>
+      <w:r>
+        <w:t>.find</w:t>
+      </w:r>
+      <w:proofErr w:type="gramEnd"/>
+      <w:r>
+        <w:t xml:space="preserve">(“the string we’re searching for”) </w:t>
+      </w:r>
+    </w:p>
+    <w:p>
+      <w:pPr>
+        <w:pStyle w:val="ListParagraph"/>
+        <w:numPr>
+          <w:ilvl w:val="0"/>
+          <w:numId w:val="3"/>
+        </w:numPr>
+      </w:pPr>
+      <w:r>
+        <w:t>Output is the starting index of the term</w:t>
+      </w:r>
+    </w:p>
+    <w:p>
+      <w:proofErr w:type="gramStart"/>
+      <w:r>
         <w:lastRenderedPageBreak/>
-        <w:t>.replace</w:t>
-      </w:r>
-      <w:proofErr w:type="gramEnd"/>
-      <w:r>
-        <w:t>(“replace this” , “with this”)</w:t>
-      </w:r>
-    </w:p>
-    <w:p>
-      <w:pPr>
-        <w:pStyle w:val="ListParagraph"/>
-        <w:numPr>
-          <w:ilvl w:val="0"/>
-          <w:numId w:val="3"/>
-        </w:numPr>
-      </w:pPr>
-      <w:r>
-        <w:t>Works like the find and replace tool</w:t>
-      </w:r>
-    </w:p>
-    <w:p>
-      <w:proofErr w:type="gramStart"/>
-      <w:r>
-        <w:t>.find</w:t>
-      </w:r>
-      <w:proofErr w:type="gramEnd"/>
-      <w:r>
-        <w:t xml:space="preserve">(“the string we’re searching for”) </w:t>
-      </w:r>
-    </w:p>
-    <w:p>
-      <w:pPr>
-        <w:pStyle w:val="ListParagraph"/>
-        <w:numPr>
-          <w:ilvl w:val="0"/>
-          <w:numId w:val="3"/>
-        </w:numPr>
-      </w:pPr>
-      <w:r>
-        <w:t>Output is the starting index of the term</w:t>
-      </w:r>
-    </w:p>
-    <w:p>
-      <w:proofErr w:type="gramStart"/>
-      <w:r>
         <w:t>.strip</w:t>
       </w:r>
       <w:proofErr w:type="gramEnd"/>
@@ -1445,6 +1401,9 @@
         <w:jc w:val="center"/>
       </w:pPr>
       <w:r>
+        <w:rPr>
+          <w:noProof/>
+        </w:rPr>
         <w:drawing>
           <wp:inline distT="0" distB="0" distL="0" distR="0" wp14:anchorId="3831BC95" wp14:editId="4FECBECB">
             <wp:extent cx="3456709" cy="843646"/>
@@ -1526,6 +1485,9 @@
     </w:p>
     <w:p>
       <w:r>
+        <w:rPr>
+          <w:noProof/>
+        </w:rPr>
         <w:drawing>
           <wp:inline distT="0" distB="0" distL="0" distR="0" wp14:anchorId="027D7244" wp14:editId="445654B0">
             <wp:extent cx="1953491" cy="998777"/>
@@ -1570,8 +1532,6 @@
       <w:r>
         <w:t>, same as \n = new line</w:t>
       </w:r>
-      <w:bookmarkStart w:id="0" w:name="_GoBack"/>
-      <w:bookmarkEnd w:id="0"/>
     </w:p>
     <w:p>
       <w:pPr>
@@ -2523,6 +2483,7 @@
   <w:style w:type="character" w:default="1" w:styleId="DefaultParagraphFont">
     <w:name w:val="Default Paragraph Font"/>
     <w:uiPriority w:val="1"/>
+    <w:semiHidden/>
     <w:unhideWhenUsed/>
   </w:style>
   <w:style w:type="table" w:default="1" w:styleId="TableNormal">

</xml_diff>

<commit_message>
modified:   Coding Bootcamp/Python_Bootcamp_Notes.docx 	new file:   Coding Bootcamp/Week 6.ipynb 	new file:   Coding Bootcamp/data.csv 	new file:   Coding Bootcamp/fav number 	new file:   Coding Bootcamp/test.csv 	new file:   Coding Bootcamp/test.txt 	new file:   Coding Bootcamp/users.csv
</commit_message>
<xml_diff>
--- a/Coding Bootcamp/Python_Bootcamp_Notes.docx
+++ b/Coding Bootcamp/Python_Bootcamp_Notes.docx
@@ -341,28 +341,6 @@
     </w:p>
     <w:p>
       <w:pPr>
-        <w:pStyle w:val="Heading2"/>
-        <w:rPr>
-          <w:rFonts w:cstheme="minorHAnsi"/>
-        </w:rPr>
-      </w:pPr>
-      <w:proofErr w:type="spellStart"/>
-      <w:r>
-        <w:rPr>
-          <w:rFonts w:cstheme="minorHAnsi"/>
-        </w:rPr>
-        <w:t>Jupyter</w:t>
-      </w:r>
-      <w:proofErr w:type="spellEnd"/>
-      <w:r>
-        <w:rPr>
-          <w:rFonts w:cstheme="minorHAnsi"/>
-        </w:rPr>
-        <w:t xml:space="preserve"> Notebook</w:t>
-      </w:r>
-    </w:p>
-    <w:p>
-      <w:pPr>
         <w:pStyle w:val="ListParagraph"/>
         <w:numPr>
           <w:ilvl w:val="0"/>
@@ -376,49 +354,7 @@
         <w:rPr>
           <w:rFonts w:cstheme="minorHAnsi"/>
         </w:rPr>
-        <w:t>It is an open-source integrated development environment (IDE) that allows you to create and share documents that contain live code, equations, visualizations, and narrative text. For us, it’s essentially our notebook, where we will code along together</w:t>
-      </w:r>
-    </w:p>
-    <w:p>
-      <w:pPr>
-        <w:pStyle w:val="Heading1"/>
-        <w:rPr>
-          <w:rFonts w:cstheme="minorHAnsi"/>
-        </w:rPr>
-      </w:pPr>
-      <w:r>
-        <w:rPr>
-          <w:rFonts w:cstheme="minorHAnsi"/>
-        </w:rPr>
-        <w:t>Basics</w:t>
-      </w:r>
-    </w:p>
-    <w:p>
-      <w:pPr>
-        <w:pStyle w:val="Heading2"/>
-        <w:rPr>
-          <w:rFonts w:cstheme="minorHAnsi"/>
-        </w:rPr>
-      </w:pPr>
-      <w:r>
-        <w:rPr>
-          <w:rFonts w:cstheme="minorHAnsi"/>
-        </w:rPr>
-        <w:t xml:space="preserve">Opening a new </w:t>
-      </w:r>
-      <w:proofErr w:type="spellStart"/>
-      <w:r>
-        <w:rPr>
-          <w:rFonts w:cstheme="minorHAnsi"/>
-        </w:rPr>
-        <w:t>jupyter</w:t>
-      </w:r>
-      <w:proofErr w:type="spellEnd"/>
-      <w:r>
-        <w:rPr>
-          <w:rFonts w:cstheme="minorHAnsi"/>
-        </w:rPr>
-        <w:t xml:space="preserve"> notebook</w:t>
+        <w:t>Helps to ensure that previous formats of python which are incompatible, can be opened</w:t>
       </w:r>
     </w:p>
     <w:p>
@@ -436,7 +372,31 @@
         <w:rPr>
           <w:rFonts w:cstheme="minorHAnsi"/>
         </w:rPr>
-        <w:t xml:space="preserve">In VS Code, you can go File &gt; New file </w:t>
+        <w:t>Create an environment – then can download software in</w:t>
+      </w:r>
+      <w:bookmarkStart w:id="0" w:name="_GoBack"/>
+      <w:bookmarkEnd w:id="0"/>
+    </w:p>
+    <w:p>
+      <w:pPr>
+        <w:pStyle w:val="Heading2"/>
+        <w:rPr>
+          <w:rFonts w:cstheme="minorHAnsi"/>
+        </w:rPr>
+      </w:pPr>
+      <w:proofErr w:type="spellStart"/>
+      <w:r>
+        <w:rPr>
+          <w:rFonts w:cstheme="minorHAnsi"/>
+        </w:rPr>
+        <w:t>Jupyter</w:t>
+      </w:r>
+      <w:proofErr w:type="spellEnd"/>
+      <w:r>
+        <w:rPr>
+          <w:rFonts w:cstheme="minorHAnsi"/>
+        </w:rPr>
+        <w:t xml:space="preserve"> Notebook</w:t>
       </w:r>
     </w:p>
     <w:p>
@@ -454,6 +414,84 @@
         <w:rPr>
           <w:rFonts w:cstheme="minorHAnsi"/>
         </w:rPr>
+        <w:t>It is an open-source integrated development environment (IDE) that allows you to create and share documents that contain live code, equations, visualizations, and narrative text. For us, it’s essentially our notebook, where we will code along together</w:t>
+      </w:r>
+    </w:p>
+    <w:p>
+      <w:pPr>
+        <w:pStyle w:val="Heading1"/>
+        <w:rPr>
+          <w:rFonts w:cstheme="minorHAnsi"/>
+        </w:rPr>
+      </w:pPr>
+      <w:r>
+        <w:rPr>
+          <w:rFonts w:cstheme="minorHAnsi"/>
+        </w:rPr>
+        <w:t>Basics</w:t>
+      </w:r>
+    </w:p>
+    <w:p>
+      <w:pPr>
+        <w:pStyle w:val="Heading2"/>
+        <w:rPr>
+          <w:rFonts w:cstheme="minorHAnsi"/>
+        </w:rPr>
+      </w:pPr>
+      <w:r>
+        <w:rPr>
+          <w:rFonts w:cstheme="minorHAnsi"/>
+        </w:rPr>
+        <w:t xml:space="preserve">Opening a new </w:t>
+      </w:r>
+      <w:proofErr w:type="spellStart"/>
+      <w:r>
+        <w:rPr>
+          <w:rFonts w:cstheme="minorHAnsi"/>
+        </w:rPr>
+        <w:t>jupyter</w:t>
+      </w:r>
+      <w:proofErr w:type="spellEnd"/>
+      <w:r>
+        <w:rPr>
+          <w:rFonts w:cstheme="minorHAnsi"/>
+        </w:rPr>
+        <w:t xml:space="preserve"> notebook</w:t>
+      </w:r>
+    </w:p>
+    <w:p>
+      <w:pPr>
+        <w:pStyle w:val="ListParagraph"/>
+        <w:numPr>
+          <w:ilvl w:val="0"/>
+          <w:numId w:val="3"/>
+        </w:numPr>
+        <w:rPr>
+          <w:rFonts w:cstheme="minorHAnsi"/>
+        </w:rPr>
+      </w:pPr>
+      <w:r>
+        <w:rPr>
+          <w:rFonts w:cstheme="minorHAnsi"/>
+        </w:rPr>
+        <w:t xml:space="preserve">In VS Code, you can go File &gt; New file </w:t>
+      </w:r>
+    </w:p>
+    <w:p>
+      <w:pPr>
+        <w:pStyle w:val="ListParagraph"/>
+        <w:numPr>
+          <w:ilvl w:val="0"/>
+          <w:numId w:val="3"/>
+        </w:numPr>
+        <w:rPr>
+          <w:rFonts w:cstheme="minorHAnsi"/>
+        </w:rPr>
+      </w:pPr>
+      <w:r>
+        <w:rPr>
+          <w:rFonts w:cstheme="minorHAnsi"/>
+        </w:rPr>
         <w:t xml:space="preserve">A prompt will come up to select your file type – choose </w:t>
       </w:r>
       <w:proofErr w:type="spellStart"/>
@@ -483,6 +521,7 @@
           <w:rFonts w:cstheme="minorHAnsi"/>
           <w:noProof/>
         </w:rPr>
+        <w:lastRenderedPageBreak/>
         <w:drawing>
           <wp:inline distT="0" distB="0" distL="0" distR="0" wp14:anchorId="793FC1D4" wp14:editId="2A118FC6">
             <wp:extent cx="5731510" cy="2029460"/>
@@ -822,6 +861,7 @@
         <w:rPr>
           <w:rFonts w:cstheme="minorHAnsi"/>
         </w:rPr>
+        <w:lastRenderedPageBreak/>
         <w:t>We declare a name on the left side of the equals operator (“=”), and on the right side, we assign the value that we want to save to use later.</w:t>
       </w:r>
     </w:p>
@@ -1158,6 +1198,7 @@
         <w:rPr>
           <w:rFonts w:cstheme="minorHAnsi"/>
         </w:rPr>
+        <w:lastRenderedPageBreak/>
         <w:t>String Index:</w:t>
       </w:r>
     </w:p>
@@ -1752,6 +1793,7 @@
         <w:rPr>
           <w:rFonts w:cstheme="minorHAnsi"/>
         </w:rPr>
+        <w:lastRenderedPageBreak/>
         <w:t>.strip</w:t>
       </w:r>
       <w:proofErr w:type="gramEnd"/>
@@ -2204,7 +2246,7 @@
           <w:rFonts w:cstheme="minorHAnsi"/>
         </w:rPr>
       </w:pPr>
-      <w:bookmarkStart w:id="0" w:name="_Hlk181267628"/>
+      <w:bookmarkStart w:id="1" w:name="_Hlk181267628"/>
       <w:proofErr w:type="spellStart"/>
       <w:r>
         <w:rPr>
@@ -2619,6 +2661,7 @@
           <w:rFonts w:cstheme="minorHAnsi"/>
           <w:b/>
         </w:rPr>
+        <w:lastRenderedPageBreak/>
         <w:t xml:space="preserve">command &gt;&gt; </w:t>
       </w:r>
       <w:proofErr w:type="spellStart"/>
@@ -2955,7 +2998,7 @@
         <w:t xml:space="preserve"> shows you all commands you have used</w:t>
       </w:r>
     </w:p>
-    <w:bookmarkEnd w:id="0"/>
+    <w:bookmarkEnd w:id="1"/>
     <w:p>
       <w:pPr>
         <w:rPr>
@@ -3236,6 +3279,7 @@
           <w:rFonts w:cstheme="minorHAnsi"/>
           <w:noProof/>
         </w:rPr>
+        <w:lastRenderedPageBreak/>
         <w:drawing>
           <wp:inline distT="0" distB="0" distL="0" distR="0" wp14:anchorId="2C1C3AED" wp14:editId="520D630C">
             <wp:extent cx="5229955" cy="2200582"/>
@@ -3488,7 +3532,14 @@
         <w:rPr>
           <w:rFonts w:cstheme="minorHAnsi"/>
         </w:rPr>
-        <w:t>All branching statements begin the same way, with the keyword “if”. Following the keyword is what is known as a condition. Lastly, there will always be an ending colon at the end of the statement. The if statement checks to see if the given condition is True or False. If the condition is True, then the code block runs. If it is False, then the program continues without running any of the code indented directly after the if statement:</w:t>
+        <w:t xml:space="preserve">All branching statements begin the same way, with the keyword “if”. Following the keyword is what is known as a condition. Lastly, there will always be an ending colon at the end of the statement. The if statement checks to see if the given condition is True or False. If the </w:t>
+      </w:r>
+      <w:r>
+        <w:rPr>
+          <w:rFonts w:cstheme="minorHAnsi"/>
+        </w:rPr>
+        <w:lastRenderedPageBreak/>
+        <w:t>condition is True, then the code block runs. If it is False, then the program continues without running any of the code indented directly after the if statement:</w:t>
       </w:r>
     </w:p>
     <w:p>
@@ -3850,6 +3901,7 @@
         <w:rPr>
           <w:rFonts w:cstheme="minorHAnsi"/>
         </w:rPr>
+        <w:lastRenderedPageBreak/>
         <w:t>Elif</w:t>
       </w:r>
       <w:proofErr w:type="spellEnd"/>
@@ -4110,6 +4162,7 @@
         <w:rPr>
           <w:noProof/>
         </w:rPr>
+        <w:lastRenderedPageBreak/>
         <w:drawing>
           <wp:inline distT="0" distB="0" distL="0" distR="0" wp14:anchorId="1B5063CA" wp14:editId="7610F194">
             <wp:extent cx="2867425" cy="1343212"/>
@@ -4336,6 +4389,9 @@
     </w:p>
     <w:p>
       <w:r>
+        <w:rPr>
+          <w:noProof/>
+        </w:rPr>
         <w:drawing>
           <wp:inline distT="0" distB="0" distL="0" distR="0" wp14:anchorId="5C5CC929" wp14:editId="25C19241">
             <wp:extent cx="5333999" cy="1734911"/>
@@ -4382,6 +4438,7 @@
     </w:p>
     <w:p>
       <w:r>
+        <w:lastRenderedPageBreak/>
         <w:t>Loops are how programmers rerun the same lines of code several times</w:t>
       </w:r>
       <w:r>
@@ -4852,6 +4909,9 @@
         <w:ind w:left="360"/>
       </w:pPr>
       <w:r>
+        <w:rPr>
+          <w:noProof/>
+        </w:rPr>
         <w:drawing>
           <wp:inline distT="0" distB="0" distL="0" distR="0" wp14:anchorId="6D63BBDE" wp14:editId="262B2158">
             <wp:extent cx="4058216" cy="866896"/>
@@ -4940,6 +5000,9 @@
     </w:p>
     <w:p>
       <w:r>
+        <w:rPr>
+          <w:noProof/>
+        </w:rPr>
         <w:drawing>
           <wp:inline distT="0" distB="0" distL="0" distR="0" wp14:anchorId="5FFD1542" wp14:editId="0B2576CC">
             <wp:extent cx="3486637" cy="1124107"/>
@@ -4997,6 +5060,10 @@
     </w:p>
     <w:p>
       <w:r>
+        <w:rPr>
+          <w:noProof/>
+        </w:rPr>
+        <w:lastRenderedPageBreak/>
         <w:drawing>
           <wp:inline distT="0" distB="0" distL="0" distR="0" wp14:anchorId="56EDCF56" wp14:editId="7C38079B">
             <wp:extent cx="3696216" cy="1019317"/>
@@ -5120,6 +5187,9 @@
     </w:p>
     <w:p>
       <w:r>
+        <w:rPr>
+          <w:noProof/>
+        </w:rPr>
         <w:drawing>
           <wp:inline distT="0" distB="0" distL="0" distR="0" wp14:anchorId="5F8F76D7" wp14:editId="1DCEFBB6">
             <wp:extent cx="5210902" cy="4534533"/>
@@ -5162,6 +5232,7 @@
         <w:pStyle w:val="Heading2"/>
       </w:pPr>
       <w:r>
+        <w:lastRenderedPageBreak/>
         <w:t>Working with Lists – Functions to use</w:t>
       </w:r>
     </w:p>
@@ -5218,6 +5289,9 @@
     </w:p>
     <w:p>
       <w:r>
+        <w:rPr>
+          <w:noProof/>
+        </w:rPr>
         <w:drawing>
           <wp:inline distT="0" distB="0" distL="0" distR="0" wp14:anchorId="62C886CA" wp14:editId="41E7E92C">
             <wp:extent cx="4610743" cy="1314633"/>
@@ -5732,6 +5806,7 @@
         <w:pStyle w:val="Heading2"/>
       </w:pPr>
       <w:r>
+        <w:lastRenderedPageBreak/>
         <w:t>Loops and lists:</w:t>
       </w:r>
     </w:p>
@@ -5742,6 +5817,9 @@
     </w:p>
     <w:p>
       <w:r>
+        <w:rPr>
+          <w:noProof/>
+        </w:rPr>
         <w:drawing>
           <wp:inline distT="0" distB="0" distL="0" distR="0" wp14:anchorId="1B9E722F" wp14:editId="288F3FEE">
             <wp:extent cx="4248743" cy="1028844"/>
@@ -5781,6 +5859,9 @@
     </w:p>
     <w:p>
       <w:r>
+        <w:rPr>
+          <w:noProof/>
+        </w:rPr>
         <w:drawing>
           <wp:inline distT="0" distB="0" distL="0" distR="0" wp14:anchorId="6946526D" wp14:editId="49D506D9">
             <wp:extent cx="5087060" cy="1581371"/>
@@ -6008,6 +6089,7 @@
         <w:rPr>
           <w:rFonts w:cstheme="minorHAnsi"/>
         </w:rPr>
+        <w:lastRenderedPageBreak/>
         <w:t>print(</w:t>
       </w:r>
       <w:proofErr w:type="gramEnd"/>
@@ -6546,6 +6628,7 @@
         <w:rPr>
           <w:rFonts w:cstheme="minorHAnsi"/>
         </w:rPr>
+        <w:lastRenderedPageBreak/>
         <w:t>mkdir</w:t>
       </w:r>
       <w:proofErr w:type="spellEnd"/>
@@ -6580,606 +6663,606 @@
         <w:rPr>
           <w:rFonts w:cstheme="minorHAnsi"/>
         </w:rPr>
+        <w:t xml:space="preserve">touch </w:t>
+      </w:r>
+      <w:proofErr w:type="spellStart"/>
+      <w:proofErr w:type="gramStart"/>
+      <w:r>
+        <w:rPr>
+          <w:rFonts w:cstheme="minorHAnsi"/>
+        </w:rPr>
+        <w:t>name.filetype</w:t>
+      </w:r>
+      <w:proofErr w:type="spellEnd"/>
+      <w:proofErr w:type="gramEnd"/>
+    </w:p>
+    <w:p>
+      <w:pPr>
+        <w:rPr>
+          <w:rFonts w:cstheme="minorHAnsi"/>
+        </w:rPr>
+      </w:pPr>
+      <w:proofErr w:type="spellStart"/>
+      <w:r>
+        <w:rPr>
+          <w:rFonts w:cstheme="minorHAnsi"/>
+        </w:rPr>
+        <w:t>ie</w:t>
+      </w:r>
+      <w:proofErr w:type="spellEnd"/>
+      <w:r>
+        <w:rPr>
+          <w:rFonts w:cstheme="minorHAnsi"/>
+        </w:rPr>
+        <w:t>. touch test.txt – makes a file in git bash</w:t>
+      </w:r>
+    </w:p>
+    <w:p>
+      <w:pPr>
+        <w:pStyle w:val="Heading2"/>
+        <w:rPr>
+          <w:rFonts w:cstheme="minorHAnsi"/>
+        </w:rPr>
+      </w:pPr>
+      <w:r>
+        <w:rPr>
+          <w:rFonts w:cstheme="minorHAnsi"/>
+        </w:rPr>
+        <w:t xml:space="preserve">cat </w:t>
+      </w:r>
+      <w:proofErr w:type="spellStart"/>
+      <w:proofErr w:type="gramStart"/>
+      <w:r>
+        <w:rPr>
+          <w:rFonts w:cstheme="minorHAnsi"/>
+        </w:rPr>
+        <w:t>name.filetype</w:t>
+      </w:r>
+      <w:proofErr w:type="spellEnd"/>
+      <w:proofErr w:type="gramEnd"/>
+    </w:p>
+    <w:p>
+      <w:pPr>
+        <w:rPr>
+          <w:rFonts w:cstheme="minorHAnsi"/>
+        </w:rPr>
+      </w:pPr>
+      <w:r>
+        <w:rPr>
+          <w:rFonts w:cstheme="minorHAnsi"/>
+        </w:rPr>
+        <w:t xml:space="preserve">displays </w:t>
+      </w:r>
+      <w:proofErr w:type="spellStart"/>
+      <w:r>
+        <w:rPr>
+          <w:rFonts w:cstheme="minorHAnsi"/>
+        </w:rPr>
+        <w:t>whats</w:t>
+      </w:r>
+      <w:proofErr w:type="spellEnd"/>
+      <w:r>
+        <w:rPr>
+          <w:rFonts w:cstheme="minorHAnsi"/>
+        </w:rPr>
+        <w:t xml:space="preserve"> in it (dumps it all)</w:t>
+      </w:r>
+    </w:p>
+    <w:p>
+      <w:pPr>
+        <w:pStyle w:val="Heading2"/>
+        <w:rPr>
+          <w:rFonts w:cstheme="minorHAnsi"/>
+        </w:rPr>
+      </w:pPr>
+      <w:r>
+        <w:rPr>
+          <w:rFonts w:cstheme="minorHAnsi"/>
+        </w:rPr>
+        <w:t xml:space="preserve">less test.txt </w:t>
+      </w:r>
+    </w:p>
+    <w:p>
+      <w:pPr>
+        <w:rPr>
+          <w:rFonts w:cstheme="minorHAnsi"/>
+        </w:rPr>
+      </w:pPr>
+      <w:r>
+        <w:rPr>
+          <w:rFonts w:cstheme="minorHAnsi"/>
+        </w:rPr>
+        <w:t>shows you it line by line as opposed to one big thing – q exits</w:t>
+      </w:r>
+    </w:p>
+    <w:p>
+      <w:pPr>
+        <w:pStyle w:val="Heading2"/>
+        <w:rPr>
+          <w:rFonts w:cstheme="minorHAnsi"/>
+        </w:rPr>
+      </w:pPr>
+      <w:r>
+        <w:rPr>
+          <w:rFonts w:cstheme="minorHAnsi"/>
+        </w:rPr>
+        <w:t xml:space="preserve">command &gt;&gt; </w:t>
+      </w:r>
+      <w:proofErr w:type="spellStart"/>
+      <w:proofErr w:type="gramStart"/>
+      <w:r>
+        <w:rPr>
+          <w:rFonts w:cstheme="minorHAnsi"/>
+        </w:rPr>
+        <w:t>name.filetype</w:t>
+      </w:r>
+      <w:proofErr w:type="spellEnd"/>
+      <w:proofErr w:type="gramEnd"/>
+      <w:r>
+        <w:rPr>
+          <w:rFonts w:cstheme="minorHAnsi"/>
+        </w:rPr>
+        <w:t xml:space="preserve"> </w:t>
+      </w:r>
+    </w:p>
+    <w:p>
+      <w:pPr>
+        <w:rPr>
+          <w:rFonts w:cstheme="minorHAnsi"/>
+        </w:rPr>
+      </w:pPr>
+      <w:r>
+        <w:rPr>
+          <w:rFonts w:cstheme="minorHAnsi"/>
+        </w:rPr>
+        <w:t>outputs the command into the file as opposed to displaying it on the screen</w:t>
+      </w:r>
+    </w:p>
+    <w:p>
+      <w:pPr>
+        <w:pStyle w:val="Heading2"/>
+        <w:rPr>
+          <w:rFonts w:cstheme="minorHAnsi"/>
+        </w:rPr>
+      </w:pPr>
+      <w:r>
+        <w:rPr>
+          <w:rFonts w:cstheme="minorHAnsi"/>
+        </w:rPr>
+        <w:t xml:space="preserve">^ </w:t>
+      </w:r>
+    </w:p>
+    <w:p>
+      <w:pPr>
+        <w:rPr>
+          <w:rFonts w:cstheme="minorHAnsi"/>
+        </w:rPr>
+      </w:pPr>
+      <w:r>
+        <w:rPr>
+          <w:rFonts w:cstheme="minorHAnsi"/>
+        </w:rPr>
+        <w:t>means ctrl</w:t>
+      </w:r>
+    </w:p>
+    <w:p>
+      <w:pPr>
+        <w:pStyle w:val="Heading2"/>
+        <w:rPr>
+          <w:rFonts w:cstheme="minorHAnsi"/>
+        </w:rPr>
+      </w:pPr>
+      <w:proofErr w:type="spellStart"/>
+      <w:r>
+        <w:rPr>
+          <w:rFonts w:cstheme="minorHAnsi"/>
+        </w:rPr>
+        <w:t>nano</w:t>
+      </w:r>
+      <w:proofErr w:type="spellEnd"/>
+      <w:r>
+        <w:rPr>
+          <w:rFonts w:cstheme="minorHAnsi"/>
+        </w:rPr>
+        <w:t xml:space="preserve"> </w:t>
+      </w:r>
+      <w:proofErr w:type="spellStart"/>
+      <w:proofErr w:type="gramStart"/>
+      <w:r>
+        <w:rPr>
+          <w:rFonts w:cstheme="minorHAnsi"/>
+        </w:rPr>
+        <w:t>filename.type</w:t>
+      </w:r>
+      <w:proofErr w:type="spellEnd"/>
+      <w:proofErr w:type="gramEnd"/>
+    </w:p>
+    <w:p>
+      <w:pPr>
+        <w:rPr>
+          <w:rFonts w:cstheme="minorHAnsi"/>
+        </w:rPr>
+      </w:pPr>
+      <w:r>
+        <w:rPr>
+          <w:rFonts w:cstheme="minorHAnsi"/>
+        </w:rPr>
+        <w:t xml:space="preserve">takes you to edit the file – once you’ve finished editing it </w:t>
+      </w:r>
+      <w:proofErr w:type="spellStart"/>
+      <w:r>
+        <w:rPr>
+          <w:rFonts w:cstheme="minorHAnsi"/>
+        </w:rPr>
+        <w:t>Crtl</w:t>
+      </w:r>
+      <w:proofErr w:type="spellEnd"/>
+      <w:r>
+        <w:rPr>
+          <w:rFonts w:cstheme="minorHAnsi"/>
+        </w:rPr>
+        <w:t xml:space="preserve"> O (write out), enter, Ctrl X (exit)</w:t>
+      </w:r>
+    </w:p>
+    <w:p>
+      <w:pPr>
+        <w:pStyle w:val="Heading2"/>
+        <w:rPr>
+          <w:rFonts w:cstheme="minorHAnsi"/>
+        </w:rPr>
+      </w:pPr>
+      <w:proofErr w:type="gramStart"/>
+      <w:r>
+        <w:rPr>
+          <w:rFonts w:cstheme="minorHAnsi"/>
+        </w:rPr>
+        <w:t>cd .</w:t>
+      </w:r>
+      <w:proofErr w:type="gramEnd"/>
+      <w:r>
+        <w:rPr>
+          <w:rFonts w:cstheme="minorHAnsi"/>
+        </w:rPr>
+        <w:t xml:space="preserve"> </w:t>
+      </w:r>
+    </w:p>
+    <w:p>
+      <w:pPr>
+        <w:rPr>
+          <w:rFonts w:cstheme="minorHAnsi"/>
+        </w:rPr>
+      </w:pPr>
+      <w:r>
+        <w:rPr>
+          <w:rFonts w:cstheme="minorHAnsi"/>
+        </w:rPr>
+        <w:t>directory I am currently in</w:t>
+      </w:r>
+    </w:p>
+    <w:p>
+      <w:pPr>
+        <w:pStyle w:val="Heading2"/>
+        <w:rPr>
+          <w:rFonts w:cstheme="minorHAnsi"/>
+        </w:rPr>
+      </w:pPr>
+      <w:r>
+        <w:rPr>
+          <w:rFonts w:cstheme="minorHAnsi"/>
+        </w:rPr>
+        <w:t>cd</w:t>
+      </w:r>
+      <w:proofErr w:type="gramStart"/>
+      <w:r>
+        <w:rPr>
+          <w:rFonts w:cstheme="minorHAnsi"/>
+        </w:rPr>
+        <w:t xml:space="preserve"> ..</w:t>
+      </w:r>
+      <w:proofErr w:type="gramEnd"/>
+      <w:r>
+        <w:rPr>
+          <w:rFonts w:cstheme="minorHAnsi"/>
+        </w:rPr>
+        <w:t xml:space="preserve"> </w:t>
+      </w:r>
+    </w:p>
+    <w:p>
+      <w:pPr>
+        <w:rPr>
+          <w:rFonts w:cstheme="minorHAnsi"/>
+        </w:rPr>
+      </w:pPr>
+      <w:r>
+        <w:rPr>
+          <w:rFonts w:cstheme="minorHAnsi"/>
+        </w:rPr>
+        <w:t>T</w:t>
+      </w:r>
+      <w:r>
+        <w:rPr>
+          <w:rFonts w:cstheme="minorHAnsi"/>
+        </w:rPr>
+        <w:t>akes you back one – can use multiple</w:t>
+      </w:r>
+      <w:proofErr w:type="gramStart"/>
+      <w:r>
+        <w:rPr>
+          <w:rFonts w:cstheme="minorHAnsi"/>
+        </w:rPr>
+        <w:t xml:space="preserve"> ..</w:t>
+      </w:r>
+      <w:proofErr w:type="gramEnd"/>
+      <w:r>
+        <w:rPr>
+          <w:rFonts w:cstheme="minorHAnsi"/>
+        </w:rPr>
+        <w:t>/../ if you want to get way back</w:t>
+      </w:r>
+    </w:p>
+    <w:p>
+      <w:pPr>
+        <w:pStyle w:val="Heading2"/>
+        <w:rPr>
+          <w:rFonts w:cstheme="minorHAnsi"/>
+        </w:rPr>
+      </w:pPr>
+      <w:r>
+        <w:rPr>
+          <w:rFonts w:cstheme="minorHAnsi"/>
+        </w:rPr>
+        <w:t xml:space="preserve">cd </w:t>
+      </w:r>
+      <w:r>
+        <w:rPr>
+          <w:rFonts w:cstheme="minorHAnsi"/>
+        </w:rPr>
+        <w:t>–</w:t>
+      </w:r>
+      <w:r>
+        <w:rPr>
+          <w:rFonts w:cstheme="minorHAnsi"/>
+        </w:rPr>
+        <w:t xml:space="preserve"> </w:t>
+      </w:r>
+    </w:p>
+    <w:p>
+      <w:pPr>
+        <w:rPr>
+          <w:rFonts w:cstheme="minorHAnsi"/>
+        </w:rPr>
+      </w:pPr>
+      <w:r>
+        <w:rPr>
+          <w:rFonts w:cstheme="minorHAnsi"/>
+        </w:rPr>
+        <w:t>T</w:t>
+      </w:r>
+      <w:r>
+        <w:rPr>
+          <w:rFonts w:cstheme="minorHAnsi"/>
+        </w:rPr>
+        <w:t>akes you back to where you just got out of if you used the</w:t>
+      </w:r>
+      <w:proofErr w:type="gramStart"/>
+      <w:r>
+        <w:rPr>
+          <w:rFonts w:cstheme="minorHAnsi"/>
+        </w:rPr>
+        <w:t xml:space="preserve"> ..</w:t>
+      </w:r>
+      <w:proofErr w:type="gramEnd"/>
+      <w:r>
+        <w:rPr>
+          <w:rFonts w:cstheme="minorHAnsi"/>
+        </w:rPr>
+        <w:t>/</w:t>
+      </w:r>
+    </w:p>
+    <w:p>
+      <w:pPr>
+        <w:pStyle w:val="Heading2"/>
+        <w:rPr>
+          <w:rFonts w:cstheme="minorHAnsi"/>
+        </w:rPr>
+      </w:pPr>
+      <w:r>
+        <w:rPr>
+          <w:rFonts w:cstheme="minorHAnsi"/>
+        </w:rPr>
+        <w:t>E</w:t>
+      </w:r>
+      <w:r>
+        <w:rPr>
+          <w:rFonts w:cstheme="minorHAnsi"/>
+        </w:rPr>
+        <w:t>xit</w:t>
+      </w:r>
+    </w:p>
+    <w:p>
+      <w:pPr>
+        <w:rPr>
+          <w:rFonts w:cstheme="minorHAnsi"/>
+        </w:rPr>
+      </w:pPr>
+      <w:r>
+        <w:rPr>
+          <w:rFonts w:cstheme="minorHAnsi"/>
+        </w:rPr>
+        <w:t>G</w:t>
+      </w:r>
+      <w:r>
+        <w:rPr>
+          <w:rFonts w:cstheme="minorHAnsi"/>
+        </w:rPr>
+        <w:t xml:space="preserve">ets out of </w:t>
+      </w:r>
+      <w:proofErr w:type="spellStart"/>
+      <w:r>
+        <w:rPr>
+          <w:rFonts w:cstheme="minorHAnsi"/>
+        </w:rPr>
+        <w:t>ssh</w:t>
+      </w:r>
+      <w:proofErr w:type="spellEnd"/>
+      <w:r>
+        <w:rPr>
+          <w:rFonts w:cstheme="minorHAnsi"/>
+        </w:rPr>
+        <w:t xml:space="preserve"> session</w:t>
+      </w:r>
+    </w:p>
+    <w:p>
+      <w:pPr>
+        <w:pStyle w:val="Heading2"/>
+        <w:rPr>
+          <w:rFonts w:cstheme="minorHAnsi"/>
+        </w:rPr>
+      </w:pPr>
+      <w:r>
+        <w:rPr>
+          <w:rFonts w:cstheme="minorHAnsi"/>
+        </w:rPr>
+        <w:t xml:space="preserve">mv </w:t>
+      </w:r>
+      <w:proofErr w:type="spellStart"/>
+      <w:proofErr w:type="gramStart"/>
+      <w:r>
+        <w:rPr>
+          <w:rFonts w:cstheme="minorHAnsi"/>
+        </w:rPr>
+        <w:t>oldfilename.filetype</w:t>
+      </w:r>
+      <w:proofErr w:type="spellEnd"/>
+      <w:proofErr w:type="gramEnd"/>
+      <w:r>
+        <w:rPr>
+          <w:rFonts w:cstheme="minorHAnsi"/>
+        </w:rPr>
+        <w:t xml:space="preserve"> </w:t>
+      </w:r>
+      <w:proofErr w:type="spellStart"/>
+      <w:r>
+        <w:rPr>
+          <w:rFonts w:cstheme="minorHAnsi"/>
+        </w:rPr>
+        <w:t>newfilename.filetype</w:t>
+      </w:r>
+      <w:proofErr w:type="spellEnd"/>
+    </w:p>
+    <w:p>
+      <w:pPr>
+        <w:rPr>
+          <w:rFonts w:cstheme="minorHAnsi"/>
+        </w:rPr>
+      </w:pPr>
+      <w:r>
+        <w:rPr>
+          <w:rFonts w:cstheme="minorHAnsi"/>
+        </w:rPr>
+        <w:t>R</w:t>
+      </w:r>
+      <w:r>
+        <w:rPr>
+          <w:rFonts w:cstheme="minorHAnsi"/>
+        </w:rPr>
+        <w:t xml:space="preserve">enames a </w:t>
+      </w:r>
+      <w:proofErr w:type="gramStart"/>
+      <w:r>
+        <w:rPr>
+          <w:rFonts w:cstheme="minorHAnsi"/>
+        </w:rPr>
+        <w:t>files</w:t>
+      </w:r>
+      <w:proofErr w:type="gramEnd"/>
+    </w:p>
+    <w:p>
+      <w:pPr>
+        <w:pStyle w:val="Heading2"/>
+        <w:rPr>
+          <w:rFonts w:cstheme="minorHAnsi"/>
+        </w:rPr>
+      </w:pPr>
+      <w:r>
+        <w:rPr>
+          <w:rFonts w:cstheme="minorHAnsi"/>
+        </w:rPr>
+        <w:t>H</w:t>
+      </w:r>
+      <w:r>
+        <w:rPr>
+          <w:rFonts w:cstheme="minorHAnsi"/>
+        </w:rPr>
+        <w:t>istory</w:t>
+      </w:r>
+    </w:p>
+    <w:p>
+      <w:pPr>
+        <w:rPr>
+          <w:rFonts w:cstheme="minorHAnsi"/>
+        </w:rPr>
+      </w:pPr>
+      <w:r>
+        <w:rPr>
+          <w:rFonts w:cstheme="minorHAnsi"/>
+        </w:rPr>
+        <w:t>S</w:t>
+      </w:r>
+      <w:r>
+        <w:rPr>
+          <w:rFonts w:cstheme="minorHAnsi"/>
+        </w:rPr>
+        <w:t>hows you all commands you have used</w:t>
+      </w:r>
+    </w:p>
+    <w:p>
+      <w:pPr>
+        <w:pStyle w:val="Heading2"/>
+        <w:rPr>
+          <w:rFonts w:cstheme="minorHAnsi"/>
+        </w:rPr>
+      </w:pPr>
+      <w:proofErr w:type="gramStart"/>
+      <w:r>
+        <w:rPr>
+          <w:rFonts w:cstheme="minorHAnsi"/>
+        </w:rPr>
+        <w:t>Input(</w:t>
+      </w:r>
+      <w:proofErr w:type="gramEnd"/>
+      <w:r>
+        <w:rPr>
+          <w:rFonts w:cstheme="minorHAnsi"/>
+        </w:rPr>
+        <w:t>)</w:t>
+      </w:r>
+    </w:p>
+    <w:p>
+      <w:pPr>
+        <w:rPr>
+          <w:rFonts w:cstheme="minorHAnsi"/>
+        </w:rPr>
+      </w:pPr>
+      <w:r>
+        <w:rPr>
+          <w:rFonts w:cstheme="minorHAnsi"/>
+        </w:rPr>
+        <w:t>Generates a box for user to enter information</w:t>
+      </w:r>
+    </w:p>
+    <w:p>
+      <w:pPr>
+        <w:pStyle w:val="Heading2"/>
+        <w:rPr>
+          <w:rFonts w:cstheme="minorHAnsi"/>
+        </w:rPr>
+      </w:pPr>
+      <w:r>
+        <w:rPr>
+          <w:rFonts w:cstheme="minorHAnsi"/>
+        </w:rPr>
         <w:lastRenderedPageBreak/>
-        <w:t xml:space="preserve">touch </w:t>
-      </w:r>
-      <w:proofErr w:type="spellStart"/>
-      <w:proofErr w:type="gramStart"/>
-      <w:r>
-        <w:rPr>
-          <w:rFonts w:cstheme="minorHAnsi"/>
-        </w:rPr>
-        <w:t>name.filetype</w:t>
-      </w:r>
-      <w:proofErr w:type="spellEnd"/>
-      <w:proofErr w:type="gramEnd"/>
-    </w:p>
-    <w:p>
-      <w:pPr>
-        <w:rPr>
-          <w:rFonts w:cstheme="minorHAnsi"/>
-        </w:rPr>
-      </w:pPr>
-      <w:proofErr w:type="spellStart"/>
-      <w:r>
-        <w:rPr>
-          <w:rFonts w:cstheme="minorHAnsi"/>
-        </w:rPr>
-        <w:t>ie</w:t>
-      </w:r>
-      <w:proofErr w:type="spellEnd"/>
-      <w:r>
-        <w:rPr>
-          <w:rFonts w:cstheme="minorHAnsi"/>
-        </w:rPr>
-        <w:t>. touch test.txt – makes a file in git bash</w:t>
-      </w:r>
-    </w:p>
-    <w:p>
-      <w:pPr>
-        <w:pStyle w:val="Heading2"/>
-        <w:rPr>
-          <w:rFonts w:cstheme="minorHAnsi"/>
-        </w:rPr>
-      </w:pPr>
-      <w:r>
-        <w:rPr>
-          <w:rFonts w:cstheme="minorHAnsi"/>
-        </w:rPr>
-        <w:t xml:space="preserve">cat </w:t>
-      </w:r>
-      <w:proofErr w:type="spellStart"/>
-      <w:proofErr w:type="gramStart"/>
-      <w:r>
-        <w:rPr>
-          <w:rFonts w:cstheme="minorHAnsi"/>
-        </w:rPr>
-        <w:t>name.filetype</w:t>
-      </w:r>
-      <w:proofErr w:type="spellEnd"/>
-      <w:proofErr w:type="gramEnd"/>
-    </w:p>
-    <w:p>
-      <w:pPr>
-        <w:rPr>
-          <w:rFonts w:cstheme="minorHAnsi"/>
-        </w:rPr>
-      </w:pPr>
-      <w:r>
-        <w:rPr>
-          <w:rFonts w:cstheme="minorHAnsi"/>
-        </w:rPr>
-        <w:t xml:space="preserve">displays </w:t>
-      </w:r>
-      <w:proofErr w:type="spellStart"/>
-      <w:r>
-        <w:rPr>
-          <w:rFonts w:cstheme="minorHAnsi"/>
-        </w:rPr>
-        <w:t>whats</w:t>
-      </w:r>
-      <w:proofErr w:type="spellEnd"/>
-      <w:r>
-        <w:rPr>
-          <w:rFonts w:cstheme="minorHAnsi"/>
-        </w:rPr>
-        <w:t xml:space="preserve"> in it (dumps it all)</w:t>
-      </w:r>
-    </w:p>
-    <w:p>
-      <w:pPr>
-        <w:pStyle w:val="Heading2"/>
-        <w:rPr>
-          <w:rFonts w:cstheme="minorHAnsi"/>
-        </w:rPr>
-      </w:pPr>
-      <w:r>
-        <w:rPr>
-          <w:rFonts w:cstheme="minorHAnsi"/>
-        </w:rPr>
-        <w:t xml:space="preserve">less test.txt </w:t>
-      </w:r>
-    </w:p>
-    <w:p>
-      <w:pPr>
-        <w:rPr>
-          <w:rFonts w:cstheme="minorHAnsi"/>
-        </w:rPr>
-      </w:pPr>
-      <w:r>
-        <w:rPr>
-          <w:rFonts w:cstheme="minorHAnsi"/>
-        </w:rPr>
-        <w:t>shows you it line by line as opposed to one big thing – q exits</w:t>
-      </w:r>
-    </w:p>
-    <w:p>
-      <w:pPr>
-        <w:pStyle w:val="Heading2"/>
-        <w:rPr>
-          <w:rFonts w:cstheme="minorHAnsi"/>
-        </w:rPr>
-      </w:pPr>
-      <w:r>
-        <w:rPr>
-          <w:rFonts w:cstheme="minorHAnsi"/>
-        </w:rPr>
-        <w:t xml:space="preserve">command &gt;&gt; </w:t>
-      </w:r>
-      <w:proofErr w:type="spellStart"/>
-      <w:proofErr w:type="gramStart"/>
-      <w:r>
-        <w:rPr>
-          <w:rFonts w:cstheme="minorHAnsi"/>
-        </w:rPr>
-        <w:t>name.filetype</w:t>
-      </w:r>
-      <w:proofErr w:type="spellEnd"/>
-      <w:proofErr w:type="gramEnd"/>
-      <w:r>
-        <w:rPr>
-          <w:rFonts w:cstheme="minorHAnsi"/>
-        </w:rPr>
-        <w:t xml:space="preserve"> </w:t>
-      </w:r>
-    </w:p>
-    <w:p>
-      <w:pPr>
-        <w:rPr>
-          <w:rFonts w:cstheme="minorHAnsi"/>
-        </w:rPr>
-      </w:pPr>
-      <w:r>
-        <w:rPr>
-          <w:rFonts w:cstheme="minorHAnsi"/>
-        </w:rPr>
-        <w:t>outputs the command into the file as opposed to displaying it on the screen</w:t>
-      </w:r>
-    </w:p>
-    <w:p>
-      <w:pPr>
-        <w:pStyle w:val="Heading2"/>
-        <w:rPr>
-          <w:rFonts w:cstheme="minorHAnsi"/>
-        </w:rPr>
-      </w:pPr>
-      <w:r>
-        <w:rPr>
-          <w:rFonts w:cstheme="minorHAnsi"/>
-        </w:rPr>
-        <w:t xml:space="preserve">^ </w:t>
-      </w:r>
-    </w:p>
-    <w:p>
-      <w:pPr>
-        <w:rPr>
-          <w:rFonts w:cstheme="minorHAnsi"/>
-        </w:rPr>
-      </w:pPr>
-      <w:r>
-        <w:rPr>
-          <w:rFonts w:cstheme="minorHAnsi"/>
-        </w:rPr>
-        <w:t>means ctrl</w:t>
-      </w:r>
-    </w:p>
-    <w:p>
-      <w:pPr>
-        <w:pStyle w:val="Heading2"/>
-        <w:rPr>
-          <w:rFonts w:cstheme="minorHAnsi"/>
-        </w:rPr>
-      </w:pPr>
-      <w:proofErr w:type="spellStart"/>
-      <w:r>
-        <w:rPr>
-          <w:rFonts w:cstheme="minorHAnsi"/>
-        </w:rPr>
-        <w:t>nano</w:t>
-      </w:r>
-      <w:proofErr w:type="spellEnd"/>
-      <w:r>
-        <w:rPr>
-          <w:rFonts w:cstheme="minorHAnsi"/>
-        </w:rPr>
-        <w:t xml:space="preserve"> </w:t>
-      </w:r>
-      <w:proofErr w:type="spellStart"/>
-      <w:proofErr w:type="gramStart"/>
-      <w:r>
-        <w:rPr>
-          <w:rFonts w:cstheme="minorHAnsi"/>
-        </w:rPr>
-        <w:t>filename.type</w:t>
-      </w:r>
-      <w:proofErr w:type="spellEnd"/>
-      <w:proofErr w:type="gramEnd"/>
-    </w:p>
-    <w:p>
-      <w:pPr>
-        <w:rPr>
-          <w:rFonts w:cstheme="minorHAnsi"/>
-        </w:rPr>
-      </w:pPr>
-      <w:r>
-        <w:rPr>
-          <w:rFonts w:cstheme="minorHAnsi"/>
-        </w:rPr>
-        <w:t xml:space="preserve">takes you to edit the file – once you’ve finished editing it </w:t>
-      </w:r>
-      <w:proofErr w:type="spellStart"/>
-      <w:r>
-        <w:rPr>
-          <w:rFonts w:cstheme="minorHAnsi"/>
-        </w:rPr>
-        <w:t>Crtl</w:t>
-      </w:r>
-      <w:proofErr w:type="spellEnd"/>
-      <w:r>
-        <w:rPr>
-          <w:rFonts w:cstheme="minorHAnsi"/>
-        </w:rPr>
-        <w:t xml:space="preserve"> O (write out), enter, Ctrl X (exit)</w:t>
-      </w:r>
-    </w:p>
-    <w:p>
-      <w:pPr>
-        <w:pStyle w:val="Heading2"/>
-        <w:rPr>
-          <w:rFonts w:cstheme="minorHAnsi"/>
-        </w:rPr>
-      </w:pPr>
-      <w:proofErr w:type="gramStart"/>
-      <w:r>
-        <w:rPr>
-          <w:rFonts w:cstheme="minorHAnsi"/>
-        </w:rPr>
-        <w:t>cd .</w:t>
-      </w:r>
-      <w:proofErr w:type="gramEnd"/>
-      <w:r>
-        <w:rPr>
-          <w:rFonts w:cstheme="minorHAnsi"/>
-        </w:rPr>
-        <w:t xml:space="preserve"> </w:t>
-      </w:r>
-    </w:p>
-    <w:p>
-      <w:pPr>
-        <w:rPr>
-          <w:rFonts w:cstheme="minorHAnsi"/>
-        </w:rPr>
-      </w:pPr>
-      <w:r>
-        <w:rPr>
-          <w:rFonts w:cstheme="minorHAnsi"/>
-        </w:rPr>
-        <w:t>directory I am currently in</w:t>
-      </w:r>
-    </w:p>
-    <w:p>
-      <w:pPr>
-        <w:pStyle w:val="Heading2"/>
-        <w:rPr>
-          <w:rFonts w:cstheme="minorHAnsi"/>
-        </w:rPr>
-      </w:pPr>
-      <w:r>
-        <w:rPr>
-          <w:rFonts w:cstheme="minorHAnsi"/>
-        </w:rPr>
-        <w:t>cd</w:t>
-      </w:r>
-      <w:proofErr w:type="gramStart"/>
-      <w:r>
-        <w:rPr>
-          <w:rFonts w:cstheme="minorHAnsi"/>
-        </w:rPr>
-        <w:t xml:space="preserve"> ..</w:t>
-      </w:r>
-      <w:proofErr w:type="gramEnd"/>
-      <w:r>
-        <w:rPr>
-          <w:rFonts w:cstheme="minorHAnsi"/>
-        </w:rPr>
-        <w:t xml:space="preserve"> </w:t>
-      </w:r>
-    </w:p>
-    <w:p>
-      <w:pPr>
-        <w:rPr>
-          <w:rFonts w:cstheme="minorHAnsi"/>
-        </w:rPr>
-      </w:pPr>
-      <w:r>
-        <w:rPr>
-          <w:rFonts w:cstheme="minorHAnsi"/>
-        </w:rPr>
-        <w:t>T</w:t>
-      </w:r>
-      <w:r>
-        <w:rPr>
-          <w:rFonts w:cstheme="minorHAnsi"/>
-        </w:rPr>
-        <w:t>akes you back one – can use multiple</w:t>
-      </w:r>
-      <w:proofErr w:type="gramStart"/>
-      <w:r>
-        <w:rPr>
-          <w:rFonts w:cstheme="minorHAnsi"/>
-        </w:rPr>
-        <w:t xml:space="preserve"> ..</w:t>
-      </w:r>
-      <w:proofErr w:type="gramEnd"/>
-      <w:r>
-        <w:rPr>
-          <w:rFonts w:cstheme="minorHAnsi"/>
-        </w:rPr>
-        <w:t>/../ if you want to get way back</w:t>
-      </w:r>
-    </w:p>
-    <w:p>
-      <w:pPr>
-        <w:pStyle w:val="Heading2"/>
-        <w:rPr>
-          <w:rFonts w:cstheme="minorHAnsi"/>
-        </w:rPr>
-      </w:pPr>
-      <w:r>
-        <w:rPr>
-          <w:rFonts w:cstheme="minorHAnsi"/>
-        </w:rPr>
-        <w:t xml:space="preserve">cd </w:t>
-      </w:r>
-      <w:r>
-        <w:rPr>
-          <w:rFonts w:cstheme="minorHAnsi"/>
-        </w:rPr>
-        <w:t>–</w:t>
-      </w:r>
-      <w:r>
-        <w:rPr>
-          <w:rFonts w:cstheme="minorHAnsi"/>
-        </w:rPr>
-        <w:t xml:space="preserve"> </w:t>
-      </w:r>
-    </w:p>
-    <w:p>
-      <w:pPr>
-        <w:rPr>
-          <w:rFonts w:cstheme="minorHAnsi"/>
-        </w:rPr>
-      </w:pPr>
-      <w:r>
-        <w:rPr>
-          <w:rFonts w:cstheme="minorHAnsi"/>
-        </w:rPr>
-        <w:t>T</w:t>
-      </w:r>
-      <w:r>
-        <w:rPr>
-          <w:rFonts w:cstheme="minorHAnsi"/>
-        </w:rPr>
-        <w:t>akes you back to where you just got out of if you used the</w:t>
-      </w:r>
-      <w:proofErr w:type="gramStart"/>
-      <w:r>
-        <w:rPr>
-          <w:rFonts w:cstheme="minorHAnsi"/>
-        </w:rPr>
-        <w:t xml:space="preserve"> ..</w:t>
-      </w:r>
-      <w:proofErr w:type="gramEnd"/>
-      <w:r>
-        <w:rPr>
-          <w:rFonts w:cstheme="minorHAnsi"/>
-        </w:rPr>
-        <w:t>/</w:t>
-      </w:r>
-    </w:p>
-    <w:p>
-      <w:pPr>
-        <w:pStyle w:val="Heading2"/>
-        <w:rPr>
-          <w:rFonts w:cstheme="minorHAnsi"/>
-        </w:rPr>
-      </w:pPr>
-      <w:r>
-        <w:rPr>
-          <w:rFonts w:cstheme="minorHAnsi"/>
-        </w:rPr>
-        <w:t>E</w:t>
-      </w:r>
-      <w:r>
-        <w:rPr>
-          <w:rFonts w:cstheme="minorHAnsi"/>
-        </w:rPr>
-        <w:t>xit</w:t>
-      </w:r>
-    </w:p>
-    <w:p>
-      <w:pPr>
-        <w:rPr>
-          <w:rFonts w:cstheme="minorHAnsi"/>
-        </w:rPr>
-      </w:pPr>
-      <w:r>
-        <w:rPr>
-          <w:rFonts w:cstheme="minorHAnsi"/>
-        </w:rPr>
-        <w:t>G</w:t>
-      </w:r>
-      <w:r>
-        <w:rPr>
-          <w:rFonts w:cstheme="minorHAnsi"/>
-        </w:rPr>
-        <w:t xml:space="preserve">ets out of </w:t>
-      </w:r>
-      <w:proofErr w:type="spellStart"/>
-      <w:r>
-        <w:rPr>
-          <w:rFonts w:cstheme="minorHAnsi"/>
-        </w:rPr>
-        <w:t>ssh</w:t>
-      </w:r>
-      <w:proofErr w:type="spellEnd"/>
-      <w:r>
-        <w:rPr>
-          <w:rFonts w:cstheme="minorHAnsi"/>
-        </w:rPr>
-        <w:t xml:space="preserve"> session</w:t>
-      </w:r>
-    </w:p>
-    <w:p>
-      <w:pPr>
-        <w:pStyle w:val="Heading2"/>
-        <w:rPr>
-          <w:rFonts w:cstheme="minorHAnsi"/>
-        </w:rPr>
-      </w:pPr>
-      <w:r>
-        <w:rPr>
-          <w:rFonts w:cstheme="minorHAnsi"/>
-        </w:rPr>
-        <w:t xml:space="preserve">mv </w:t>
-      </w:r>
-      <w:proofErr w:type="spellStart"/>
-      <w:proofErr w:type="gramStart"/>
-      <w:r>
-        <w:rPr>
-          <w:rFonts w:cstheme="minorHAnsi"/>
-        </w:rPr>
-        <w:t>oldfilename.filetype</w:t>
-      </w:r>
-      <w:proofErr w:type="spellEnd"/>
-      <w:proofErr w:type="gramEnd"/>
-      <w:r>
-        <w:rPr>
-          <w:rFonts w:cstheme="minorHAnsi"/>
-        </w:rPr>
-        <w:t xml:space="preserve"> </w:t>
-      </w:r>
-      <w:proofErr w:type="spellStart"/>
-      <w:r>
-        <w:rPr>
-          <w:rFonts w:cstheme="minorHAnsi"/>
-        </w:rPr>
-        <w:t>newfilename.filetype</w:t>
-      </w:r>
-      <w:proofErr w:type="spellEnd"/>
-    </w:p>
-    <w:p>
-      <w:pPr>
-        <w:rPr>
-          <w:rFonts w:cstheme="minorHAnsi"/>
-        </w:rPr>
-      </w:pPr>
-      <w:r>
-        <w:rPr>
-          <w:rFonts w:cstheme="minorHAnsi"/>
-        </w:rPr>
-        <w:t>R</w:t>
-      </w:r>
-      <w:r>
-        <w:rPr>
-          <w:rFonts w:cstheme="minorHAnsi"/>
-        </w:rPr>
-        <w:t xml:space="preserve">enames a </w:t>
-      </w:r>
-      <w:proofErr w:type="gramStart"/>
-      <w:r>
-        <w:rPr>
-          <w:rFonts w:cstheme="minorHAnsi"/>
-        </w:rPr>
-        <w:t>files</w:t>
-      </w:r>
-      <w:proofErr w:type="gramEnd"/>
-    </w:p>
-    <w:p>
-      <w:pPr>
-        <w:pStyle w:val="Heading2"/>
-        <w:rPr>
-          <w:rFonts w:cstheme="minorHAnsi"/>
-        </w:rPr>
-      </w:pPr>
-      <w:r>
-        <w:rPr>
-          <w:rFonts w:cstheme="minorHAnsi"/>
-        </w:rPr>
-        <w:t>H</w:t>
-      </w:r>
-      <w:r>
-        <w:rPr>
-          <w:rFonts w:cstheme="minorHAnsi"/>
-        </w:rPr>
-        <w:t>istory</w:t>
-      </w:r>
-    </w:p>
-    <w:p>
-      <w:pPr>
-        <w:rPr>
-          <w:rFonts w:cstheme="minorHAnsi"/>
-        </w:rPr>
-      </w:pPr>
-      <w:r>
-        <w:rPr>
-          <w:rFonts w:cstheme="minorHAnsi"/>
-        </w:rPr>
-        <w:t>S</w:t>
-      </w:r>
-      <w:r>
-        <w:rPr>
-          <w:rFonts w:cstheme="minorHAnsi"/>
-        </w:rPr>
-        <w:t>hows you all commands you have used</w:t>
-      </w:r>
-    </w:p>
-    <w:p>
-      <w:pPr>
-        <w:pStyle w:val="Heading2"/>
-        <w:rPr>
-          <w:rFonts w:cstheme="minorHAnsi"/>
-        </w:rPr>
-      </w:pPr>
-      <w:proofErr w:type="gramStart"/>
-      <w:r>
-        <w:rPr>
-          <w:rFonts w:cstheme="minorHAnsi"/>
-        </w:rPr>
-        <w:t>Input(</w:t>
-      </w:r>
-      <w:proofErr w:type="gramEnd"/>
-      <w:r>
-        <w:rPr>
-          <w:rFonts w:cstheme="minorHAnsi"/>
-        </w:rPr>
-        <w:t>)</w:t>
-      </w:r>
-    </w:p>
-    <w:p>
-      <w:pPr>
-        <w:rPr>
-          <w:rFonts w:cstheme="minorHAnsi"/>
-        </w:rPr>
-      </w:pPr>
-      <w:r>
-        <w:rPr>
-          <w:rFonts w:cstheme="minorHAnsi"/>
-        </w:rPr>
-        <w:t>Generates a box for user to enter information</w:t>
-      </w:r>
-    </w:p>
-    <w:p>
-      <w:pPr>
-        <w:pStyle w:val="Heading2"/>
-        <w:rPr>
-          <w:rFonts w:cstheme="minorHAnsi"/>
-        </w:rPr>
-      </w:pPr>
-      <w:r>
-        <w:rPr>
-          <w:rFonts w:cstheme="minorHAnsi"/>
-        </w:rPr>
         <w:t>print(type(variable))</w:t>
       </w:r>
     </w:p>
@@ -7453,7 +7536,6 @@
       </w:pPr>
       <w:proofErr w:type="gramStart"/>
       <w:r>
-        <w:lastRenderedPageBreak/>
         <w:t>Print(</w:t>
       </w:r>
       <w:proofErr w:type="spellStart"/>
@@ -7528,6 +7610,7 @@
         <w:pStyle w:val="Heading2"/>
       </w:pPr>
       <w:r>
+        <w:lastRenderedPageBreak/>
         <w:t xml:space="preserve">For Loops: for variable in </w:t>
       </w:r>
       <w:r>
@@ -8086,6 +8169,9 @@
     </w:p>
     <w:p>
       <w:r>
+        <w:rPr>
+          <w:noProof/>
+        </w:rPr>
         <w:drawing>
           <wp:inline distT="0" distB="0" distL="0" distR="0" wp14:anchorId="0AF2EC41" wp14:editId="245E1FAE">
             <wp:extent cx="4610743" cy="1314633"/>
@@ -8233,6 +8319,7 @@
         </w:rPr>
       </w:pPr>
       <w:r>
+        <w:lastRenderedPageBreak/>
         <w:t>Requires an index to insert</w:t>
       </w:r>
     </w:p>
@@ -8497,7 +8584,6 @@
         <w:rPr>
           <w:b/>
         </w:rPr>
-        <w:lastRenderedPageBreak/>
         <w:t>List_</w:t>
       </w:r>
       <w:proofErr w:type="gramStart"/>
@@ -8535,8 +8621,6 @@
       <w:pPr>
         <w:pStyle w:val="Heading2"/>
       </w:pPr>
-      <w:bookmarkStart w:id="1" w:name="_GoBack"/>
-      <w:bookmarkEnd w:id="1"/>
       <w:r>
         <w:t>Conditionals and lists</w:t>
       </w:r>
@@ -9891,6 +9975,7 @@
   <w:style w:type="character" w:default="1" w:styleId="DefaultParagraphFont">
     <w:name w:val="Default Paragraph Font"/>
     <w:uiPriority w:val="1"/>
+    <w:semiHidden/>
     <w:unhideWhenUsed/>
   </w:style>
   <w:style w:type="table" w:default="1" w:styleId="TableNormal">

</xml_diff>

<commit_message>
modified:   Coding Bootcamp/Python_Bootcamp_Notes.docx 	new file:   Coding Bootcamp/Week 7.ipynb
</commit_message>
<xml_diff>
--- a/Coding Bootcamp/Python_Bootcamp_Notes.docx
+++ b/Coding Bootcamp/Python_Bootcamp_Notes.docx
@@ -893,7 +893,6 @@
         <w:rPr>
           <w:rFonts w:cstheme="minorHAnsi"/>
         </w:rPr>
-        <w:lastRenderedPageBreak/>
         <w:t>We declare a name on the left side of the equals operator (“=”), and on the right side, we assign the value that we want to save to use later.</w:t>
       </w:r>
     </w:p>
@@ -1240,7 +1239,6 @@
         <w:rPr>
           <w:rFonts w:cstheme="minorHAnsi"/>
         </w:rPr>
-        <w:lastRenderedPageBreak/>
         <w:t>String Index:</w:t>
       </w:r>
       <w:bookmarkEnd w:id="28"/>
@@ -1845,7 +1843,6 @@
         <w:rPr>
           <w:rFonts w:cstheme="minorHAnsi"/>
         </w:rPr>
-        <w:lastRenderedPageBreak/>
         <w:t>.strip</w:t>
       </w:r>
       <w:proofErr w:type="gramEnd"/>
@@ -2725,7 +2722,6 @@
           <w:rFonts w:cstheme="minorHAnsi"/>
           <w:b/>
         </w:rPr>
-        <w:lastRenderedPageBreak/>
         <w:t xml:space="preserve">command &gt;&gt; </w:t>
       </w:r>
       <w:proofErr w:type="spellStart"/>
@@ -3365,7 +3361,6 @@
           <w:rFonts w:cstheme="minorHAnsi"/>
           <w:noProof/>
         </w:rPr>
-        <w:lastRenderedPageBreak/>
         <w:drawing>
           <wp:inline distT="0" distB="0" distL="0" distR="0" wp14:anchorId="2C1C3AED" wp14:editId="520D630C">
             <wp:extent cx="5229955" cy="2200582"/>
@@ -3626,14 +3621,7 @@
         <w:rPr>
           <w:rFonts w:cstheme="minorHAnsi"/>
         </w:rPr>
-        <w:t xml:space="preserve">All branching statements begin the same way, with the keyword “if”. Following the keyword is what is known as a condition. Lastly, there will always be an ending colon at the end of the statement. The if statement checks to see if the given condition is True or False. If the </w:t>
-      </w:r>
-      <w:r>
-        <w:rPr>
-          <w:rFonts w:cstheme="minorHAnsi"/>
-        </w:rPr>
-        <w:lastRenderedPageBreak/>
-        <w:t>condition is True, then the code block runs. If it is False, then the program continues without running any of the code indented directly after the if statement:</w:t>
+        <w:t>All branching statements begin the same way, with the keyword “if”. Following the keyword is what is known as a condition. Lastly, there will always be an ending colon at the end of the statement. The if statement checks to see if the given condition is True or False. If the condition is True, then the code block runs. If it is False, then the program continues without running any of the code indented directly after the if statement:</w:t>
       </w:r>
     </w:p>
     <w:p>
@@ -4013,7 +4001,6 @@
         <w:rPr>
           <w:rFonts w:cstheme="minorHAnsi"/>
         </w:rPr>
-        <w:lastRenderedPageBreak/>
         <w:t>Elif</w:t>
       </w:r>
       <w:proofErr w:type="spellEnd"/>
@@ -4280,7 +4267,6 @@
         <w:rPr>
           <w:noProof/>
         </w:rPr>
-        <w:lastRenderedPageBreak/>
         <w:drawing>
           <wp:inline distT="0" distB="0" distL="0" distR="0" wp14:anchorId="1B5063CA" wp14:editId="7610F194">
             <wp:extent cx="2867425" cy="1343212"/>
@@ -4570,7 +4556,6 @@
     </w:p>
     <w:p>
       <w:r>
-        <w:lastRenderedPageBreak/>
         <w:t>Loops are how programmers rerun the same lines of code several times</w:t>
       </w:r>
       <w:r>
@@ -5195,7 +5180,6 @@
         <w:rPr>
           <w:noProof/>
         </w:rPr>
-        <w:lastRenderedPageBreak/>
         <w:drawing>
           <wp:inline distT="0" distB="0" distL="0" distR="0" wp14:anchorId="56EDCF56" wp14:editId="7C38079B">
             <wp:extent cx="3696216" cy="1019317"/>
@@ -5370,7 +5354,6 @@
       <w:bookmarkStart w:id="74" w:name="_Toc182994554"/>
       <w:bookmarkStart w:id="75" w:name="_Toc182995038"/>
       <w:r>
-        <w:lastRenderedPageBreak/>
         <w:t>Working with Lists – Functions to use</w:t>
       </w:r>
       <w:bookmarkEnd w:id="74"/>
@@ -5956,7 +5939,6 @@
       <w:bookmarkStart w:id="80" w:name="_Toc182994557"/>
       <w:bookmarkStart w:id="81" w:name="_Toc182995041"/>
       <w:r>
-        <w:lastRenderedPageBreak/>
         <w:t>Loops and lists:</w:t>
       </w:r>
       <w:bookmarkEnd w:id="80"/>
@@ -6223,7 +6205,6 @@
         <w:rPr>
           <w:noProof/>
         </w:rPr>
-        <w:lastRenderedPageBreak/>
         <w:drawing>
           <wp:inline distT="0" distB="0" distL="0" distR="0" wp14:anchorId="5950F3AE" wp14:editId="11A13301">
             <wp:extent cx="5020376" cy="2772162"/>
@@ -6472,7 +6453,6 @@
       <w:bookmarkStart w:id="92" w:name="_Toc182994562"/>
       <w:bookmarkStart w:id="93" w:name="_Toc182995046"/>
       <w:r>
-        <w:lastRenderedPageBreak/>
         <w:t>*</w:t>
       </w:r>
       <w:proofErr w:type="spellStart"/>
@@ -6693,7 +6673,6 @@
       <w:bookmarkStart w:id="98" w:name="_Toc182994565"/>
       <w:bookmarkStart w:id="99" w:name="_Toc182995049"/>
       <w:r>
-        <w:lastRenderedPageBreak/>
         <w:t>Scope</w:t>
       </w:r>
       <w:bookmarkEnd w:id="98"/>
@@ -6848,6 +6827,7 @@
         </w:numPr>
       </w:pPr>
       <w:r>
+        <w:lastRenderedPageBreak/>
         <w:t>the name of the variable goes to the left of the equals operator, and on the right is the dictionary.</w:t>
       </w:r>
     </w:p>
@@ -6995,7 +6975,6 @@
         <w:ind w:firstLine="720"/>
       </w:pPr>
       <w:r>
-        <w:lastRenderedPageBreak/>
         <w:t xml:space="preserve">"wins": </w:t>
       </w:r>
       <w:proofErr w:type="gramStart"/>
@@ -7430,7 +7409,6 @@
       <w:bookmarkStart w:id="105" w:name="_Toc182994568"/>
       <w:bookmarkStart w:id="106" w:name="_Toc182995052"/>
       <w:r>
-        <w:lastRenderedPageBreak/>
         <w:t xml:space="preserve">Tuples, Sets and </w:t>
       </w:r>
       <w:proofErr w:type="spellStart"/>
@@ -7644,6 +7622,7 @@
         </w:numPr>
       </w:pPr>
       <w:r>
+        <w:lastRenderedPageBreak/>
         <w:t>This function accepts two parameters, the file name, and the mode</w:t>
       </w:r>
     </w:p>
@@ -7830,7 +7809,6 @@
         <w:spacing w:after="0"/>
       </w:pPr>
       <w:r>
-        <w:lastRenderedPageBreak/>
         <w:t xml:space="preserve">7| data = </w:t>
       </w:r>
       <w:proofErr w:type="spellStart"/>
@@ -8028,28 +8006,757 @@
         <w:spacing w:after="0"/>
       </w:pPr>
       <w:r>
+        <w:lastRenderedPageBreak/>
         <w:t>In order to read the data from the CSV file we just created, we can simply set the mode to read:</w:t>
       </w:r>
     </w:p>
     <w:p>
       <w:pPr>
+        <w:spacing w:after="0"/>
+      </w:pPr>
+    </w:p>
+    <w:p>
+      <w:pPr>
         <w:pStyle w:val="Heading1"/>
-        <w:rPr>
-          <w:rFonts w:cstheme="minorHAnsi"/>
-        </w:rPr>
-      </w:pPr>
-      <w:bookmarkStart w:id="111" w:name="_Toc182994571"/>
-      <w:bookmarkStart w:id="112" w:name="_Toc182994619"/>
-      <w:bookmarkStart w:id="113" w:name="_Toc182995055"/>
+      </w:pPr>
+      <w:r>
+        <w:t>Week 7 - Object Oriented Programming:</w:t>
+      </w:r>
+    </w:p>
+    <w:p>
+      <w:r>
+        <w:t>Objects shorten the amount of code – like blueprints</w:t>
+      </w:r>
+      <w:r>
+        <w:t xml:space="preserve"> – helpful for repetitive tasks</w:t>
+      </w:r>
+    </w:p>
+    <w:p/>
+    <w:p>
+      <w:r>
+        <w:t>(0,0) is the starting value</w:t>
+      </w:r>
+    </w:p>
+    <w:p/>
+    <w:p>
+      <w:hyperlink r:id="rId38" w:history="1">
+        <w:r>
+          <w:rPr>
+            <w:rStyle w:val="Hyperlink"/>
+          </w:rPr>
+          <w:t>https://github.com/StanislavPetrovV/Mandelbrot-set-Realtime-Viewer-/blob/main/requirements.txt</w:t>
+        </w:r>
+      </w:hyperlink>
+    </w:p>
+    <w:p>
+      <w:r>
+        <w:t>In anaconda</w:t>
+      </w:r>
+    </w:p>
+    <w:p>
+      <w:pPr>
+        <w:pStyle w:val="ListParagraph"/>
+        <w:numPr>
+          <w:ilvl w:val="0"/>
+          <w:numId w:val="9"/>
+        </w:numPr>
+      </w:pPr>
+      <w:r>
+        <w:t>Open anaconda prompt</w:t>
+      </w:r>
+    </w:p>
+    <w:p>
+      <w:pPr>
+        <w:pStyle w:val="ListParagraph"/>
+        <w:numPr>
+          <w:ilvl w:val="0"/>
+          <w:numId w:val="9"/>
+        </w:numPr>
+      </w:pPr>
+      <w:proofErr w:type="spellStart"/>
+      <w:r>
+        <w:t>conda</w:t>
+      </w:r>
+      <w:proofErr w:type="spellEnd"/>
+      <w:r>
+        <w:t xml:space="preserve"> create --name=</w:t>
+      </w:r>
+      <w:proofErr w:type="spellStart"/>
+      <w:r>
+        <w:t>mandelbrot</w:t>
+      </w:r>
+      <w:proofErr w:type="spellEnd"/>
+      <w:r>
+        <w:t xml:space="preserve"> python=3.9</w:t>
+      </w:r>
+    </w:p>
+    <w:p>
+      <w:pPr>
+        <w:pStyle w:val="ListParagraph"/>
+        <w:numPr>
+          <w:ilvl w:val="0"/>
+          <w:numId w:val="9"/>
+        </w:numPr>
+      </w:pPr>
+      <w:proofErr w:type="spellStart"/>
+      <w:r>
+        <w:t>conda</w:t>
+      </w:r>
+      <w:proofErr w:type="spellEnd"/>
+      <w:r>
+        <w:t xml:space="preserve"> activate </w:t>
+      </w:r>
+      <w:r>
+        <w:t>Mandelbrot</w:t>
+      </w:r>
+    </w:p>
+    <w:p>
+      <w:pPr>
+        <w:pStyle w:val="ListParagraph"/>
+        <w:numPr>
+          <w:ilvl w:val="0"/>
+          <w:numId w:val="9"/>
+        </w:numPr>
+      </w:pPr>
+      <w:r>
+        <w:t xml:space="preserve">pip install </w:t>
+      </w:r>
+      <w:proofErr w:type="spellStart"/>
+      <w:r>
+        <w:t>numpy</w:t>
+      </w:r>
+      <w:proofErr w:type="spellEnd"/>
+      <w:r>
+        <w:t xml:space="preserve"> </w:t>
+      </w:r>
+      <w:proofErr w:type="spellStart"/>
+      <w:r>
+        <w:t>taichi</w:t>
+      </w:r>
+      <w:proofErr w:type="spellEnd"/>
+      <w:r>
+        <w:t xml:space="preserve"> </w:t>
+      </w:r>
+      <w:proofErr w:type="spellStart"/>
+      <w:r>
+        <w:t>pygame</w:t>
+      </w:r>
+      <w:proofErr w:type="spellEnd"/>
+      <w:proofErr w:type="gramStart"/>
+      <w:r>
+        <w:t xml:space="preserve">   (</w:t>
+      </w:r>
+      <w:proofErr w:type="gramEnd"/>
+      <w:r>
+        <w:t>now we have anaconda environment and the requirements</w:t>
+      </w:r>
+    </w:p>
+    <w:p>
+      <w:r>
+        <w:t xml:space="preserve">open </w:t>
+      </w:r>
+      <w:proofErr w:type="spellStart"/>
+      <w:r>
+        <w:t>gitbash</w:t>
+      </w:r>
+      <w:proofErr w:type="spellEnd"/>
+    </w:p>
+    <w:p>
+      <w:pPr>
+        <w:autoSpaceDE w:val="0"/>
+        <w:autoSpaceDN w:val="0"/>
+        <w:adjustRightInd w:val="0"/>
+        <w:spacing w:after="0" w:line="240" w:lineRule="auto"/>
+        <w:rPr>
+          <w:rFonts w:ascii="Lucida Console" w:hAnsi="Lucida Console" w:cs="Lucida Console"/>
+          <w:sz w:val="18"/>
+          <w:szCs w:val="18"/>
+        </w:rPr>
+      </w:pPr>
+      <w:r>
+        <w:rPr>
+          <w:rFonts w:ascii="Lucida Console" w:hAnsi="Lucida Console" w:cs="Lucida Console"/>
+          <w:sz w:val="18"/>
+          <w:szCs w:val="18"/>
+        </w:rPr>
+        <w:t>git clone https://github.com/StanislavPetrovV/Mandelbrot-set-Realtime-Viewer-.git</w:t>
+      </w:r>
+    </w:p>
+    <w:p/>
+    <w:p>
+      <w:r>
+        <w:t>back to anaconda</w:t>
+      </w:r>
+    </w:p>
+    <w:p>
+      <w:pPr>
+        <w:pStyle w:val="ListParagraph"/>
+        <w:numPr>
+          <w:ilvl w:val="0"/>
+          <w:numId w:val="10"/>
+        </w:numPr>
+      </w:pPr>
+      <w:proofErr w:type="spellStart"/>
+      <w:r>
+        <w:t>dir</w:t>
+      </w:r>
+      <w:proofErr w:type="spellEnd"/>
+      <w:r>
+        <w:t xml:space="preserve"> (will list – and should be able to see </w:t>
+      </w:r>
+      <w:r>
+        <w:t>Mandelbrot-set-Realtime-Viewer-</w:t>
+      </w:r>
+      <w:r>
+        <w:t>)</w:t>
+      </w:r>
+    </w:p>
+    <w:p>
+      <w:pPr>
+        <w:pStyle w:val="ListParagraph"/>
+        <w:numPr>
+          <w:ilvl w:val="0"/>
+          <w:numId w:val="10"/>
+        </w:numPr>
+      </w:pPr>
+      <w:r>
+        <w:t>cd Mandelbrot-set-Realtime-Viewer-</w:t>
+      </w:r>
+      <w:r>
+        <w:t xml:space="preserve"> (go into directory)</w:t>
+      </w:r>
+    </w:p>
+    <w:p>
+      <w:pPr>
+        <w:pStyle w:val="ListParagraph"/>
+        <w:numPr>
+          <w:ilvl w:val="0"/>
+          <w:numId w:val="10"/>
+        </w:numPr>
+      </w:pPr>
+      <w:proofErr w:type="spellStart"/>
+      <w:r>
+        <w:t>dir</w:t>
+      </w:r>
+      <w:proofErr w:type="spellEnd"/>
+      <w:r>
+        <w:t xml:space="preserve"> (will show you the files within)</w:t>
+      </w:r>
+    </w:p>
+    <w:p>
+      <w:pPr>
+        <w:pStyle w:val="ListParagraph"/>
+        <w:numPr>
+          <w:ilvl w:val="0"/>
+          <w:numId w:val="10"/>
+        </w:numPr>
+      </w:pPr>
+      <w:r>
+        <w:t>code main.py (opens it in VS code)</w:t>
+      </w:r>
+    </w:p>
+    <w:p>
+      <w:pPr>
+        <w:pStyle w:val="ListParagraph"/>
+        <w:numPr>
+          <w:ilvl w:val="0"/>
+          <w:numId w:val="10"/>
+        </w:numPr>
+      </w:pPr>
+      <w:r>
+        <w:t>python main.py (run the program in python</w:t>
+      </w:r>
+    </w:p>
+    <w:p>
+      <w:pPr>
+        <w:pStyle w:val="ListParagraph"/>
+        <w:numPr>
+          <w:ilvl w:val="0"/>
+          <w:numId w:val="10"/>
+        </w:numPr>
+      </w:pPr>
+      <w:proofErr w:type="spellStart"/>
+      <w:r>
+        <w:t>Wowee</w:t>
+      </w:r>
+      <w:proofErr w:type="spellEnd"/>
+      <w:r>
+        <w:t xml:space="preserve"> – looks groovy</w:t>
+      </w:r>
+    </w:p>
+    <w:p>
+      <w:pPr>
+        <w:pStyle w:val="ListParagraph"/>
+        <w:numPr>
+          <w:ilvl w:val="0"/>
+          <w:numId w:val="10"/>
+        </w:numPr>
+      </w:pPr>
+      <w:r>
+        <w:t>Close with x</w:t>
+      </w:r>
+    </w:p>
+    <w:p>
+      <w:r>
+        <w:t xml:space="preserve">In vs code viewing (changes </w:t>
+      </w:r>
+      <w:r>
+        <w:t>Matt</w:t>
+      </w:r>
+      <w:r>
+        <w:t xml:space="preserve"> made</w:t>
+      </w:r>
+      <w:r>
+        <w:t xml:space="preserve"> to Fabians computer – we </w:t>
+      </w:r>
+      <w:r>
+        <w:t>shouldn’t</w:t>
+      </w:r>
+      <w:bookmarkStart w:id="111" w:name="_GoBack"/>
+      <w:bookmarkEnd w:id="111"/>
+      <w:r>
+        <w:t xml:space="preserve"> make these</w:t>
+      </w:r>
+      <w:r>
+        <w:t>)</w:t>
+      </w:r>
+    </w:p>
+    <w:p>
+      <w:pPr>
+        <w:pStyle w:val="ListParagraph"/>
+        <w:numPr>
+          <w:ilvl w:val="0"/>
+          <w:numId w:val="11"/>
+        </w:numPr>
+        <w:shd w:val="clear" w:color="auto" w:fill="1F1F1F"/>
+        <w:spacing w:line="285" w:lineRule="atLeast"/>
+        <w:rPr>
+          <w:rFonts w:ascii="Consolas" w:hAnsi="Consolas"/>
+          <w:color w:val="CCCCCC"/>
+          <w:sz w:val="21"/>
+          <w:szCs w:val="21"/>
+        </w:rPr>
+      </w:pPr>
+      <w:r>
+        <w:rPr>
+          <w:rFonts w:ascii="Consolas" w:hAnsi="Consolas"/>
+          <w:color w:val="9CDCFE"/>
+          <w:sz w:val="21"/>
+          <w:szCs w:val="21"/>
+        </w:rPr>
+        <w:t>res</w:t>
+      </w:r>
+      <w:r>
+        <w:rPr>
+          <w:rFonts w:ascii="Consolas" w:hAnsi="Consolas"/>
+          <w:color w:val="CCCCCC"/>
+          <w:sz w:val="21"/>
+          <w:szCs w:val="21"/>
+        </w:rPr>
+        <w:t xml:space="preserve"> </w:t>
+      </w:r>
+      <w:r>
+        <w:rPr>
+          <w:rFonts w:ascii="Consolas" w:hAnsi="Consolas"/>
+          <w:color w:val="D4D4D4"/>
+          <w:sz w:val="21"/>
+          <w:szCs w:val="21"/>
+        </w:rPr>
+        <w:t>=</w:t>
+      </w:r>
+      <w:r>
+        <w:rPr>
+          <w:rFonts w:ascii="Consolas" w:hAnsi="Consolas"/>
+          <w:color w:val="CCCCCC"/>
+          <w:sz w:val="21"/>
+          <w:szCs w:val="21"/>
+        </w:rPr>
+        <w:t xml:space="preserve"> </w:t>
+      </w:r>
+      <w:r>
+        <w:rPr>
+          <w:rFonts w:ascii="Consolas" w:hAnsi="Consolas"/>
+          <w:color w:val="9CDCFE"/>
+          <w:sz w:val="21"/>
+          <w:szCs w:val="21"/>
+        </w:rPr>
+        <w:t>width</w:t>
+      </w:r>
+      <w:r>
+        <w:rPr>
+          <w:rFonts w:ascii="Consolas" w:hAnsi="Consolas"/>
+          <w:color w:val="CCCCCC"/>
+          <w:sz w:val="21"/>
+          <w:szCs w:val="21"/>
+        </w:rPr>
+        <w:t xml:space="preserve">, </w:t>
+      </w:r>
+      <w:r>
+        <w:rPr>
+          <w:rFonts w:ascii="Consolas" w:hAnsi="Consolas"/>
+          <w:color w:val="9CDCFE"/>
+          <w:sz w:val="21"/>
+          <w:szCs w:val="21"/>
+        </w:rPr>
+        <w:t>height</w:t>
+      </w:r>
+      <w:r>
+        <w:rPr>
+          <w:rFonts w:ascii="Consolas" w:hAnsi="Consolas"/>
+          <w:color w:val="CCCCCC"/>
+          <w:sz w:val="21"/>
+          <w:szCs w:val="21"/>
+        </w:rPr>
+        <w:t xml:space="preserve"> </w:t>
+      </w:r>
+      <w:r>
+        <w:rPr>
+          <w:rFonts w:ascii="Consolas" w:hAnsi="Consolas"/>
+          <w:color w:val="D4D4D4"/>
+          <w:sz w:val="21"/>
+          <w:szCs w:val="21"/>
+        </w:rPr>
+        <w:t>=</w:t>
+      </w:r>
+      <w:r>
+        <w:rPr>
+          <w:rFonts w:ascii="Consolas" w:hAnsi="Consolas"/>
+          <w:color w:val="CCCCCC"/>
+          <w:sz w:val="21"/>
+          <w:szCs w:val="21"/>
+        </w:rPr>
+        <w:t xml:space="preserve"> </w:t>
+      </w:r>
+      <w:r>
+        <w:rPr>
+          <w:rFonts w:ascii="Consolas" w:hAnsi="Consolas"/>
+          <w:color w:val="B5CEA8"/>
+          <w:sz w:val="21"/>
+          <w:szCs w:val="21"/>
+        </w:rPr>
+        <w:t>1600</w:t>
+      </w:r>
+      <w:r>
+        <w:rPr>
+          <w:rFonts w:ascii="Consolas" w:hAnsi="Consolas"/>
+          <w:color w:val="CCCCCC"/>
+          <w:sz w:val="21"/>
+          <w:szCs w:val="21"/>
+        </w:rPr>
+        <w:t xml:space="preserve">, </w:t>
+      </w:r>
+      <w:r>
+        <w:rPr>
+          <w:rFonts w:ascii="Consolas" w:hAnsi="Consolas"/>
+          <w:color w:val="B5CEA8"/>
+          <w:sz w:val="21"/>
+          <w:szCs w:val="21"/>
+        </w:rPr>
+        <w:t>900</w:t>
+      </w:r>
+      <w:r>
+        <w:rPr>
+          <w:rFonts w:ascii="Consolas" w:hAnsi="Consolas"/>
+          <w:color w:val="CCCCCC"/>
+          <w:sz w:val="21"/>
+          <w:szCs w:val="21"/>
+        </w:rPr>
+        <w:t xml:space="preserve"> </w:t>
+      </w:r>
+    </w:p>
+    <w:p>
+      <w:pPr>
+        <w:pStyle w:val="ListParagraph"/>
+        <w:numPr>
+          <w:ilvl w:val="0"/>
+          <w:numId w:val="11"/>
+        </w:numPr>
+        <w:shd w:val="clear" w:color="auto" w:fill="1F1F1F"/>
+        <w:spacing w:line="285" w:lineRule="atLeast"/>
+        <w:rPr>
+          <w:rFonts w:ascii="Consolas" w:hAnsi="Consolas"/>
+          <w:color w:val="CCCCCC"/>
+          <w:sz w:val="21"/>
+          <w:szCs w:val="21"/>
+        </w:rPr>
+      </w:pPr>
+    </w:p>
+    <w:p>
+      <w:pPr>
+        <w:pStyle w:val="ListParagraph"/>
+        <w:numPr>
+          <w:ilvl w:val="0"/>
+          <w:numId w:val="11"/>
+        </w:numPr>
+        <w:shd w:val="clear" w:color="auto" w:fill="1F1F1F"/>
+        <w:spacing w:line="285" w:lineRule="atLeast"/>
+        <w:rPr>
+          <w:rFonts w:ascii="Consolas" w:hAnsi="Consolas"/>
+          <w:color w:val="CCCCCC"/>
+          <w:sz w:val="21"/>
+          <w:szCs w:val="21"/>
+        </w:rPr>
+      </w:pPr>
+      <w:proofErr w:type="spellStart"/>
+      <w:proofErr w:type="gramStart"/>
+      <w:r>
+        <w:rPr>
+          <w:rFonts w:ascii="Consolas" w:hAnsi="Consolas"/>
+          <w:color w:val="4EC9B0"/>
+          <w:sz w:val="21"/>
+          <w:szCs w:val="21"/>
+        </w:rPr>
+        <w:t>ti</w:t>
+      </w:r>
+      <w:r>
+        <w:rPr>
+          <w:rFonts w:ascii="Consolas" w:hAnsi="Consolas"/>
+          <w:color w:val="CCCCCC"/>
+          <w:sz w:val="21"/>
+          <w:szCs w:val="21"/>
+        </w:rPr>
+        <w:t>.init</w:t>
+      </w:r>
+      <w:proofErr w:type="spellEnd"/>
+      <w:proofErr w:type="gramEnd"/>
+      <w:r>
+        <w:rPr>
+          <w:rFonts w:ascii="Consolas" w:hAnsi="Consolas"/>
+          <w:color w:val="CCCCCC"/>
+          <w:sz w:val="21"/>
+          <w:szCs w:val="21"/>
+        </w:rPr>
+        <w:t>(</w:t>
+      </w:r>
+      <w:r>
+        <w:rPr>
+          <w:rFonts w:ascii="Consolas" w:hAnsi="Consolas"/>
+          <w:color w:val="9CDCFE"/>
+          <w:sz w:val="21"/>
+          <w:szCs w:val="21"/>
+        </w:rPr>
+        <w:t>arch</w:t>
+      </w:r>
+      <w:r>
+        <w:rPr>
+          <w:rFonts w:ascii="Consolas" w:hAnsi="Consolas"/>
+          <w:color w:val="D4D4D4"/>
+          <w:sz w:val="21"/>
+          <w:szCs w:val="21"/>
+        </w:rPr>
+        <w:t>=</w:t>
+      </w:r>
+      <w:proofErr w:type="spellStart"/>
+      <w:r>
+        <w:rPr>
+          <w:rFonts w:ascii="Consolas" w:hAnsi="Consolas"/>
+          <w:color w:val="4EC9B0"/>
+          <w:sz w:val="21"/>
+          <w:szCs w:val="21"/>
+        </w:rPr>
+        <w:t>ti</w:t>
+      </w:r>
+      <w:r>
+        <w:rPr>
+          <w:rFonts w:ascii="Consolas" w:hAnsi="Consolas"/>
+          <w:color w:val="CCCCCC"/>
+          <w:sz w:val="21"/>
+          <w:szCs w:val="21"/>
+        </w:rPr>
+        <w:t>.</w:t>
+      </w:r>
+      <w:r>
+        <w:rPr>
+          <w:rFonts w:ascii="Consolas" w:hAnsi="Consolas"/>
+          <w:color w:val="CCCCCC"/>
+          <w:sz w:val="21"/>
+          <w:szCs w:val="21"/>
+        </w:rPr>
+        <w:t>cuda</w:t>
+      </w:r>
+      <w:proofErr w:type="spellEnd"/>
+      <w:r>
+        <w:rPr>
+          <w:rFonts w:ascii="Consolas" w:hAnsi="Consolas"/>
+          <w:color w:val="CCCCCC"/>
+          <w:sz w:val="21"/>
+          <w:szCs w:val="21"/>
+        </w:rPr>
+        <w:t>)</w:t>
+      </w:r>
+    </w:p>
+    <w:p>
+      <w:pPr>
+        <w:pStyle w:val="ListParagraph"/>
+        <w:numPr>
+          <w:ilvl w:val="0"/>
+          <w:numId w:val="11"/>
+        </w:numPr>
+        <w:shd w:val="clear" w:color="auto" w:fill="1F1F1F"/>
+        <w:spacing w:line="285" w:lineRule="atLeast"/>
+        <w:rPr>
+          <w:rFonts w:ascii="Consolas" w:hAnsi="Consolas"/>
+          <w:color w:val="CCCCCC"/>
+          <w:sz w:val="21"/>
+          <w:szCs w:val="21"/>
+        </w:rPr>
+      </w:pPr>
+    </w:p>
+    <w:p>
+      <w:pPr>
+        <w:pStyle w:val="ListParagraph"/>
+        <w:numPr>
+          <w:ilvl w:val="0"/>
+          <w:numId w:val="11"/>
+        </w:numPr>
+        <w:shd w:val="clear" w:color="auto" w:fill="1F1F1F"/>
+        <w:spacing w:line="285" w:lineRule="atLeast"/>
+        <w:rPr>
+          <w:rFonts w:ascii="Consolas" w:hAnsi="Consolas"/>
+          <w:color w:val="CCCCCC"/>
+          <w:sz w:val="21"/>
+          <w:szCs w:val="21"/>
+        </w:rPr>
+      </w:pPr>
+      <w:r>
+        <w:rPr>
+          <w:rFonts w:ascii="Consolas" w:hAnsi="Consolas"/>
+          <w:color w:val="CCCCCC"/>
+          <w:sz w:val="21"/>
+          <w:szCs w:val="21"/>
+        </w:rPr>
+        <w:t xml:space="preserve">        </w:t>
+      </w:r>
+      <w:proofErr w:type="spellStart"/>
+      <w:r>
+        <w:rPr>
+          <w:rFonts w:ascii="Consolas" w:hAnsi="Consolas"/>
+          <w:color w:val="9CDCFE"/>
+          <w:sz w:val="21"/>
+          <w:szCs w:val="21"/>
+        </w:rPr>
+        <w:t>self</w:t>
+      </w:r>
+      <w:r>
+        <w:rPr>
+          <w:rFonts w:ascii="Consolas" w:hAnsi="Consolas"/>
+          <w:color w:val="CCCCCC"/>
+          <w:sz w:val="21"/>
+          <w:szCs w:val="21"/>
+        </w:rPr>
+        <w:t>.</w:t>
+      </w:r>
+      <w:r>
+        <w:rPr>
+          <w:rFonts w:ascii="Consolas" w:hAnsi="Consolas"/>
+          <w:color w:val="9CDCFE"/>
+          <w:sz w:val="21"/>
+          <w:szCs w:val="21"/>
+        </w:rPr>
+        <w:t>max_iter</w:t>
+      </w:r>
+      <w:proofErr w:type="spellEnd"/>
+      <w:r>
+        <w:rPr>
+          <w:rFonts w:ascii="Consolas" w:hAnsi="Consolas"/>
+          <w:color w:val="CCCCCC"/>
+          <w:sz w:val="21"/>
+          <w:szCs w:val="21"/>
+        </w:rPr>
+        <w:t xml:space="preserve">, </w:t>
+      </w:r>
+      <w:proofErr w:type="spellStart"/>
+      <w:r>
+        <w:rPr>
+          <w:rFonts w:ascii="Consolas" w:hAnsi="Consolas"/>
+          <w:color w:val="9CDCFE"/>
+          <w:sz w:val="21"/>
+          <w:szCs w:val="21"/>
+        </w:rPr>
+        <w:t>self</w:t>
+      </w:r>
+      <w:r>
+        <w:rPr>
+          <w:rFonts w:ascii="Consolas" w:hAnsi="Consolas"/>
+          <w:color w:val="CCCCCC"/>
+          <w:sz w:val="21"/>
+          <w:szCs w:val="21"/>
+        </w:rPr>
+        <w:t>.</w:t>
+      </w:r>
+      <w:r>
+        <w:rPr>
+          <w:rFonts w:ascii="Consolas" w:hAnsi="Consolas"/>
+          <w:color w:val="9CDCFE"/>
+          <w:sz w:val="21"/>
+          <w:szCs w:val="21"/>
+        </w:rPr>
+        <w:t>max_iter_limit</w:t>
+      </w:r>
+      <w:proofErr w:type="spellEnd"/>
+      <w:r>
+        <w:rPr>
+          <w:rFonts w:ascii="Consolas" w:hAnsi="Consolas"/>
+          <w:color w:val="CCCCCC"/>
+          <w:sz w:val="21"/>
+          <w:szCs w:val="21"/>
+        </w:rPr>
+        <w:t xml:space="preserve"> </w:t>
+      </w:r>
+      <w:r>
+        <w:rPr>
+          <w:rFonts w:ascii="Consolas" w:hAnsi="Consolas"/>
+          <w:color w:val="D4D4D4"/>
+          <w:sz w:val="21"/>
+          <w:szCs w:val="21"/>
+        </w:rPr>
+        <w:t>=</w:t>
+      </w:r>
+      <w:r>
+        <w:rPr>
+          <w:rFonts w:ascii="Consolas" w:hAnsi="Consolas"/>
+          <w:color w:val="CCCCCC"/>
+          <w:sz w:val="21"/>
+          <w:szCs w:val="21"/>
+        </w:rPr>
+        <w:t xml:space="preserve"> </w:t>
+      </w:r>
+      <w:r>
+        <w:rPr>
+          <w:rFonts w:ascii="Consolas" w:hAnsi="Consolas"/>
+          <w:color w:val="B5CEA8"/>
+          <w:sz w:val="21"/>
+          <w:szCs w:val="21"/>
+        </w:rPr>
+        <w:t>6000, 20000</w:t>
+      </w:r>
+    </w:p>
+    <w:p>
+      <w:pPr>
+        <w:ind w:left="360"/>
+      </w:pPr>
+    </w:p>
+    <w:p/>
+    <w:p/>
+    <w:p>
+      <w:pPr>
+        <w:pStyle w:val="Heading1"/>
+        <w:rPr>
+          <w:rFonts w:cstheme="minorHAnsi"/>
+        </w:rPr>
+      </w:pPr>
+      <w:bookmarkStart w:id="112" w:name="_Toc182994571"/>
+      <w:bookmarkStart w:id="113" w:name="_Toc182994619"/>
+      <w:bookmarkStart w:id="114" w:name="_Toc182995055"/>
       <w:r>
         <w:rPr>
           <w:rFonts w:cstheme="minorHAnsi"/>
         </w:rPr>
         <w:t>Command appendix</w:t>
       </w:r>
-      <w:bookmarkEnd w:id="111"/>
       <w:bookmarkEnd w:id="112"/>
       <w:bookmarkEnd w:id="113"/>
+      <w:bookmarkEnd w:id="114"/>
     </w:p>
     <w:p>
       <w:pPr>
@@ -8058,16 +8765,16 @@
           <w:rFonts w:cstheme="minorHAnsi"/>
         </w:rPr>
       </w:pPr>
-      <w:bookmarkStart w:id="114" w:name="_Toc182994572"/>
-      <w:bookmarkStart w:id="115" w:name="_Toc182995056"/>
+      <w:bookmarkStart w:id="115" w:name="_Toc182994572"/>
+      <w:bookmarkStart w:id="116" w:name="_Toc182995056"/>
       <w:r>
         <w:rPr>
           <w:rFonts w:cstheme="minorHAnsi"/>
         </w:rPr>
         <w:t>Print</w:t>
       </w:r>
-      <w:bookmarkEnd w:id="114"/>
       <w:bookmarkEnd w:id="115"/>
+      <w:bookmarkEnd w:id="116"/>
     </w:p>
     <w:p>
       <w:pPr>
@@ -8138,7 +8845,7 @@
                     <pic:cNvPicPr/>
                   </pic:nvPicPr>
                   <pic:blipFill>
-                    <a:blip r:embed="rId38"/>
+                    <a:blip r:embed="rId39"/>
                     <a:stretch>
                       <a:fillRect/>
                     </a:stretch>
@@ -8199,16 +8906,16 @@
           <w:rFonts w:cstheme="minorHAnsi"/>
         </w:rPr>
       </w:pPr>
-      <w:bookmarkStart w:id="116" w:name="_Toc182994573"/>
-      <w:bookmarkStart w:id="117" w:name="_Toc182995057"/>
+      <w:bookmarkStart w:id="117" w:name="_Toc182994573"/>
+      <w:bookmarkStart w:id="118" w:name="_Toc182995057"/>
       <w:r>
         <w:rPr>
           <w:rFonts w:cstheme="minorHAnsi"/>
         </w:rPr>
         <w:t>Type checking</w:t>
       </w:r>
-      <w:bookmarkEnd w:id="116"/>
       <w:bookmarkEnd w:id="117"/>
+      <w:bookmarkEnd w:id="118"/>
     </w:p>
     <w:p>
       <w:pPr>
@@ -8238,8 +8945,8 @@
           <w:rFonts w:cstheme="minorHAnsi"/>
         </w:rPr>
       </w:pPr>
-      <w:bookmarkStart w:id="118" w:name="_Toc182994574"/>
-      <w:bookmarkStart w:id="119" w:name="_Toc182995058"/>
+      <w:bookmarkStart w:id="119" w:name="_Toc182994574"/>
+      <w:bookmarkStart w:id="120" w:name="_Toc182995058"/>
       <w:proofErr w:type="gramStart"/>
       <w:r>
         <w:rPr>
@@ -8254,8 +8961,8 @@
         </w:rPr>
         <w:t>()</w:t>
       </w:r>
-      <w:bookmarkEnd w:id="118"/>
       <w:bookmarkEnd w:id="119"/>
+      <w:bookmarkEnd w:id="120"/>
     </w:p>
     <w:p>
       <w:pPr>
@@ -8285,60 +8992,424 @@
           <w:rFonts w:cstheme="minorHAnsi"/>
         </w:rPr>
       </w:pPr>
-      <w:bookmarkStart w:id="120" w:name="_Toc182994575"/>
-      <w:bookmarkStart w:id="121" w:name="_Toc182995059"/>
+      <w:bookmarkStart w:id="121" w:name="_Toc182994575"/>
+      <w:bookmarkStart w:id="122" w:name="_Toc182995059"/>
       <w:proofErr w:type="gramStart"/>
       <w:r>
         <w:rPr>
           <w:rFonts w:cstheme="minorHAnsi"/>
         </w:rPr>
+        <w:t>.t</w:t>
+      </w:r>
+      <w:r>
+        <w:rPr>
+          <w:rFonts w:cstheme="minorHAnsi"/>
+        </w:rPr>
+        <w:t>itle</w:t>
+      </w:r>
+      <w:proofErr w:type="gramEnd"/>
+      <w:r>
+        <w:rPr>
+          <w:rFonts w:cstheme="minorHAnsi"/>
+        </w:rPr>
+        <w:t>()</w:t>
+      </w:r>
+      <w:bookmarkEnd w:id="121"/>
+      <w:bookmarkEnd w:id="122"/>
+    </w:p>
+    <w:p>
+      <w:pPr>
+        <w:rPr>
+          <w:rFonts w:cstheme="minorHAnsi"/>
+        </w:rPr>
+      </w:pPr>
+      <w:proofErr w:type="spellStart"/>
+      <w:r>
+        <w:rPr>
+          <w:rFonts w:cstheme="minorHAnsi"/>
+        </w:rPr>
+        <w:t>Capaitalises</w:t>
+      </w:r>
+      <w:proofErr w:type="spellEnd"/>
+      <w:r>
+        <w:rPr>
+          <w:rFonts w:cstheme="minorHAnsi"/>
+        </w:rPr>
+        <w:t xml:space="preserve"> first letter of </w:t>
+      </w:r>
+      <w:proofErr w:type="spellStart"/>
+      <w:r>
+        <w:rPr>
+          <w:rFonts w:cstheme="minorHAnsi"/>
+        </w:rPr>
+        <w:t>everyword</w:t>
+      </w:r>
+      <w:proofErr w:type="spellEnd"/>
+    </w:p>
+    <w:p>
+      <w:pPr>
+        <w:pStyle w:val="Heading2"/>
+        <w:rPr>
+          <w:rFonts w:cstheme="minorHAnsi"/>
+        </w:rPr>
+      </w:pPr>
+      <w:bookmarkStart w:id="123" w:name="_Toc182994576"/>
+      <w:bookmarkStart w:id="124" w:name="_Toc182995060"/>
+      <w:proofErr w:type="gramStart"/>
+      <w:r>
+        <w:rPr>
+          <w:rFonts w:cstheme="minorHAnsi"/>
+        </w:rPr>
+        <w:t>.replace</w:t>
+      </w:r>
+      <w:proofErr w:type="gramEnd"/>
+      <w:r>
+        <w:rPr>
+          <w:rFonts w:cstheme="minorHAnsi"/>
+        </w:rPr>
+        <w:t>(“replace this” , “with this”)</w:t>
+      </w:r>
+      <w:bookmarkEnd w:id="123"/>
+      <w:bookmarkEnd w:id="124"/>
+    </w:p>
+    <w:p>
+      <w:pPr>
+        <w:rPr>
+          <w:rFonts w:cstheme="minorHAnsi"/>
+        </w:rPr>
+      </w:pPr>
+      <w:r>
+        <w:rPr>
+          <w:rFonts w:cstheme="minorHAnsi"/>
+        </w:rPr>
+        <w:t>Find and replace tool</w:t>
+      </w:r>
+    </w:p>
+    <w:p>
+      <w:pPr>
+        <w:pStyle w:val="Heading2"/>
+        <w:rPr>
+          <w:rFonts w:cstheme="minorHAnsi"/>
+        </w:rPr>
+      </w:pPr>
+      <w:bookmarkStart w:id="125" w:name="_Toc182994577"/>
+      <w:bookmarkStart w:id="126" w:name="_Toc182995061"/>
+      <w:proofErr w:type="gramStart"/>
+      <w:r>
+        <w:rPr>
+          <w:rFonts w:cstheme="minorHAnsi"/>
+        </w:rPr>
+        <w:t>.find</w:t>
+      </w:r>
+      <w:proofErr w:type="gramEnd"/>
+      <w:r>
+        <w:rPr>
+          <w:rFonts w:cstheme="minorHAnsi"/>
+        </w:rPr>
+        <w:t>(“the string we’re searching for”)</w:t>
+      </w:r>
+      <w:bookmarkEnd w:id="125"/>
+      <w:bookmarkEnd w:id="126"/>
+      <w:r>
+        <w:rPr>
+          <w:rFonts w:cstheme="minorHAnsi"/>
+        </w:rPr>
+        <w:t xml:space="preserve"> </w:t>
+      </w:r>
+    </w:p>
+    <w:p>
+      <w:pPr>
+        <w:rPr>
+          <w:rFonts w:cstheme="minorHAnsi"/>
+        </w:rPr>
+      </w:pPr>
+      <w:r>
+        <w:rPr>
+          <w:rFonts w:cstheme="minorHAnsi"/>
+        </w:rPr>
+        <w:t>Output is the starting index of the term</w:t>
+      </w:r>
+    </w:p>
+    <w:p>
+      <w:pPr>
+        <w:pStyle w:val="Heading2"/>
+        <w:rPr>
+          <w:rFonts w:cstheme="minorHAnsi"/>
+        </w:rPr>
+      </w:pPr>
+      <w:bookmarkStart w:id="127" w:name="_Toc182994578"/>
+      <w:bookmarkStart w:id="128" w:name="_Toc182995062"/>
+      <w:proofErr w:type="gramStart"/>
+      <w:r>
+        <w:rPr>
+          <w:rFonts w:cstheme="minorHAnsi"/>
+        </w:rPr>
+        <w:t>.split</w:t>
+      </w:r>
+      <w:proofErr w:type="gramEnd"/>
+      <w:r>
+        <w:rPr>
+          <w:rFonts w:cstheme="minorHAnsi"/>
+        </w:rPr>
+        <w:t>()</w:t>
+      </w:r>
+      <w:bookmarkEnd w:id="127"/>
+      <w:bookmarkEnd w:id="128"/>
+    </w:p>
+    <w:p>
+      <w:pPr>
+        <w:rPr>
+          <w:rFonts w:cstheme="minorHAnsi"/>
+        </w:rPr>
+      </w:pPr>
+      <w:r>
+        <w:rPr>
+          <w:rFonts w:cstheme="minorHAnsi"/>
+        </w:rPr>
+        <w:t xml:space="preserve">Returns a group of words in a sentence stored as a list </w:t>
+      </w:r>
+    </w:p>
+    <w:p>
+      <w:pPr>
+        <w:pStyle w:val="Heading2"/>
+        <w:rPr>
+          <w:rFonts w:cstheme="minorHAnsi"/>
+        </w:rPr>
+      </w:pPr>
+      <w:bookmarkStart w:id="129" w:name="_Toc182994579"/>
+      <w:bookmarkStart w:id="130" w:name="_Toc182995063"/>
+      <w:proofErr w:type="spellStart"/>
+      <w:r>
+        <w:rPr>
+          <w:rFonts w:cstheme="minorHAnsi"/>
+        </w:rPr>
+        <w:t>Pwd</w:t>
+      </w:r>
+      <w:bookmarkEnd w:id="129"/>
+      <w:bookmarkEnd w:id="130"/>
+      <w:proofErr w:type="spellEnd"/>
+    </w:p>
+    <w:p>
+      <w:pPr>
+        <w:rPr>
+          <w:rFonts w:cstheme="minorHAnsi"/>
+        </w:rPr>
+      </w:pPr>
+      <w:r>
+        <w:rPr>
+          <w:rFonts w:cstheme="minorHAnsi"/>
+        </w:rPr>
+        <w:t>Print working directory: (shows us where we are at)</w:t>
+      </w:r>
+    </w:p>
+    <w:p>
+      <w:pPr>
+        <w:pStyle w:val="Heading2"/>
+        <w:rPr>
+          <w:rFonts w:cstheme="minorHAnsi"/>
+        </w:rPr>
+      </w:pPr>
+      <w:bookmarkStart w:id="131" w:name="_Toc182994580"/>
+      <w:bookmarkStart w:id="132" w:name="_Toc182995064"/>
+      <w:r>
+        <w:rPr>
+          <w:rFonts w:cstheme="minorHAnsi"/>
+        </w:rPr>
+        <w:t>~</w:t>
+      </w:r>
+      <w:bookmarkEnd w:id="131"/>
+      <w:bookmarkEnd w:id="132"/>
+      <w:r>
+        <w:rPr>
+          <w:rFonts w:cstheme="minorHAnsi"/>
+        </w:rPr>
+        <w:t xml:space="preserve"> </w:t>
+      </w:r>
+    </w:p>
+    <w:p>
+      <w:pPr>
+        <w:rPr>
+          <w:rFonts w:cstheme="minorHAnsi"/>
+        </w:rPr>
+      </w:pPr>
+      <w:r>
+        <w:rPr>
+          <w:rFonts w:cstheme="minorHAnsi"/>
+        </w:rPr>
+        <w:t>Stands for directory we are in</w:t>
+      </w:r>
+    </w:p>
+    <w:p>
+      <w:pPr>
+        <w:pStyle w:val="Heading2"/>
+        <w:rPr>
+          <w:rFonts w:cstheme="minorHAnsi"/>
+        </w:rPr>
+      </w:pPr>
+      <w:bookmarkStart w:id="133" w:name="_Toc182994581"/>
+      <w:bookmarkStart w:id="134" w:name="_Toc182995065"/>
+      <w:r>
+        <w:rPr>
+          <w:rFonts w:cstheme="minorHAnsi"/>
+        </w:rPr>
+        <w:t>ls</w:t>
+      </w:r>
+      <w:bookmarkEnd w:id="133"/>
+      <w:bookmarkEnd w:id="134"/>
+      <w:r>
+        <w:rPr>
+          <w:rFonts w:cstheme="minorHAnsi"/>
+        </w:rPr>
+        <w:t xml:space="preserve"> </w:t>
+      </w:r>
+    </w:p>
+    <w:p>
+      <w:pPr>
+        <w:rPr>
+          <w:rFonts w:cstheme="minorHAnsi"/>
+        </w:rPr>
+      </w:pPr>
+      <w:r>
+        <w:rPr>
+          <w:rFonts w:cstheme="minorHAnsi"/>
+        </w:rPr>
+        <w:t>lists the files in that directory (</w:t>
+      </w:r>
+      <w:proofErr w:type="spellStart"/>
+      <w:r>
+        <w:rPr>
+          <w:rFonts w:cstheme="minorHAnsi"/>
+        </w:rPr>
+        <w:t>ie</w:t>
+      </w:r>
+      <w:proofErr w:type="spellEnd"/>
+      <w:r>
+        <w:rPr>
+          <w:rFonts w:cstheme="minorHAnsi"/>
+        </w:rPr>
+        <w:t>. The folders in that folder)</w:t>
+      </w:r>
+    </w:p>
+    <w:p>
+      <w:pPr>
+        <w:pStyle w:val="Heading2"/>
+        <w:rPr>
+          <w:rFonts w:cstheme="minorHAnsi"/>
+        </w:rPr>
+      </w:pPr>
+      <w:bookmarkStart w:id="135" w:name="_Toc182994582"/>
+      <w:bookmarkStart w:id="136" w:name="_Toc182995066"/>
+      <w:r>
+        <w:rPr>
+          <w:rFonts w:cstheme="minorHAnsi"/>
+        </w:rPr>
         <w:lastRenderedPageBreak/>
-        <w:t>.t</w:t>
-      </w:r>
-      <w:r>
-        <w:rPr>
-          <w:rFonts w:cstheme="minorHAnsi"/>
-        </w:rPr>
-        <w:t>itle</w:t>
-      </w:r>
+        <w:t>ls –</w:t>
+      </w:r>
+      <w:proofErr w:type="spellStart"/>
+      <w:r>
+        <w:rPr>
+          <w:rFonts w:cstheme="minorHAnsi"/>
+        </w:rPr>
+        <w:t>rtlah</w:t>
+      </w:r>
+      <w:bookmarkEnd w:id="135"/>
+      <w:bookmarkEnd w:id="136"/>
+      <w:proofErr w:type="spellEnd"/>
+      <w:r>
+        <w:rPr>
+          <w:rFonts w:cstheme="minorHAnsi"/>
+        </w:rPr>
+        <w:t xml:space="preserve"> </w:t>
+      </w:r>
+    </w:p>
+    <w:p>
+      <w:pPr>
+        <w:rPr>
+          <w:rFonts w:cstheme="minorHAnsi"/>
+        </w:rPr>
+      </w:pPr>
+      <w:r>
+        <w:rPr>
+          <w:rFonts w:cstheme="minorHAnsi"/>
+        </w:rPr>
+        <w:t>prints everything in the location including hidden files and who owns them and what types they are</w:t>
+      </w:r>
+    </w:p>
+    <w:p>
+      <w:pPr>
+        <w:pStyle w:val="Heading2"/>
+        <w:rPr>
+          <w:rFonts w:cstheme="minorHAnsi"/>
+        </w:rPr>
+      </w:pPr>
+      <w:bookmarkStart w:id="137" w:name="_Toc182994583"/>
+      <w:bookmarkStart w:id="138" w:name="_Toc182995067"/>
+      <w:proofErr w:type="spellStart"/>
+      <w:r>
+        <w:rPr>
+          <w:rFonts w:cstheme="minorHAnsi"/>
+        </w:rPr>
+        <w:t>drwxrwx</w:t>
+      </w:r>
+      <w:proofErr w:type="spellEnd"/>
+      <w:r>
+        <w:rPr>
+          <w:rFonts w:cstheme="minorHAnsi"/>
+        </w:rPr>
+        <w:t>-</w:t>
+      </w:r>
+      <w:proofErr w:type="gramStart"/>
+      <w:r>
+        <w:rPr>
+          <w:rFonts w:cstheme="minorHAnsi"/>
+        </w:rPr>
+        <w:t>x :</w:t>
+      </w:r>
+      <w:bookmarkEnd w:id="137"/>
+      <w:bookmarkEnd w:id="138"/>
       <w:proofErr w:type="gramEnd"/>
-      <w:r>
-        <w:rPr>
-          <w:rFonts w:cstheme="minorHAnsi"/>
-        </w:rPr>
-        <w:t>()</w:t>
-      </w:r>
-      <w:bookmarkEnd w:id="120"/>
-      <w:bookmarkEnd w:id="121"/>
-    </w:p>
-    <w:p>
-      <w:pPr>
-        <w:rPr>
-          <w:rFonts w:cstheme="minorHAnsi"/>
-        </w:rPr>
-      </w:pPr>
-      <w:proofErr w:type="spellStart"/>
-      <w:r>
-        <w:rPr>
-          <w:rFonts w:cstheme="minorHAnsi"/>
-        </w:rPr>
-        <w:t>Capaitalises</w:t>
-      </w:r>
-      <w:proofErr w:type="spellEnd"/>
-      <w:r>
-        <w:rPr>
-          <w:rFonts w:cstheme="minorHAnsi"/>
-        </w:rPr>
-        <w:t xml:space="preserve"> first letter of </w:t>
-      </w:r>
-      <w:proofErr w:type="spellStart"/>
-      <w:r>
-        <w:rPr>
-          <w:rFonts w:cstheme="minorHAnsi"/>
-        </w:rPr>
-        <w:t>everyword</w:t>
-      </w:r>
-      <w:proofErr w:type="spellEnd"/>
+    </w:p>
+    <w:p>
+      <w:pPr>
+        <w:rPr>
+          <w:rFonts w:cstheme="minorHAnsi"/>
+        </w:rPr>
+      </w:pPr>
+      <w:r>
+        <w:rPr>
+          <w:rFonts w:cstheme="minorHAnsi"/>
+        </w:rPr>
+        <w:t xml:space="preserve"> from left to right – d= directory, first </w:t>
+      </w:r>
+      <w:proofErr w:type="spellStart"/>
+      <w:r>
+        <w:rPr>
+          <w:rFonts w:cstheme="minorHAnsi"/>
+        </w:rPr>
+        <w:t>rwx</w:t>
+      </w:r>
+      <w:proofErr w:type="spellEnd"/>
+      <w:r>
+        <w:rPr>
+          <w:rFonts w:cstheme="minorHAnsi"/>
+        </w:rPr>
+        <w:t xml:space="preserve"> = user can read, write and execute, next </w:t>
+      </w:r>
+      <w:proofErr w:type="spellStart"/>
+      <w:r>
+        <w:rPr>
+          <w:rFonts w:cstheme="minorHAnsi"/>
+        </w:rPr>
+        <w:t>rwx</w:t>
+      </w:r>
+      <w:proofErr w:type="spellEnd"/>
+      <w:r>
+        <w:rPr>
+          <w:rFonts w:cstheme="minorHAnsi"/>
+        </w:rPr>
+        <w:t xml:space="preserve"> = the group can read, write and execute, last x = anyone using the compute can execute</w:t>
+      </w:r>
     </w:p>
     <w:p>
       <w:pPr>
@@ -8347,36 +9418,85 @@
           <w:rFonts w:cstheme="minorHAnsi"/>
         </w:rPr>
       </w:pPr>
-      <w:bookmarkStart w:id="122" w:name="_Toc182994576"/>
-      <w:bookmarkStart w:id="123" w:name="_Toc182995060"/>
+      <w:bookmarkStart w:id="139" w:name="_Toc182994584"/>
+      <w:bookmarkStart w:id="140" w:name="_Toc182995068"/>
+      <w:proofErr w:type="spellStart"/>
+      <w:r>
+        <w:rPr>
+          <w:rFonts w:cstheme="minorHAnsi"/>
+        </w:rPr>
+        <w:t>mkdir</w:t>
+      </w:r>
+      <w:proofErr w:type="spellEnd"/>
+      <w:r>
+        <w:rPr>
+          <w:rFonts w:cstheme="minorHAnsi"/>
+        </w:rPr>
+        <w:t xml:space="preserve"> NAME_HERE</w:t>
+      </w:r>
+      <w:bookmarkEnd w:id="139"/>
+      <w:bookmarkEnd w:id="140"/>
+    </w:p>
+    <w:p>
+      <w:pPr>
+        <w:rPr>
+          <w:rFonts w:cstheme="minorHAnsi"/>
+        </w:rPr>
+      </w:pPr>
+      <w:r>
+        <w:rPr>
+          <w:rFonts w:cstheme="minorHAnsi"/>
+        </w:rPr>
+        <w:t>make directory and name it</w:t>
+      </w:r>
+    </w:p>
+    <w:p>
+      <w:pPr>
+        <w:pStyle w:val="Heading2"/>
+        <w:rPr>
+          <w:rFonts w:cstheme="minorHAnsi"/>
+        </w:rPr>
+      </w:pPr>
+      <w:bookmarkStart w:id="141" w:name="_Toc182994585"/>
+      <w:bookmarkStart w:id="142" w:name="_Toc182995069"/>
+      <w:r>
+        <w:rPr>
+          <w:rFonts w:cstheme="minorHAnsi"/>
+        </w:rPr>
+        <w:t xml:space="preserve">touch </w:t>
+      </w:r>
+      <w:proofErr w:type="spellStart"/>
       <w:proofErr w:type="gramStart"/>
       <w:r>
         <w:rPr>
           <w:rFonts w:cstheme="minorHAnsi"/>
         </w:rPr>
-        <w:t>.replace</w:t>
-      </w:r>
+        <w:t>name.filetype</w:t>
+      </w:r>
+      <w:bookmarkEnd w:id="141"/>
+      <w:bookmarkEnd w:id="142"/>
+      <w:proofErr w:type="spellEnd"/>
       <w:proofErr w:type="gramEnd"/>
-      <w:r>
-        <w:rPr>
-          <w:rFonts w:cstheme="minorHAnsi"/>
-        </w:rPr>
-        <w:t>(“replace this” , “with this”)</w:t>
-      </w:r>
-      <w:bookmarkEnd w:id="122"/>
-      <w:bookmarkEnd w:id="123"/>
-    </w:p>
-    <w:p>
-      <w:pPr>
-        <w:rPr>
-          <w:rFonts w:cstheme="minorHAnsi"/>
-        </w:rPr>
-      </w:pPr>
-      <w:r>
-        <w:rPr>
-          <w:rFonts w:cstheme="minorHAnsi"/>
-        </w:rPr>
-        <w:t>Find and replace tool</w:t>
+    </w:p>
+    <w:p>
+      <w:pPr>
+        <w:rPr>
+          <w:rFonts w:cstheme="minorHAnsi"/>
+        </w:rPr>
+      </w:pPr>
+      <w:proofErr w:type="spellStart"/>
+      <w:r>
+        <w:rPr>
+          <w:rFonts w:cstheme="minorHAnsi"/>
+        </w:rPr>
+        <w:t>ie</w:t>
+      </w:r>
+      <w:proofErr w:type="spellEnd"/>
+      <w:r>
+        <w:rPr>
+          <w:rFonts w:cstheme="minorHAnsi"/>
+        </w:rPr>
+        <w:t>. touch test.txt – makes a file in git bash</w:t>
       </w:r>
     </w:p>
     <w:p>
@@ -8386,24 +9506,71 @@
           <w:rFonts w:cstheme="minorHAnsi"/>
         </w:rPr>
       </w:pPr>
-      <w:bookmarkStart w:id="124" w:name="_Toc182994577"/>
-      <w:bookmarkStart w:id="125" w:name="_Toc182995061"/>
+      <w:bookmarkStart w:id="143" w:name="_Toc182994586"/>
+      <w:bookmarkStart w:id="144" w:name="_Toc182995070"/>
+      <w:r>
+        <w:rPr>
+          <w:rFonts w:cstheme="minorHAnsi"/>
+        </w:rPr>
+        <w:t xml:space="preserve">cat </w:t>
+      </w:r>
+      <w:proofErr w:type="spellStart"/>
       <w:proofErr w:type="gramStart"/>
       <w:r>
         <w:rPr>
           <w:rFonts w:cstheme="minorHAnsi"/>
         </w:rPr>
-        <w:t>.find</w:t>
-      </w:r>
+        <w:t>name.filetype</w:t>
+      </w:r>
+      <w:bookmarkEnd w:id="143"/>
+      <w:bookmarkEnd w:id="144"/>
+      <w:proofErr w:type="spellEnd"/>
       <w:proofErr w:type="gramEnd"/>
-      <w:r>
-        <w:rPr>
-          <w:rFonts w:cstheme="minorHAnsi"/>
-        </w:rPr>
-        <w:t>(“the string we’re searching for”)</w:t>
-      </w:r>
-      <w:bookmarkEnd w:id="124"/>
-      <w:bookmarkEnd w:id="125"/>
+    </w:p>
+    <w:p>
+      <w:pPr>
+        <w:rPr>
+          <w:rFonts w:cstheme="minorHAnsi"/>
+        </w:rPr>
+      </w:pPr>
+      <w:r>
+        <w:rPr>
+          <w:rFonts w:cstheme="minorHAnsi"/>
+        </w:rPr>
+        <w:t xml:space="preserve">displays </w:t>
+      </w:r>
+      <w:proofErr w:type="spellStart"/>
+      <w:r>
+        <w:rPr>
+          <w:rFonts w:cstheme="minorHAnsi"/>
+        </w:rPr>
+        <w:t>whats</w:t>
+      </w:r>
+      <w:proofErr w:type="spellEnd"/>
+      <w:r>
+        <w:rPr>
+          <w:rFonts w:cstheme="minorHAnsi"/>
+        </w:rPr>
+        <w:t xml:space="preserve"> in it (dumps it all)</w:t>
+      </w:r>
+    </w:p>
+    <w:p>
+      <w:pPr>
+        <w:pStyle w:val="Heading2"/>
+        <w:rPr>
+          <w:rFonts w:cstheme="minorHAnsi"/>
+        </w:rPr>
+      </w:pPr>
+      <w:bookmarkStart w:id="145" w:name="_Toc182994587"/>
+      <w:bookmarkStart w:id="146" w:name="_Toc182995071"/>
+      <w:r>
+        <w:rPr>
+          <w:rFonts w:cstheme="minorHAnsi"/>
+        </w:rPr>
+        <w:t>less test.txt</w:t>
+      </w:r>
+      <w:bookmarkEnd w:id="145"/>
+      <w:bookmarkEnd w:id="146"/>
       <w:r>
         <w:rPr>
           <w:rFonts w:cstheme="minorHAnsi"/>
@@ -8421,7 +9588,7 @@
         <w:rPr>
           <w:rFonts w:cstheme="minorHAnsi"/>
         </w:rPr>
-        <w:t>Output is the starting index of the term</w:t>
+        <w:t>shows you it line by line as opposed to one big thing – q exits</w:t>
       </w:r>
     </w:p>
     <w:p>
@@ -8431,36 +9598,44 @@
           <w:rFonts w:cstheme="minorHAnsi"/>
         </w:rPr>
       </w:pPr>
-      <w:bookmarkStart w:id="126" w:name="_Toc182994578"/>
-      <w:bookmarkStart w:id="127" w:name="_Toc182995062"/>
+      <w:bookmarkStart w:id="147" w:name="_Toc182994588"/>
+      <w:bookmarkStart w:id="148" w:name="_Toc182995072"/>
+      <w:r>
+        <w:rPr>
+          <w:rFonts w:cstheme="minorHAnsi"/>
+        </w:rPr>
+        <w:t xml:space="preserve">command &gt;&gt; </w:t>
+      </w:r>
+      <w:proofErr w:type="spellStart"/>
       <w:proofErr w:type="gramStart"/>
       <w:r>
         <w:rPr>
           <w:rFonts w:cstheme="minorHAnsi"/>
         </w:rPr>
-        <w:t>.split</w:t>
-      </w:r>
+        <w:t>name.filetype</w:t>
+      </w:r>
+      <w:bookmarkEnd w:id="147"/>
+      <w:bookmarkEnd w:id="148"/>
+      <w:proofErr w:type="spellEnd"/>
       <w:proofErr w:type="gramEnd"/>
       <w:r>
         <w:rPr>
           <w:rFonts w:cstheme="minorHAnsi"/>
         </w:rPr>
-        <w:t>()</w:t>
-      </w:r>
-      <w:bookmarkEnd w:id="126"/>
-      <w:bookmarkEnd w:id="127"/>
-    </w:p>
-    <w:p>
-      <w:pPr>
-        <w:rPr>
-          <w:rFonts w:cstheme="minorHAnsi"/>
-        </w:rPr>
-      </w:pPr>
-      <w:r>
-        <w:rPr>
-          <w:rFonts w:cstheme="minorHAnsi"/>
-        </w:rPr>
-        <w:t xml:space="preserve">Returns a group of words in a sentence stored as a list </w:t>
+        <w:t xml:space="preserve"> </w:t>
+      </w:r>
+    </w:p>
+    <w:p>
+      <w:pPr>
+        <w:rPr>
+          <w:rFonts w:cstheme="minorHAnsi"/>
+        </w:rPr>
+      </w:pPr>
+      <w:r>
+        <w:rPr>
+          <w:rFonts w:cstheme="minorHAnsi"/>
+        </w:rPr>
+        <w:t>outputs the command into the file as opposed to displaying it on the screen</w:t>
       </w:r>
     </w:p>
     <w:p>
@@ -8470,30 +9645,34 @@
           <w:rFonts w:cstheme="minorHAnsi"/>
         </w:rPr>
       </w:pPr>
-      <w:bookmarkStart w:id="128" w:name="_Toc182994579"/>
-      <w:bookmarkStart w:id="129" w:name="_Toc182995063"/>
-      <w:proofErr w:type="spellStart"/>
-      <w:r>
-        <w:rPr>
-          <w:rFonts w:cstheme="minorHAnsi"/>
-        </w:rPr>
-        <w:t>Pwd</w:t>
-      </w:r>
-      <w:bookmarkEnd w:id="128"/>
-      <w:bookmarkEnd w:id="129"/>
-      <w:proofErr w:type="spellEnd"/>
-    </w:p>
-    <w:p>
-      <w:pPr>
-        <w:rPr>
-          <w:rFonts w:cstheme="minorHAnsi"/>
-        </w:rPr>
-      </w:pPr>
-      <w:r>
-        <w:rPr>
-          <w:rFonts w:cstheme="minorHAnsi"/>
-        </w:rPr>
-        <w:t>Print working directory: (shows us where we are at)</w:t>
+      <w:bookmarkStart w:id="149" w:name="_Toc182994589"/>
+      <w:bookmarkStart w:id="150" w:name="_Toc182995073"/>
+      <w:r>
+        <w:rPr>
+          <w:rFonts w:cstheme="minorHAnsi"/>
+        </w:rPr>
+        <w:t>^</w:t>
+      </w:r>
+      <w:bookmarkEnd w:id="149"/>
+      <w:bookmarkEnd w:id="150"/>
+      <w:r>
+        <w:rPr>
+          <w:rFonts w:cstheme="minorHAnsi"/>
+        </w:rPr>
+        <w:t xml:space="preserve"> </w:t>
+      </w:r>
+    </w:p>
+    <w:p>
+      <w:pPr>
+        <w:rPr>
+          <w:rFonts w:cstheme="minorHAnsi"/>
+        </w:rPr>
+      </w:pPr>
+      <w:r>
+        <w:rPr>
+          <w:rFonts w:cstheme="minorHAnsi"/>
+        </w:rPr>
+        <w:t>means ctrl</w:t>
       </w:r>
     </w:p>
     <w:p>
@@ -8503,34 +9682,60 @@
           <w:rFonts w:cstheme="minorHAnsi"/>
         </w:rPr>
       </w:pPr>
-      <w:bookmarkStart w:id="130" w:name="_Toc182994580"/>
-      <w:bookmarkStart w:id="131" w:name="_Toc182995064"/>
-      <w:r>
-        <w:rPr>
-          <w:rFonts w:cstheme="minorHAnsi"/>
-        </w:rPr>
-        <w:t>~</w:t>
-      </w:r>
-      <w:bookmarkEnd w:id="130"/>
-      <w:bookmarkEnd w:id="131"/>
+      <w:bookmarkStart w:id="151" w:name="_Toc182994590"/>
+      <w:bookmarkStart w:id="152" w:name="_Toc182995074"/>
+      <w:proofErr w:type="spellStart"/>
+      <w:r>
+        <w:rPr>
+          <w:rFonts w:cstheme="minorHAnsi"/>
+        </w:rPr>
+        <w:t>nano</w:t>
+      </w:r>
+      <w:proofErr w:type="spellEnd"/>
       <w:r>
         <w:rPr>
           <w:rFonts w:cstheme="minorHAnsi"/>
         </w:rPr>
         <w:t xml:space="preserve"> </w:t>
       </w:r>
-    </w:p>
-    <w:p>
-      <w:pPr>
-        <w:rPr>
-          <w:rFonts w:cstheme="minorHAnsi"/>
-        </w:rPr>
-      </w:pPr>
-      <w:r>
-        <w:rPr>
-          <w:rFonts w:cstheme="minorHAnsi"/>
-        </w:rPr>
-        <w:t>Stands for directory we are in</w:t>
+      <w:proofErr w:type="spellStart"/>
+      <w:proofErr w:type="gramStart"/>
+      <w:r>
+        <w:rPr>
+          <w:rFonts w:cstheme="minorHAnsi"/>
+        </w:rPr>
+        <w:t>filename.type</w:t>
+      </w:r>
+      <w:bookmarkEnd w:id="151"/>
+      <w:bookmarkEnd w:id="152"/>
+      <w:proofErr w:type="spellEnd"/>
+      <w:proofErr w:type="gramEnd"/>
+    </w:p>
+    <w:p>
+      <w:pPr>
+        <w:rPr>
+          <w:rFonts w:cstheme="minorHAnsi"/>
+        </w:rPr>
+      </w:pPr>
+      <w:r>
+        <w:rPr>
+          <w:rFonts w:cstheme="minorHAnsi"/>
+        </w:rPr>
+        <w:t xml:space="preserve">takes you to edit the file – once you’ve finished editing it </w:t>
+      </w:r>
+      <w:proofErr w:type="spellStart"/>
+      <w:r>
+        <w:rPr>
+          <w:rFonts w:cstheme="minorHAnsi"/>
+        </w:rPr>
+        <w:t>Crtl</w:t>
+      </w:r>
+      <w:proofErr w:type="spellEnd"/>
+      <w:r>
+        <w:rPr>
+          <w:rFonts w:cstheme="minorHAnsi"/>
+        </w:rPr>
+        <w:t xml:space="preserve"> O (write out), enter, Ctrl X (exit)</w:t>
       </w:r>
     </w:p>
     <w:p>
@@ -8540,16 +9745,18 @@
           <w:rFonts w:cstheme="minorHAnsi"/>
         </w:rPr>
       </w:pPr>
-      <w:bookmarkStart w:id="132" w:name="_Toc182994581"/>
-      <w:bookmarkStart w:id="133" w:name="_Toc182995065"/>
-      <w:r>
-        <w:rPr>
-          <w:rFonts w:cstheme="minorHAnsi"/>
-        </w:rPr>
-        <w:t>ls</w:t>
-      </w:r>
-      <w:bookmarkEnd w:id="132"/>
-      <w:bookmarkEnd w:id="133"/>
+      <w:bookmarkStart w:id="153" w:name="_Toc182994591"/>
+      <w:bookmarkStart w:id="154" w:name="_Toc182995075"/>
+      <w:proofErr w:type="gramStart"/>
+      <w:r>
+        <w:rPr>
+          <w:rFonts w:cstheme="minorHAnsi"/>
+        </w:rPr>
+        <w:t>cd .</w:t>
+      </w:r>
+      <w:bookmarkEnd w:id="153"/>
+      <w:bookmarkEnd w:id="154"/>
+      <w:proofErr w:type="gramEnd"/>
       <w:r>
         <w:rPr>
           <w:rFonts w:cstheme="minorHAnsi"/>
@@ -8567,21 +9774,7 @@
         <w:rPr>
           <w:rFonts w:cstheme="minorHAnsi"/>
         </w:rPr>
-        <w:t>lists the files in that directory (</w:t>
-      </w:r>
-      <w:proofErr w:type="spellStart"/>
-      <w:r>
-        <w:rPr>
-          <w:rFonts w:cstheme="minorHAnsi"/>
-        </w:rPr>
-        <w:t>ie</w:t>
-      </w:r>
-      <w:proofErr w:type="spellEnd"/>
-      <w:r>
-        <w:rPr>
-          <w:rFonts w:cstheme="minorHAnsi"/>
-        </w:rPr>
-        <w:t>. The folders in that folder)</w:t>
+        <w:t>directory I am currently in</w:t>
       </w:r>
     </w:p>
     <w:p>
@@ -8591,24 +9784,24 @@
           <w:rFonts w:cstheme="minorHAnsi"/>
         </w:rPr>
       </w:pPr>
-      <w:bookmarkStart w:id="134" w:name="_Toc182994582"/>
-      <w:bookmarkStart w:id="135" w:name="_Toc182995066"/>
-      <w:r>
-        <w:rPr>
-          <w:rFonts w:cstheme="minorHAnsi"/>
-        </w:rPr>
-        <w:t>ls –</w:t>
-      </w:r>
-      <w:proofErr w:type="spellStart"/>
-      <w:r>
-        <w:rPr>
-          <w:rFonts w:cstheme="minorHAnsi"/>
-        </w:rPr>
-        <w:t>rtlah</w:t>
-      </w:r>
-      <w:bookmarkEnd w:id="134"/>
-      <w:bookmarkEnd w:id="135"/>
-      <w:proofErr w:type="spellEnd"/>
+      <w:bookmarkStart w:id="155" w:name="_Toc182994592"/>
+      <w:bookmarkStart w:id="156" w:name="_Toc182995076"/>
+      <w:r>
+        <w:rPr>
+          <w:rFonts w:cstheme="minorHAnsi"/>
+        </w:rPr>
+        <w:t>cd</w:t>
+      </w:r>
+      <w:proofErr w:type="gramStart"/>
+      <w:r>
+        <w:rPr>
+          <w:rFonts w:cstheme="minorHAnsi"/>
+        </w:rPr>
+        <w:t xml:space="preserve"> ..</w:t>
+      </w:r>
+      <w:bookmarkEnd w:id="155"/>
+      <w:bookmarkEnd w:id="156"/>
+      <w:proofErr w:type="gramEnd"/>
       <w:r>
         <w:rPr>
           <w:rFonts w:cstheme="minorHAnsi"/>
@@ -8626,7 +9819,27 @@
         <w:rPr>
           <w:rFonts w:cstheme="minorHAnsi"/>
         </w:rPr>
-        <w:t>prints everything in the location including hidden files and who owns them and what types they are</w:t>
+        <w:t>T</w:t>
+      </w:r>
+      <w:r>
+        <w:rPr>
+          <w:rFonts w:cstheme="minorHAnsi"/>
+        </w:rPr>
+        <w:t>akes you back one – can use multiple</w:t>
+      </w:r>
+      <w:proofErr w:type="gramStart"/>
+      <w:r>
+        <w:rPr>
+          <w:rFonts w:cstheme="minorHAnsi"/>
+        </w:rPr>
+        <w:t xml:space="preserve"> ..</w:t>
+      </w:r>
+      <w:proofErr w:type="gramEnd"/>
+      <w:r>
+        <w:rPr>
+          <w:rFonts w:cstheme="minorHAnsi"/>
+        </w:rPr>
+        <w:t>/../ if you want to get way back</w:t>
       </w:r>
     </w:p>
     <w:p>
@@ -8636,72 +9849,60 @@
           <w:rFonts w:cstheme="minorHAnsi"/>
         </w:rPr>
       </w:pPr>
-      <w:bookmarkStart w:id="136" w:name="_Toc182994583"/>
-      <w:bookmarkStart w:id="137" w:name="_Toc182995067"/>
-      <w:proofErr w:type="spellStart"/>
-      <w:r>
-        <w:rPr>
-          <w:rFonts w:cstheme="minorHAnsi"/>
-        </w:rPr>
-        <w:t>drwxrwx</w:t>
-      </w:r>
-      <w:proofErr w:type="spellEnd"/>
-      <w:r>
-        <w:rPr>
-          <w:rFonts w:cstheme="minorHAnsi"/>
-        </w:rPr>
-        <w:t>-</w:t>
+      <w:bookmarkStart w:id="157" w:name="_Toc182994593"/>
+      <w:bookmarkStart w:id="158" w:name="_Toc182995077"/>
+      <w:r>
+        <w:rPr>
+          <w:rFonts w:cstheme="minorHAnsi"/>
+        </w:rPr>
+        <w:t xml:space="preserve">cd </w:t>
+      </w:r>
+      <w:r>
+        <w:rPr>
+          <w:rFonts w:cstheme="minorHAnsi"/>
+        </w:rPr>
+        <w:t>–</w:t>
+      </w:r>
+      <w:bookmarkEnd w:id="157"/>
+      <w:bookmarkEnd w:id="158"/>
+      <w:r>
+        <w:rPr>
+          <w:rFonts w:cstheme="minorHAnsi"/>
+        </w:rPr>
+        <w:t xml:space="preserve"> </w:t>
+      </w:r>
+    </w:p>
+    <w:p>
+      <w:pPr>
+        <w:rPr>
+          <w:rFonts w:cstheme="minorHAnsi"/>
+        </w:rPr>
+      </w:pPr>
+      <w:r>
+        <w:rPr>
+          <w:rFonts w:cstheme="minorHAnsi"/>
+        </w:rPr>
+        <w:t>T</w:t>
+      </w:r>
+      <w:r>
+        <w:rPr>
+          <w:rFonts w:cstheme="minorHAnsi"/>
+        </w:rPr>
+        <w:t>akes you back to where you just got out of if you used the</w:t>
       </w:r>
       <w:proofErr w:type="gramStart"/>
       <w:r>
         <w:rPr>
           <w:rFonts w:cstheme="minorHAnsi"/>
         </w:rPr>
-        <w:t>x :</w:t>
-      </w:r>
-      <w:bookmarkEnd w:id="136"/>
-      <w:bookmarkEnd w:id="137"/>
+        <w:t xml:space="preserve"> ..</w:t>
+      </w:r>
       <w:proofErr w:type="gramEnd"/>
-    </w:p>
-    <w:p>
-      <w:pPr>
-        <w:rPr>
-          <w:rFonts w:cstheme="minorHAnsi"/>
-        </w:rPr>
-      </w:pPr>
-      <w:r>
-        <w:rPr>
-          <w:rFonts w:cstheme="minorHAnsi"/>
-        </w:rPr>
-        <w:t xml:space="preserve"> from left to right – d= directory, first </w:t>
-      </w:r>
-      <w:proofErr w:type="spellStart"/>
-      <w:r>
-        <w:rPr>
-          <w:rFonts w:cstheme="minorHAnsi"/>
-        </w:rPr>
-        <w:t>rwx</w:t>
-      </w:r>
-      <w:proofErr w:type="spellEnd"/>
-      <w:r>
-        <w:rPr>
-          <w:rFonts w:cstheme="minorHAnsi"/>
-        </w:rPr>
-        <w:t xml:space="preserve"> = user can read, write and execute, next </w:t>
-      </w:r>
-      <w:proofErr w:type="spellStart"/>
-      <w:r>
-        <w:rPr>
-          <w:rFonts w:cstheme="minorHAnsi"/>
-        </w:rPr>
-        <w:t>rwx</w:t>
-      </w:r>
-      <w:proofErr w:type="spellEnd"/>
-      <w:r>
-        <w:rPr>
-          <w:rFonts w:cstheme="minorHAnsi"/>
-        </w:rPr>
-        <w:t xml:space="preserve"> = the group can read, write and execute, last x = anyone using the compute can execute</w:t>
+      <w:r>
+        <w:rPr>
+          <w:rFonts w:cstheme="minorHAnsi"/>
+        </w:rPr>
+        <w:t>/</w:t>
       </w:r>
     </w:p>
     <w:p>
@@ -8711,590 +9912,96 @@
           <w:rFonts w:cstheme="minorHAnsi"/>
         </w:rPr>
       </w:pPr>
-      <w:bookmarkStart w:id="138" w:name="_Toc182994584"/>
-      <w:bookmarkStart w:id="139" w:name="_Toc182995068"/>
-      <w:proofErr w:type="spellStart"/>
-      <w:r>
-        <w:rPr>
-          <w:rFonts w:cstheme="minorHAnsi"/>
-        </w:rPr>
-        <w:t>mkdir</w:t>
-      </w:r>
-      <w:proofErr w:type="spellEnd"/>
-      <w:r>
-        <w:rPr>
-          <w:rFonts w:cstheme="minorHAnsi"/>
-        </w:rPr>
-        <w:t xml:space="preserve"> NAME_HERE</w:t>
-      </w:r>
-      <w:bookmarkEnd w:id="138"/>
-      <w:bookmarkEnd w:id="139"/>
-    </w:p>
-    <w:p>
-      <w:pPr>
-        <w:rPr>
-          <w:rFonts w:cstheme="minorHAnsi"/>
-        </w:rPr>
-      </w:pPr>
-      <w:r>
-        <w:rPr>
-          <w:rFonts w:cstheme="minorHAnsi"/>
-        </w:rPr>
-        <w:t>make directory and name it</w:t>
+      <w:bookmarkStart w:id="159" w:name="_Toc182994594"/>
+      <w:bookmarkStart w:id="160" w:name="_Toc182995078"/>
+      <w:r>
+        <w:rPr>
+          <w:rFonts w:cstheme="minorHAnsi"/>
+        </w:rPr>
+        <w:t>E</w:t>
+      </w:r>
+      <w:r>
+        <w:rPr>
+          <w:rFonts w:cstheme="minorHAnsi"/>
+        </w:rPr>
+        <w:t>xit</w:t>
+      </w:r>
+      <w:bookmarkEnd w:id="159"/>
+      <w:bookmarkEnd w:id="160"/>
+    </w:p>
+    <w:p>
+      <w:pPr>
+        <w:rPr>
+          <w:rFonts w:cstheme="minorHAnsi"/>
+        </w:rPr>
+      </w:pPr>
+      <w:r>
+        <w:rPr>
+          <w:rFonts w:cstheme="minorHAnsi"/>
+        </w:rPr>
+        <w:t>G</w:t>
+      </w:r>
+      <w:r>
+        <w:rPr>
+          <w:rFonts w:cstheme="minorHAnsi"/>
+        </w:rPr>
+        <w:t xml:space="preserve">ets out of </w:t>
+      </w:r>
+      <w:proofErr w:type="spellStart"/>
+      <w:r>
+        <w:rPr>
+          <w:rFonts w:cstheme="minorHAnsi"/>
+        </w:rPr>
+        <w:t>ssh</w:t>
+      </w:r>
+      <w:proofErr w:type="spellEnd"/>
+      <w:r>
+        <w:rPr>
+          <w:rFonts w:cstheme="minorHAnsi"/>
+        </w:rPr>
+        <w:t xml:space="preserve"> session</w:t>
       </w:r>
     </w:p>
     <w:p>
       <w:pPr>
         <w:pStyle w:val="Heading2"/>
-        <w:rPr>
-          <w:rFonts w:cstheme="minorHAnsi"/>
-        </w:rPr>
-      </w:pPr>
-      <w:bookmarkStart w:id="140" w:name="_Toc182994585"/>
-      <w:bookmarkStart w:id="141" w:name="_Toc182995069"/>
-      <w:r>
-        <w:rPr>
-          <w:rFonts w:cstheme="minorHAnsi"/>
-        </w:rPr>
-        <w:t xml:space="preserve">touch </w:t>
-      </w:r>
-      <w:proofErr w:type="spellStart"/>
+      </w:pPr>
+      <w:r>
+        <w:lastRenderedPageBreak/>
+        <w:t xml:space="preserve">Committing info to </w:t>
+      </w:r>
+      <w:proofErr w:type="spellStart"/>
+      <w:r>
+        <w:t>Gitbash</w:t>
+      </w:r>
+      <w:proofErr w:type="spellEnd"/>
+    </w:p>
+    <w:p>
+      <w:r>
+        <w:t>Cd directory</w:t>
+      </w:r>
+    </w:p>
+    <w:p>
+      <w:r>
+        <w:t xml:space="preserve">Git </w:t>
+      </w:r>
       <w:proofErr w:type="gramStart"/>
       <w:r>
-        <w:rPr>
-          <w:rFonts w:cstheme="minorHAnsi"/>
-        </w:rPr>
-        <w:t>name.filetype</w:t>
-      </w:r>
-      <w:bookmarkEnd w:id="140"/>
-      <w:bookmarkEnd w:id="141"/>
-      <w:proofErr w:type="spellEnd"/>
+        <w:t>add .</w:t>
+      </w:r>
       <w:proofErr w:type="gramEnd"/>
     </w:p>
     <w:p>
-      <w:pPr>
-        <w:rPr>
-          <w:rFonts w:cstheme="minorHAnsi"/>
-        </w:rPr>
-      </w:pPr>
-      <w:proofErr w:type="spellStart"/>
-      <w:r>
-        <w:rPr>
-          <w:rFonts w:cstheme="minorHAnsi"/>
-        </w:rPr>
-        <w:t>ie</w:t>
-      </w:r>
-      <w:proofErr w:type="spellEnd"/>
-      <w:r>
-        <w:rPr>
-          <w:rFonts w:cstheme="minorHAnsi"/>
-        </w:rPr>
-        <w:t>. touch test.txt – makes a file in git bash</w:t>
-      </w:r>
-    </w:p>
-    <w:p>
-      <w:pPr>
-        <w:pStyle w:val="Heading2"/>
-        <w:rPr>
-          <w:rFonts w:cstheme="minorHAnsi"/>
-        </w:rPr>
-      </w:pPr>
-      <w:bookmarkStart w:id="142" w:name="_Toc182994586"/>
-      <w:bookmarkStart w:id="143" w:name="_Toc182995070"/>
-      <w:r>
-        <w:rPr>
-          <w:rFonts w:cstheme="minorHAnsi"/>
-        </w:rPr>
-        <w:t xml:space="preserve">cat </w:t>
-      </w:r>
-      <w:proofErr w:type="spellStart"/>
+      <w:r>
+        <w:t xml:space="preserve">Git </w:t>
+      </w:r>
       <w:proofErr w:type="gramStart"/>
       <w:r>
-        <w:rPr>
-          <w:rFonts w:cstheme="minorHAnsi"/>
-        </w:rPr>
-        <w:t>name.filetype</w:t>
-      </w:r>
-      <w:bookmarkEnd w:id="142"/>
-      <w:bookmarkEnd w:id="143"/>
-      <w:proofErr w:type="spellEnd"/>
+        <w:t>commit</w:t>
+      </w:r>
       <w:proofErr w:type="gramEnd"/>
     </w:p>
     <w:p>
-      <w:pPr>
-        <w:rPr>
-          <w:rFonts w:cstheme="minorHAnsi"/>
-        </w:rPr>
-      </w:pPr>
-      <w:r>
-        <w:rPr>
-          <w:rFonts w:cstheme="minorHAnsi"/>
-        </w:rPr>
-        <w:t xml:space="preserve">displays </w:t>
-      </w:r>
-      <w:proofErr w:type="spellStart"/>
-      <w:r>
-        <w:rPr>
-          <w:rFonts w:cstheme="minorHAnsi"/>
-        </w:rPr>
-        <w:t>whats</w:t>
-      </w:r>
-      <w:proofErr w:type="spellEnd"/>
-      <w:r>
-        <w:rPr>
-          <w:rFonts w:cstheme="minorHAnsi"/>
-        </w:rPr>
-        <w:t xml:space="preserve"> in it (dumps it all)</w:t>
-      </w:r>
-    </w:p>
-    <w:p>
-      <w:pPr>
-        <w:pStyle w:val="Heading2"/>
-        <w:rPr>
-          <w:rFonts w:cstheme="minorHAnsi"/>
-        </w:rPr>
-      </w:pPr>
-      <w:bookmarkStart w:id="144" w:name="_Toc182994587"/>
-      <w:bookmarkStart w:id="145" w:name="_Toc182995071"/>
-      <w:r>
-        <w:rPr>
-          <w:rFonts w:cstheme="minorHAnsi"/>
-        </w:rPr>
-        <w:t>less test.txt</w:t>
-      </w:r>
-      <w:bookmarkEnd w:id="144"/>
-      <w:bookmarkEnd w:id="145"/>
-      <w:r>
-        <w:rPr>
-          <w:rFonts w:cstheme="minorHAnsi"/>
-        </w:rPr>
-        <w:t xml:space="preserve"> </w:t>
-      </w:r>
-    </w:p>
-    <w:p>
-      <w:pPr>
-        <w:rPr>
-          <w:rFonts w:cstheme="minorHAnsi"/>
-        </w:rPr>
-      </w:pPr>
-      <w:r>
-        <w:rPr>
-          <w:rFonts w:cstheme="minorHAnsi"/>
-        </w:rPr>
-        <w:t>shows you it line by line as opposed to one big thing – q exits</w:t>
-      </w:r>
-    </w:p>
-    <w:p>
-      <w:pPr>
-        <w:pStyle w:val="Heading2"/>
-        <w:rPr>
-          <w:rFonts w:cstheme="minorHAnsi"/>
-        </w:rPr>
-      </w:pPr>
-      <w:bookmarkStart w:id="146" w:name="_Toc182994588"/>
-      <w:bookmarkStart w:id="147" w:name="_Toc182995072"/>
-      <w:r>
-        <w:rPr>
-          <w:rFonts w:cstheme="minorHAnsi"/>
-        </w:rPr>
-        <w:lastRenderedPageBreak/>
-        <w:t xml:space="preserve">command &gt;&gt; </w:t>
-      </w:r>
-      <w:proofErr w:type="spellStart"/>
-      <w:proofErr w:type="gramStart"/>
-      <w:r>
-        <w:rPr>
-          <w:rFonts w:cstheme="minorHAnsi"/>
-        </w:rPr>
-        <w:t>name.filetype</w:t>
-      </w:r>
-      <w:bookmarkEnd w:id="146"/>
-      <w:bookmarkEnd w:id="147"/>
-      <w:proofErr w:type="spellEnd"/>
-      <w:proofErr w:type="gramEnd"/>
-      <w:r>
-        <w:rPr>
-          <w:rFonts w:cstheme="minorHAnsi"/>
-        </w:rPr>
-        <w:t xml:space="preserve"> </w:t>
-      </w:r>
-    </w:p>
-    <w:p>
-      <w:pPr>
-        <w:rPr>
-          <w:rFonts w:cstheme="minorHAnsi"/>
-        </w:rPr>
-      </w:pPr>
-      <w:r>
-        <w:rPr>
-          <w:rFonts w:cstheme="minorHAnsi"/>
-        </w:rPr>
-        <w:t>outputs the command into the file as opposed to displaying it on the screen</w:t>
-      </w:r>
-    </w:p>
-    <w:p>
-      <w:pPr>
-        <w:pStyle w:val="Heading2"/>
-        <w:rPr>
-          <w:rFonts w:cstheme="minorHAnsi"/>
-        </w:rPr>
-      </w:pPr>
-      <w:bookmarkStart w:id="148" w:name="_Toc182994589"/>
-      <w:bookmarkStart w:id="149" w:name="_Toc182995073"/>
-      <w:r>
-        <w:rPr>
-          <w:rFonts w:cstheme="minorHAnsi"/>
-        </w:rPr>
-        <w:t>^</w:t>
-      </w:r>
-      <w:bookmarkEnd w:id="148"/>
-      <w:bookmarkEnd w:id="149"/>
-      <w:r>
-        <w:rPr>
-          <w:rFonts w:cstheme="minorHAnsi"/>
-        </w:rPr>
-        <w:t xml:space="preserve"> </w:t>
-      </w:r>
-    </w:p>
-    <w:p>
-      <w:pPr>
-        <w:rPr>
-          <w:rFonts w:cstheme="minorHAnsi"/>
-        </w:rPr>
-      </w:pPr>
-      <w:r>
-        <w:rPr>
-          <w:rFonts w:cstheme="minorHAnsi"/>
-        </w:rPr>
-        <w:t>means ctrl</w:t>
-      </w:r>
-    </w:p>
-    <w:p>
-      <w:pPr>
-        <w:pStyle w:val="Heading2"/>
-        <w:rPr>
-          <w:rFonts w:cstheme="minorHAnsi"/>
-        </w:rPr>
-      </w:pPr>
-      <w:bookmarkStart w:id="150" w:name="_Toc182994590"/>
-      <w:bookmarkStart w:id="151" w:name="_Toc182995074"/>
-      <w:proofErr w:type="spellStart"/>
-      <w:r>
-        <w:rPr>
-          <w:rFonts w:cstheme="minorHAnsi"/>
-        </w:rPr>
-        <w:t>nano</w:t>
-      </w:r>
-      <w:proofErr w:type="spellEnd"/>
-      <w:r>
-        <w:rPr>
-          <w:rFonts w:cstheme="minorHAnsi"/>
-        </w:rPr>
-        <w:t xml:space="preserve"> </w:t>
-      </w:r>
-      <w:proofErr w:type="spellStart"/>
-      <w:proofErr w:type="gramStart"/>
-      <w:r>
-        <w:rPr>
-          <w:rFonts w:cstheme="minorHAnsi"/>
-        </w:rPr>
-        <w:t>filename.type</w:t>
-      </w:r>
-      <w:bookmarkEnd w:id="150"/>
-      <w:bookmarkEnd w:id="151"/>
-      <w:proofErr w:type="spellEnd"/>
-      <w:proofErr w:type="gramEnd"/>
-    </w:p>
-    <w:p>
-      <w:pPr>
-        <w:rPr>
-          <w:rFonts w:cstheme="minorHAnsi"/>
-        </w:rPr>
-      </w:pPr>
-      <w:r>
-        <w:rPr>
-          <w:rFonts w:cstheme="minorHAnsi"/>
-        </w:rPr>
-        <w:t xml:space="preserve">takes you to edit the file – once you’ve finished editing it </w:t>
-      </w:r>
-      <w:proofErr w:type="spellStart"/>
-      <w:r>
-        <w:rPr>
-          <w:rFonts w:cstheme="minorHAnsi"/>
-        </w:rPr>
-        <w:t>Crtl</w:t>
-      </w:r>
-      <w:proofErr w:type="spellEnd"/>
-      <w:r>
-        <w:rPr>
-          <w:rFonts w:cstheme="minorHAnsi"/>
-        </w:rPr>
-        <w:t xml:space="preserve"> O (write out), enter, Ctrl X (exit)</w:t>
-      </w:r>
-    </w:p>
-    <w:p>
-      <w:pPr>
-        <w:pStyle w:val="Heading2"/>
-        <w:rPr>
-          <w:rFonts w:cstheme="minorHAnsi"/>
-        </w:rPr>
-      </w:pPr>
-      <w:bookmarkStart w:id="152" w:name="_Toc182994591"/>
-      <w:bookmarkStart w:id="153" w:name="_Toc182995075"/>
-      <w:proofErr w:type="gramStart"/>
-      <w:r>
-        <w:rPr>
-          <w:rFonts w:cstheme="minorHAnsi"/>
-        </w:rPr>
-        <w:t>cd .</w:t>
-      </w:r>
-      <w:bookmarkEnd w:id="152"/>
-      <w:bookmarkEnd w:id="153"/>
-      <w:proofErr w:type="gramEnd"/>
-      <w:r>
-        <w:rPr>
-          <w:rFonts w:cstheme="minorHAnsi"/>
-        </w:rPr>
-        <w:t xml:space="preserve"> </w:t>
-      </w:r>
-    </w:p>
-    <w:p>
-      <w:pPr>
-        <w:rPr>
-          <w:rFonts w:cstheme="minorHAnsi"/>
-        </w:rPr>
-      </w:pPr>
-      <w:r>
-        <w:rPr>
-          <w:rFonts w:cstheme="minorHAnsi"/>
-        </w:rPr>
-        <w:t>directory I am currently in</w:t>
-      </w:r>
-    </w:p>
-    <w:p>
-      <w:pPr>
-        <w:pStyle w:val="Heading2"/>
-        <w:rPr>
-          <w:rFonts w:cstheme="minorHAnsi"/>
-        </w:rPr>
-      </w:pPr>
-      <w:bookmarkStart w:id="154" w:name="_Toc182994592"/>
-      <w:bookmarkStart w:id="155" w:name="_Toc182995076"/>
-      <w:r>
-        <w:rPr>
-          <w:rFonts w:cstheme="minorHAnsi"/>
-        </w:rPr>
-        <w:t>cd</w:t>
-      </w:r>
-      <w:proofErr w:type="gramStart"/>
-      <w:r>
-        <w:rPr>
-          <w:rFonts w:cstheme="minorHAnsi"/>
-        </w:rPr>
-        <w:t xml:space="preserve"> ..</w:t>
-      </w:r>
-      <w:bookmarkEnd w:id="154"/>
-      <w:bookmarkEnd w:id="155"/>
-      <w:proofErr w:type="gramEnd"/>
-      <w:r>
-        <w:rPr>
-          <w:rFonts w:cstheme="minorHAnsi"/>
-        </w:rPr>
-        <w:t xml:space="preserve"> </w:t>
-      </w:r>
-    </w:p>
-    <w:p>
-      <w:pPr>
-        <w:rPr>
-          <w:rFonts w:cstheme="minorHAnsi"/>
-        </w:rPr>
-      </w:pPr>
-      <w:r>
-        <w:rPr>
-          <w:rFonts w:cstheme="minorHAnsi"/>
-        </w:rPr>
-        <w:t>T</w:t>
-      </w:r>
-      <w:r>
-        <w:rPr>
-          <w:rFonts w:cstheme="minorHAnsi"/>
-        </w:rPr>
-        <w:t>akes you back one – can use multiple</w:t>
-      </w:r>
-      <w:proofErr w:type="gramStart"/>
-      <w:r>
-        <w:rPr>
-          <w:rFonts w:cstheme="minorHAnsi"/>
-        </w:rPr>
-        <w:t xml:space="preserve"> ..</w:t>
-      </w:r>
-      <w:proofErr w:type="gramEnd"/>
-      <w:r>
-        <w:rPr>
-          <w:rFonts w:cstheme="minorHAnsi"/>
-        </w:rPr>
-        <w:t>/../ if you want to get way back</w:t>
-      </w:r>
-    </w:p>
-    <w:p>
-      <w:pPr>
-        <w:pStyle w:val="Heading2"/>
-        <w:rPr>
-          <w:rFonts w:cstheme="minorHAnsi"/>
-        </w:rPr>
-      </w:pPr>
-      <w:bookmarkStart w:id="156" w:name="_Toc182994593"/>
-      <w:bookmarkStart w:id="157" w:name="_Toc182995077"/>
-      <w:r>
-        <w:rPr>
-          <w:rFonts w:cstheme="minorHAnsi"/>
-        </w:rPr>
-        <w:t xml:space="preserve">cd </w:t>
-      </w:r>
-      <w:r>
-        <w:rPr>
-          <w:rFonts w:cstheme="minorHAnsi"/>
-        </w:rPr>
-        <w:t>–</w:t>
-      </w:r>
-      <w:bookmarkEnd w:id="156"/>
-      <w:bookmarkEnd w:id="157"/>
-      <w:r>
-        <w:rPr>
-          <w:rFonts w:cstheme="minorHAnsi"/>
-        </w:rPr>
-        <w:t xml:space="preserve"> </w:t>
-      </w:r>
-    </w:p>
-    <w:p>
-      <w:pPr>
-        <w:rPr>
-          <w:rFonts w:cstheme="minorHAnsi"/>
-        </w:rPr>
-      </w:pPr>
-      <w:r>
-        <w:rPr>
-          <w:rFonts w:cstheme="minorHAnsi"/>
-        </w:rPr>
-        <w:t>T</w:t>
-      </w:r>
-      <w:r>
-        <w:rPr>
-          <w:rFonts w:cstheme="minorHAnsi"/>
-        </w:rPr>
-        <w:t>akes you back to where you just got out of if you used the</w:t>
-      </w:r>
-      <w:proofErr w:type="gramStart"/>
-      <w:r>
-        <w:rPr>
-          <w:rFonts w:cstheme="minorHAnsi"/>
-        </w:rPr>
-        <w:t xml:space="preserve"> ..</w:t>
-      </w:r>
-      <w:proofErr w:type="gramEnd"/>
-      <w:r>
-        <w:rPr>
-          <w:rFonts w:cstheme="minorHAnsi"/>
-        </w:rPr>
-        <w:t>/</w:t>
-      </w:r>
-    </w:p>
-    <w:p>
-      <w:pPr>
-        <w:pStyle w:val="Heading2"/>
-        <w:rPr>
-          <w:rFonts w:cstheme="minorHAnsi"/>
-        </w:rPr>
-      </w:pPr>
-      <w:bookmarkStart w:id="158" w:name="_Toc182994594"/>
-      <w:bookmarkStart w:id="159" w:name="_Toc182995078"/>
-      <w:r>
-        <w:rPr>
-          <w:rFonts w:cstheme="minorHAnsi"/>
-        </w:rPr>
-        <w:t>E</w:t>
-      </w:r>
-      <w:r>
-        <w:rPr>
-          <w:rFonts w:cstheme="minorHAnsi"/>
-        </w:rPr>
-        <w:t>xit</w:t>
-      </w:r>
-      <w:bookmarkEnd w:id="158"/>
-      <w:bookmarkEnd w:id="159"/>
-    </w:p>
-    <w:p>
-      <w:pPr>
-        <w:rPr>
-          <w:rFonts w:cstheme="minorHAnsi"/>
-        </w:rPr>
-      </w:pPr>
-      <w:r>
-        <w:rPr>
-          <w:rFonts w:cstheme="minorHAnsi"/>
-        </w:rPr>
-        <w:t>G</w:t>
-      </w:r>
-      <w:r>
-        <w:rPr>
-          <w:rFonts w:cstheme="minorHAnsi"/>
-        </w:rPr>
-        <w:t xml:space="preserve">ets out of </w:t>
-      </w:r>
-      <w:proofErr w:type="spellStart"/>
-      <w:r>
-        <w:rPr>
-          <w:rFonts w:cstheme="minorHAnsi"/>
-        </w:rPr>
-        <w:t>ssh</w:t>
-      </w:r>
-      <w:proofErr w:type="spellEnd"/>
-      <w:r>
-        <w:rPr>
-          <w:rFonts w:cstheme="minorHAnsi"/>
-        </w:rPr>
-        <w:t xml:space="preserve"> session</w:t>
-      </w:r>
-    </w:p>
-    <w:p>
-      <w:pPr>
-        <w:pStyle w:val="Heading2"/>
-      </w:pPr>
-      <w:r>
-        <w:t xml:space="preserve">Committing info to </w:t>
-      </w:r>
-      <w:proofErr w:type="spellStart"/>
-      <w:r>
-        <w:t>Gitbash</w:t>
-      </w:r>
-      <w:proofErr w:type="spellEnd"/>
-    </w:p>
-    <w:p>
-      <w:r>
-        <w:t>Cd directory</w:t>
-      </w:r>
-    </w:p>
-    <w:p>
-      <w:r>
-        <w:t xml:space="preserve">Git </w:t>
-      </w:r>
-      <w:proofErr w:type="gramStart"/>
-      <w:r>
-        <w:t>add .</w:t>
-      </w:r>
-      <w:proofErr w:type="gramEnd"/>
-    </w:p>
-    <w:p>
-      <w:r>
-        <w:t xml:space="preserve">Git </w:t>
-      </w:r>
-      <w:proofErr w:type="gramStart"/>
-      <w:r>
-        <w:t>commit</w:t>
-      </w:r>
-      <w:proofErr w:type="gramEnd"/>
-    </w:p>
-    <w:p>
       <w:r>
         <w:t>Remove # from files to commit</w:t>
       </w:r>
@@ -9321,8 +10028,6 @@
       <w:r>
         <w:t>Git push</w:t>
       </w:r>
-      <w:bookmarkStart w:id="160" w:name="_GoBack"/>
-      <w:bookmarkEnd w:id="160"/>
     </w:p>
     <w:p>
       <w:pPr>
@@ -9488,7 +10193,6 @@
         <w:rPr>
           <w:rFonts w:cstheme="minorHAnsi"/>
         </w:rPr>
-        <w:lastRenderedPageBreak/>
         <w:t>print(type(variable))</w:t>
       </w:r>
       <w:bookmarkEnd w:id="167"/>
@@ -9696,6 +10400,7 @@
     </w:p>
     <w:p>
       <w:r>
+        <w:lastRenderedPageBreak/>
         <w:tab/>
         <w:t>Command</w:t>
       </w:r>
@@ -9852,7 +10557,6 @@
       <w:bookmarkStart w:id="175" w:name="_Toc182994602"/>
       <w:bookmarkStart w:id="176" w:name="_Toc182995086"/>
       <w:r>
-        <w:lastRenderedPageBreak/>
         <w:t xml:space="preserve">For Loops: for variable in </w:t>
       </w:r>
       <w:r>
@@ -10359,6 +11063,7 @@
       <w:bookmarkStart w:id="177" w:name="_Toc182994603"/>
       <w:bookmarkStart w:id="178" w:name="_Toc182995087"/>
       <w:r>
+        <w:lastRenderedPageBreak/>
         <w:t>Working with Lists – Functions to use</w:t>
       </w:r>
       <w:bookmarkEnd w:id="177"/>
@@ -10567,7 +11272,6 @@
         </w:rPr>
       </w:pPr>
       <w:r>
-        <w:lastRenderedPageBreak/>
         <w:t>Requires an index to insert</w:t>
       </w:r>
     </w:p>
@@ -10940,6 +11644,7 @@
         <w:rPr>
           <w:rFonts w:cstheme="minorHAnsi"/>
         </w:rPr>
+        <w:lastRenderedPageBreak/>
         <w:t>Functions</w:t>
       </w:r>
       <w:bookmarkEnd w:id="183"/>
@@ -11126,7 +11831,6 @@
         <w:ind w:firstLine="720"/>
       </w:pPr>
       <w:r>
-        <w:lastRenderedPageBreak/>
         <w:t>"key1": "value",</w:t>
       </w:r>
     </w:p>
@@ -11614,6 +12318,184 @@
     </w:lvl>
   </w:abstractNum>
   <w:abstractNum w:abstractNumId="1" w15:restartNumberingAfterBreak="0">
+    <w:nsid w:val="023426FF"/>
+    <w:multiLevelType w:val="hybridMultilevel"/>
+    <w:tmpl w:val="82684A24"/>
+    <w:lvl w:ilvl="0" w:tplc="0C09000F">
+      <w:start w:val="1"/>
+      <w:numFmt w:val="decimal"/>
+      <w:lvlText w:val="%1."/>
+      <w:lvlJc w:val="left"/>
+      <w:pPr>
+        <w:ind w:left="720" w:hanging="360"/>
+      </w:pPr>
+      <w:rPr>
+        <w:rFonts w:hint="default"/>
+      </w:rPr>
+    </w:lvl>
+    <w:lvl w:ilvl="1" w:tplc="0C090019" w:tentative="1">
+      <w:start w:val="1"/>
+      <w:numFmt w:val="lowerLetter"/>
+      <w:lvlText w:val="%2."/>
+      <w:lvlJc w:val="left"/>
+      <w:pPr>
+        <w:ind w:left="1440" w:hanging="360"/>
+      </w:pPr>
+    </w:lvl>
+    <w:lvl w:ilvl="2" w:tplc="0C09001B" w:tentative="1">
+      <w:start w:val="1"/>
+      <w:numFmt w:val="lowerRoman"/>
+      <w:lvlText w:val="%3."/>
+      <w:lvlJc w:val="right"/>
+      <w:pPr>
+        <w:ind w:left="2160" w:hanging="180"/>
+      </w:pPr>
+    </w:lvl>
+    <w:lvl w:ilvl="3" w:tplc="0C09000F" w:tentative="1">
+      <w:start w:val="1"/>
+      <w:numFmt w:val="decimal"/>
+      <w:lvlText w:val="%4."/>
+      <w:lvlJc w:val="left"/>
+      <w:pPr>
+        <w:ind w:left="2880" w:hanging="360"/>
+      </w:pPr>
+    </w:lvl>
+    <w:lvl w:ilvl="4" w:tplc="0C090019" w:tentative="1">
+      <w:start w:val="1"/>
+      <w:numFmt w:val="lowerLetter"/>
+      <w:lvlText w:val="%5."/>
+      <w:lvlJc w:val="left"/>
+      <w:pPr>
+        <w:ind w:left="3600" w:hanging="360"/>
+      </w:pPr>
+    </w:lvl>
+    <w:lvl w:ilvl="5" w:tplc="0C09001B" w:tentative="1">
+      <w:start w:val="1"/>
+      <w:numFmt w:val="lowerRoman"/>
+      <w:lvlText w:val="%6."/>
+      <w:lvlJc w:val="right"/>
+      <w:pPr>
+        <w:ind w:left="4320" w:hanging="180"/>
+      </w:pPr>
+    </w:lvl>
+    <w:lvl w:ilvl="6" w:tplc="0C09000F" w:tentative="1">
+      <w:start w:val="1"/>
+      <w:numFmt w:val="decimal"/>
+      <w:lvlText w:val="%7."/>
+      <w:lvlJc w:val="left"/>
+      <w:pPr>
+        <w:ind w:left="5040" w:hanging="360"/>
+      </w:pPr>
+    </w:lvl>
+    <w:lvl w:ilvl="7" w:tplc="0C090019" w:tentative="1">
+      <w:start w:val="1"/>
+      <w:numFmt w:val="lowerLetter"/>
+      <w:lvlText w:val="%8."/>
+      <w:lvlJc w:val="left"/>
+      <w:pPr>
+        <w:ind w:left="5760" w:hanging="360"/>
+      </w:pPr>
+    </w:lvl>
+    <w:lvl w:ilvl="8" w:tplc="0C09001B" w:tentative="1">
+      <w:start w:val="1"/>
+      <w:numFmt w:val="lowerRoman"/>
+      <w:lvlText w:val="%9."/>
+      <w:lvlJc w:val="right"/>
+      <w:pPr>
+        <w:ind w:left="6480" w:hanging="180"/>
+      </w:pPr>
+    </w:lvl>
+  </w:abstractNum>
+  <w:abstractNum w:abstractNumId="2" w15:restartNumberingAfterBreak="0">
+    <w:nsid w:val="045D2572"/>
+    <w:multiLevelType w:val="hybridMultilevel"/>
+    <w:tmpl w:val="9D461324"/>
+    <w:lvl w:ilvl="0" w:tplc="0C09000F">
+      <w:start w:val="1"/>
+      <w:numFmt w:val="decimal"/>
+      <w:lvlText w:val="%1."/>
+      <w:lvlJc w:val="left"/>
+      <w:pPr>
+        <w:ind w:left="720" w:hanging="360"/>
+      </w:pPr>
+      <w:rPr>
+        <w:rFonts w:hint="default"/>
+      </w:rPr>
+    </w:lvl>
+    <w:lvl w:ilvl="1" w:tplc="0C090019" w:tentative="1">
+      <w:start w:val="1"/>
+      <w:numFmt w:val="lowerLetter"/>
+      <w:lvlText w:val="%2."/>
+      <w:lvlJc w:val="left"/>
+      <w:pPr>
+        <w:ind w:left="1440" w:hanging="360"/>
+      </w:pPr>
+    </w:lvl>
+    <w:lvl w:ilvl="2" w:tplc="0C09001B" w:tentative="1">
+      <w:start w:val="1"/>
+      <w:numFmt w:val="lowerRoman"/>
+      <w:lvlText w:val="%3."/>
+      <w:lvlJc w:val="right"/>
+      <w:pPr>
+        <w:ind w:left="2160" w:hanging="180"/>
+      </w:pPr>
+    </w:lvl>
+    <w:lvl w:ilvl="3" w:tplc="0C09000F" w:tentative="1">
+      <w:start w:val="1"/>
+      <w:numFmt w:val="decimal"/>
+      <w:lvlText w:val="%4."/>
+      <w:lvlJc w:val="left"/>
+      <w:pPr>
+        <w:ind w:left="2880" w:hanging="360"/>
+      </w:pPr>
+    </w:lvl>
+    <w:lvl w:ilvl="4" w:tplc="0C090019" w:tentative="1">
+      <w:start w:val="1"/>
+      <w:numFmt w:val="lowerLetter"/>
+      <w:lvlText w:val="%5."/>
+      <w:lvlJc w:val="left"/>
+      <w:pPr>
+        <w:ind w:left="3600" w:hanging="360"/>
+      </w:pPr>
+    </w:lvl>
+    <w:lvl w:ilvl="5" w:tplc="0C09001B" w:tentative="1">
+      <w:start w:val="1"/>
+      <w:numFmt w:val="lowerRoman"/>
+      <w:lvlText w:val="%6."/>
+      <w:lvlJc w:val="right"/>
+      <w:pPr>
+        <w:ind w:left="4320" w:hanging="180"/>
+      </w:pPr>
+    </w:lvl>
+    <w:lvl w:ilvl="6" w:tplc="0C09000F" w:tentative="1">
+      <w:start w:val="1"/>
+      <w:numFmt w:val="decimal"/>
+      <w:lvlText w:val="%7."/>
+      <w:lvlJc w:val="left"/>
+      <w:pPr>
+        <w:ind w:left="5040" w:hanging="360"/>
+      </w:pPr>
+    </w:lvl>
+    <w:lvl w:ilvl="7" w:tplc="0C090019" w:tentative="1">
+      <w:start w:val="1"/>
+      <w:numFmt w:val="lowerLetter"/>
+      <w:lvlText w:val="%8."/>
+      <w:lvlJc w:val="left"/>
+      <w:pPr>
+        <w:ind w:left="5760" w:hanging="360"/>
+      </w:pPr>
+    </w:lvl>
+    <w:lvl w:ilvl="8" w:tplc="0C09001B" w:tentative="1">
+      <w:start w:val="1"/>
+      <w:numFmt w:val="lowerRoman"/>
+      <w:lvlText w:val="%9."/>
+      <w:lvlJc w:val="right"/>
+      <w:pPr>
+        <w:ind w:left="6480" w:hanging="180"/>
+      </w:pPr>
+    </w:lvl>
+  </w:abstractNum>
+  <w:abstractNum w:abstractNumId="3" w15:restartNumberingAfterBreak="0">
     <w:nsid w:val="07876BDF"/>
     <w:multiLevelType w:val="hybridMultilevel"/>
     <w:tmpl w:val="A5508668"/>
@@ -11747,7 +12629,7 @@
       </w:pPr>
     </w:lvl>
   </w:abstractNum>
-  <w:abstractNum w:abstractNumId="2" w15:restartNumberingAfterBreak="0">
+  <w:abstractNum w:abstractNumId="4" w15:restartNumberingAfterBreak="0">
     <w:nsid w:val="100A09D1"/>
     <w:multiLevelType w:val="hybridMultilevel"/>
     <w:tmpl w:val="71B48252"/>
@@ -11836,7 +12718,7 @@
       </w:pPr>
     </w:lvl>
   </w:abstractNum>
-  <w:abstractNum w:abstractNumId="3" w15:restartNumberingAfterBreak="0">
+  <w:abstractNum w:abstractNumId="5" w15:restartNumberingAfterBreak="0">
     <w:nsid w:val="192D11AC"/>
     <w:multiLevelType w:val="hybridMultilevel"/>
     <w:tmpl w:val="E120310C"/>
@@ -11925,7 +12807,7 @@
       </w:pPr>
     </w:lvl>
   </w:abstractNum>
-  <w:abstractNum w:abstractNumId="4" w15:restartNumberingAfterBreak="0">
+  <w:abstractNum w:abstractNumId="6" w15:restartNumberingAfterBreak="0">
     <w:nsid w:val="19FC7F92"/>
     <w:multiLevelType w:val="hybridMultilevel"/>
     <w:tmpl w:val="26A4D856"/>
@@ -12014,7 +12896,96 @@
       </w:pPr>
     </w:lvl>
   </w:abstractNum>
-  <w:abstractNum w:abstractNumId="5" w15:restartNumberingAfterBreak="0">
+  <w:abstractNum w:abstractNumId="7" w15:restartNumberingAfterBreak="0">
+    <w:nsid w:val="23385D37"/>
+    <w:multiLevelType w:val="hybridMultilevel"/>
+    <w:tmpl w:val="B3FE8524"/>
+    <w:lvl w:ilvl="0" w:tplc="0C09000F">
+      <w:start w:val="1"/>
+      <w:numFmt w:val="decimal"/>
+      <w:lvlText w:val="%1."/>
+      <w:lvlJc w:val="left"/>
+      <w:pPr>
+        <w:ind w:left="720" w:hanging="360"/>
+      </w:pPr>
+      <w:rPr>
+        <w:rFonts w:hint="default"/>
+      </w:rPr>
+    </w:lvl>
+    <w:lvl w:ilvl="1" w:tplc="0C090019" w:tentative="1">
+      <w:start w:val="1"/>
+      <w:numFmt w:val="lowerLetter"/>
+      <w:lvlText w:val="%2."/>
+      <w:lvlJc w:val="left"/>
+      <w:pPr>
+        <w:ind w:left="1440" w:hanging="360"/>
+      </w:pPr>
+    </w:lvl>
+    <w:lvl w:ilvl="2" w:tplc="0C09001B" w:tentative="1">
+      <w:start w:val="1"/>
+      <w:numFmt w:val="lowerRoman"/>
+      <w:lvlText w:val="%3."/>
+      <w:lvlJc w:val="right"/>
+      <w:pPr>
+        <w:ind w:left="2160" w:hanging="180"/>
+      </w:pPr>
+    </w:lvl>
+    <w:lvl w:ilvl="3" w:tplc="0C09000F" w:tentative="1">
+      <w:start w:val="1"/>
+      <w:numFmt w:val="decimal"/>
+      <w:lvlText w:val="%4."/>
+      <w:lvlJc w:val="left"/>
+      <w:pPr>
+        <w:ind w:left="2880" w:hanging="360"/>
+      </w:pPr>
+    </w:lvl>
+    <w:lvl w:ilvl="4" w:tplc="0C090019" w:tentative="1">
+      <w:start w:val="1"/>
+      <w:numFmt w:val="lowerLetter"/>
+      <w:lvlText w:val="%5."/>
+      <w:lvlJc w:val="left"/>
+      <w:pPr>
+        <w:ind w:left="3600" w:hanging="360"/>
+      </w:pPr>
+    </w:lvl>
+    <w:lvl w:ilvl="5" w:tplc="0C09001B" w:tentative="1">
+      <w:start w:val="1"/>
+      <w:numFmt w:val="lowerRoman"/>
+      <w:lvlText w:val="%6."/>
+      <w:lvlJc w:val="right"/>
+      <w:pPr>
+        <w:ind w:left="4320" w:hanging="180"/>
+      </w:pPr>
+    </w:lvl>
+    <w:lvl w:ilvl="6" w:tplc="0C09000F" w:tentative="1">
+      <w:start w:val="1"/>
+      <w:numFmt w:val="decimal"/>
+      <w:lvlText w:val="%7."/>
+      <w:lvlJc w:val="left"/>
+      <w:pPr>
+        <w:ind w:left="5040" w:hanging="360"/>
+      </w:pPr>
+    </w:lvl>
+    <w:lvl w:ilvl="7" w:tplc="0C090019" w:tentative="1">
+      <w:start w:val="1"/>
+      <w:numFmt w:val="lowerLetter"/>
+      <w:lvlText w:val="%8."/>
+      <w:lvlJc w:val="left"/>
+      <w:pPr>
+        <w:ind w:left="5760" w:hanging="360"/>
+      </w:pPr>
+    </w:lvl>
+    <w:lvl w:ilvl="8" w:tplc="0C09001B" w:tentative="1">
+      <w:start w:val="1"/>
+      <w:numFmt w:val="lowerRoman"/>
+      <w:lvlText w:val="%9."/>
+      <w:lvlJc w:val="right"/>
+      <w:pPr>
+        <w:ind w:left="6480" w:hanging="180"/>
+      </w:pPr>
+    </w:lvl>
+  </w:abstractNum>
+  <w:abstractNum w:abstractNumId="8" w15:restartNumberingAfterBreak="0">
     <w:nsid w:val="27924185"/>
     <w:multiLevelType w:val="hybridMultilevel"/>
     <w:tmpl w:val="0D7E13DE"/>
@@ -12106,7 +13077,7 @@
       </w:pPr>
     </w:lvl>
   </w:abstractNum>
-  <w:abstractNum w:abstractNumId="6" w15:restartNumberingAfterBreak="0">
+  <w:abstractNum w:abstractNumId="9" w15:restartNumberingAfterBreak="0">
     <w:nsid w:val="72810AA3"/>
     <w:multiLevelType w:val="hybridMultilevel"/>
     <w:tmpl w:val="33A4A744"/>
@@ -12219,7 +13190,7 @@
       </w:rPr>
     </w:lvl>
   </w:abstractNum>
-  <w:abstractNum w:abstractNumId="7" w15:restartNumberingAfterBreak="0">
+  <w:abstractNum w:abstractNumId="10" w15:restartNumberingAfterBreak="0">
     <w:nsid w:val="756E5A66"/>
     <w:multiLevelType w:val="hybridMultilevel"/>
     <w:tmpl w:val="59242B5C"/>
@@ -12309,27 +13280,36 @@
     </w:lvl>
   </w:abstractNum>
   <w:num w:numId="1">
-    <w:abstractNumId w:val="4"/>
+    <w:abstractNumId w:val="6"/>
   </w:num>
   <w:num w:numId="2">
-    <w:abstractNumId w:val="1"/>
+    <w:abstractNumId w:val="3"/>
   </w:num>
   <w:num w:numId="3">
-    <w:abstractNumId w:val="6"/>
+    <w:abstractNumId w:val="9"/>
   </w:num>
   <w:num w:numId="4">
-    <w:abstractNumId w:val="5"/>
+    <w:abstractNumId w:val="8"/>
   </w:num>
   <w:num w:numId="5">
     <w:abstractNumId w:val="0"/>
   </w:num>
   <w:num w:numId="6">
-    <w:abstractNumId w:val="3"/>
+    <w:abstractNumId w:val="5"/>
   </w:num>
   <w:num w:numId="7">
+    <w:abstractNumId w:val="10"/>
+  </w:num>
+  <w:num w:numId="8">
+    <w:abstractNumId w:val="4"/>
+  </w:num>
+  <w:num w:numId="9">
     <w:abstractNumId w:val="7"/>
   </w:num>
-  <w:num w:numId="8">
+  <w:num w:numId="10">
+    <w:abstractNumId w:val="1"/>
+  </w:num>
+  <w:num w:numId="11">
     <w:abstractNumId w:val="2"/>
   </w:num>
 </w:numbering>
@@ -13333,7 +14313,7 @@
 </file>
 
 <file path=customXml/itemProps1.xml><?xml version="1.0" encoding="utf-8"?>
-<ds:datastoreItem xmlns:ds="http://schemas.openxmlformats.org/officeDocument/2006/customXml" ds:itemID="{BE2E9FDE-C375-4AEF-A9FC-553C3A9C2524}">
+<ds:datastoreItem xmlns:ds="http://schemas.openxmlformats.org/officeDocument/2006/customXml" ds:itemID="{F80A354D-2E63-47A3-BFCC-27CAA8321FEE}">
   <ds:schemaRefs>
     <ds:schemaRef ds:uri="http://schemas.openxmlformats.org/officeDocument/2006/bibliography"/>
   </ds:schemaRefs>

</xml_diff>

<commit_message>
modified:   Coding Bootcamp/Python_Bootcamp_Notes.docx 	new file:   Coding Bootcamp/Quadratic.png 	new file:   Coding Bootcamp/Quadratic_continuous.png 	new file:   Coding Bootcamp/Week 8 Workshop.ipynb 	new file:   Coding Bootcamp/Week 8.ipynb 	new file:   Coding Bootcamp/~$thon_Bootcamp_Notes.docx 	new file:   Matt's python_bootcamp
</commit_message>
<xml_diff>
--- a/Coding Bootcamp/Python_Bootcamp_Notes.docx
+++ b/Coding Bootcamp/Python_Bootcamp_Notes.docx
@@ -893,6 +893,7 @@
         <w:rPr>
           <w:rFonts w:cstheme="minorHAnsi"/>
         </w:rPr>
+        <w:lastRenderedPageBreak/>
         <w:t>We declare a name on the left side of the equals operator (“=”), and on the right side, we assign the value that we want to save to use later.</w:t>
       </w:r>
     </w:p>
@@ -1239,6 +1240,7 @@
         <w:rPr>
           <w:rFonts w:cstheme="minorHAnsi"/>
         </w:rPr>
+        <w:lastRenderedPageBreak/>
         <w:t>String Index:</w:t>
       </w:r>
       <w:bookmarkEnd w:id="28"/>
@@ -1843,6 +1845,7 @@
         <w:rPr>
           <w:rFonts w:cstheme="minorHAnsi"/>
         </w:rPr>
+        <w:lastRenderedPageBreak/>
         <w:t>.strip</w:t>
       </w:r>
       <w:proofErr w:type="gramEnd"/>
@@ -2722,6 +2725,7 @@
           <w:rFonts w:cstheme="minorHAnsi"/>
           <w:b/>
         </w:rPr>
+        <w:lastRenderedPageBreak/>
         <w:t xml:space="preserve">command &gt;&gt; </w:t>
       </w:r>
       <w:proofErr w:type="spellStart"/>
@@ -3361,6 +3365,7 @@
           <w:rFonts w:cstheme="minorHAnsi"/>
           <w:noProof/>
         </w:rPr>
+        <w:lastRenderedPageBreak/>
         <w:drawing>
           <wp:inline distT="0" distB="0" distL="0" distR="0" wp14:anchorId="2C1C3AED" wp14:editId="520D630C">
             <wp:extent cx="5229955" cy="2200582"/>
@@ -3621,7 +3626,14 @@
         <w:rPr>
           <w:rFonts w:cstheme="minorHAnsi"/>
         </w:rPr>
-        <w:t>All branching statements begin the same way, with the keyword “if”. Following the keyword is what is known as a condition. Lastly, there will always be an ending colon at the end of the statement. The if statement checks to see if the given condition is True or False. If the condition is True, then the code block runs. If it is False, then the program continues without running any of the code indented directly after the if statement:</w:t>
+        <w:t xml:space="preserve">All branching statements begin the same way, with the keyword “if”. Following the keyword is what is known as a condition. Lastly, there will always be an ending colon at the end of the statement. The if statement checks to see if the given condition is True or False. If the </w:t>
+      </w:r>
+      <w:r>
+        <w:rPr>
+          <w:rFonts w:cstheme="minorHAnsi"/>
+        </w:rPr>
+        <w:lastRenderedPageBreak/>
+        <w:t>condition is True, then the code block runs. If it is False, then the program continues without running any of the code indented directly after the if statement:</w:t>
       </w:r>
     </w:p>
     <w:p>
@@ -4001,6 +4013,7 @@
         <w:rPr>
           <w:rFonts w:cstheme="minorHAnsi"/>
         </w:rPr>
+        <w:lastRenderedPageBreak/>
         <w:t>Elif</w:t>
       </w:r>
       <w:proofErr w:type="spellEnd"/>
@@ -4267,6 +4280,7 @@
         <w:rPr>
           <w:noProof/>
         </w:rPr>
+        <w:lastRenderedPageBreak/>
         <w:drawing>
           <wp:inline distT="0" distB="0" distL="0" distR="0" wp14:anchorId="1B5063CA" wp14:editId="7610F194">
             <wp:extent cx="2867425" cy="1343212"/>
@@ -4556,6 +4570,7 @@
     </w:p>
     <w:p>
       <w:r>
+        <w:lastRenderedPageBreak/>
         <w:t>Loops are how programmers rerun the same lines of code several times</w:t>
       </w:r>
       <w:r>
@@ -5180,6 +5195,7 @@
         <w:rPr>
           <w:noProof/>
         </w:rPr>
+        <w:lastRenderedPageBreak/>
         <w:drawing>
           <wp:inline distT="0" distB="0" distL="0" distR="0" wp14:anchorId="56EDCF56" wp14:editId="7C38079B">
             <wp:extent cx="3696216" cy="1019317"/>
@@ -5354,6 +5370,7 @@
       <w:bookmarkStart w:id="74" w:name="_Toc182994554"/>
       <w:bookmarkStart w:id="75" w:name="_Toc182995038"/>
       <w:r>
+        <w:lastRenderedPageBreak/>
         <w:t>Working with Lists – Functions to use</w:t>
       </w:r>
       <w:bookmarkEnd w:id="74"/>
@@ -5939,6 +5956,7 @@
       <w:bookmarkStart w:id="80" w:name="_Toc182994557"/>
       <w:bookmarkStart w:id="81" w:name="_Toc182995041"/>
       <w:r>
+        <w:lastRenderedPageBreak/>
         <w:t>Loops and lists:</w:t>
       </w:r>
       <w:bookmarkEnd w:id="80"/>
@@ -6205,6 +6223,7 @@
         <w:rPr>
           <w:noProof/>
         </w:rPr>
+        <w:lastRenderedPageBreak/>
         <w:drawing>
           <wp:inline distT="0" distB="0" distL="0" distR="0" wp14:anchorId="5950F3AE" wp14:editId="11A13301">
             <wp:extent cx="5020376" cy="2772162"/>
@@ -6453,6 +6472,7 @@
       <w:bookmarkStart w:id="92" w:name="_Toc182994562"/>
       <w:bookmarkStart w:id="93" w:name="_Toc182995046"/>
       <w:r>
+        <w:lastRenderedPageBreak/>
         <w:t>*</w:t>
       </w:r>
       <w:proofErr w:type="spellStart"/>
@@ -6673,6 +6693,7 @@
       <w:bookmarkStart w:id="98" w:name="_Toc182994565"/>
       <w:bookmarkStart w:id="99" w:name="_Toc182995049"/>
       <w:r>
+        <w:lastRenderedPageBreak/>
         <w:t>Scope</w:t>
       </w:r>
       <w:bookmarkEnd w:id="98"/>
@@ -6827,7 +6848,6 @@
         </w:numPr>
       </w:pPr>
       <w:r>
-        <w:lastRenderedPageBreak/>
         <w:t>the name of the variable goes to the left of the equals operator, and on the right is the dictionary.</w:t>
       </w:r>
     </w:p>
@@ -6975,6 +6995,7 @@
         <w:ind w:firstLine="720"/>
       </w:pPr>
       <w:r>
+        <w:lastRenderedPageBreak/>
         <w:t xml:space="preserve">"wins": </w:t>
       </w:r>
       <w:proofErr w:type="gramStart"/>
@@ -7409,6 +7430,7 @@
       <w:bookmarkStart w:id="105" w:name="_Toc182994568"/>
       <w:bookmarkStart w:id="106" w:name="_Toc182995052"/>
       <w:r>
+        <w:lastRenderedPageBreak/>
         <w:t xml:space="preserve">Tuples, Sets and </w:t>
       </w:r>
       <w:proofErr w:type="spellStart"/>
@@ -7622,7 +7644,6 @@
         </w:numPr>
       </w:pPr>
       <w:r>
-        <w:lastRenderedPageBreak/>
         <w:t>This function accepts two parameters, the file name, and the mode</w:t>
       </w:r>
     </w:p>
@@ -7809,6 +7830,7 @@
         <w:spacing w:after="0"/>
       </w:pPr>
       <w:r>
+        <w:lastRenderedPageBreak/>
         <w:t xml:space="preserve">7| data = </w:t>
       </w:r>
       <w:proofErr w:type="spellStart"/>
@@ -8006,7 +8028,6 @@
         <w:spacing w:after="0"/>
       </w:pPr>
       <w:r>
-        <w:lastRenderedPageBreak/>
         <w:t>In order to read the data from the CSV file we just created, we can simply set the mode to read:</w:t>
       </w:r>
     </w:p>
@@ -8312,8 +8333,6 @@
       <w:r>
         <w:t>shouldn’t</w:t>
       </w:r>
-      <w:bookmarkStart w:id="111" w:name="_GoBack"/>
-      <w:bookmarkEnd w:id="111"/>
       <w:r>
         <w:t xml:space="preserve"> make these</w:t>
       </w:r>
@@ -8736,7 +8755,27 @@
         <w:ind w:left="360"/>
       </w:pPr>
     </w:p>
-    <w:p/>
+    <w:p>
+      <w:pPr>
+        <w:pStyle w:val="Heading1"/>
+      </w:pPr>
+      <w:r>
+        <w:t xml:space="preserve">Week 8 </w:t>
+      </w:r>
+      <w:r>
+        <w:t>–</w:t>
+      </w:r>
+      <w:r>
+        <w:t xml:space="preserve"> </w:t>
+      </w:r>
+    </w:p>
+    <w:p>
+      <w:r>
+        <w:t>Pip is an online repository to download programs in anaconda</w:t>
+      </w:r>
+      <w:bookmarkStart w:id="111" w:name="_GoBack"/>
+      <w:bookmarkEnd w:id="111"/>
+    </w:p>
     <w:p/>
     <w:p>
       <w:pPr>
@@ -8999,6 +9038,7 @@
         <w:rPr>
           <w:rFonts w:cstheme="minorHAnsi"/>
         </w:rPr>
+        <w:lastRenderedPageBreak/>
         <w:t>.t</w:t>
       </w:r>
       <w:r>
@@ -9303,7 +9343,6 @@
         <w:rPr>
           <w:rFonts w:cstheme="minorHAnsi"/>
         </w:rPr>
-        <w:lastRenderedPageBreak/>
         <w:t>ls –</w:t>
       </w:r>
       <w:proofErr w:type="spellStart"/>
@@ -9604,6 +9643,7 @@
         <w:rPr>
           <w:rFonts w:cstheme="minorHAnsi"/>
         </w:rPr>
+        <w:lastRenderedPageBreak/>
         <w:t xml:space="preserve">command &gt;&gt; </w:t>
       </w:r>
       <w:proofErr w:type="spellStart"/>
@@ -9967,7 +10007,6 @@
         <w:pStyle w:val="Heading2"/>
       </w:pPr>
       <w:r>
-        <w:lastRenderedPageBreak/>
         <w:t xml:space="preserve">Committing info to </w:t>
       </w:r>
       <w:proofErr w:type="spellStart"/>
@@ -10193,6 +10232,7 @@
         <w:rPr>
           <w:rFonts w:cstheme="minorHAnsi"/>
         </w:rPr>
+        <w:lastRenderedPageBreak/>
         <w:t>print(type(variable))</w:t>
       </w:r>
       <w:bookmarkEnd w:id="167"/>
@@ -10400,7 +10440,6 @@
     </w:p>
     <w:p>
       <w:r>
-        <w:lastRenderedPageBreak/>
         <w:tab/>
         <w:t>Command</w:t>
       </w:r>
@@ -10557,6 +10596,7 @@
       <w:bookmarkStart w:id="175" w:name="_Toc182994602"/>
       <w:bookmarkStart w:id="176" w:name="_Toc182995086"/>
       <w:r>
+        <w:lastRenderedPageBreak/>
         <w:t xml:space="preserve">For Loops: for variable in </w:t>
       </w:r>
       <w:r>
@@ -11063,7 +11103,6 @@
       <w:bookmarkStart w:id="177" w:name="_Toc182994603"/>
       <w:bookmarkStart w:id="178" w:name="_Toc182995087"/>
       <w:r>
-        <w:lastRenderedPageBreak/>
         <w:t>Working with Lists – Functions to use</w:t>
       </w:r>
       <w:bookmarkEnd w:id="177"/>
@@ -11272,6 +11311,7 @@
         </w:rPr>
       </w:pPr>
       <w:r>
+        <w:lastRenderedPageBreak/>
         <w:t>Requires an index to insert</w:t>
       </w:r>
     </w:p>
@@ -11644,7 +11684,6 @@
         <w:rPr>
           <w:rFonts w:cstheme="minorHAnsi"/>
         </w:rPr>
-        <w:lastRenderedPageBreak/>
         <w:t>Functions</w:t>
       </w:r>
       <w:bookmarkEnd w:id="183"/>
@@ -11831,6 +11870,7 @@
         <w:ind w:firstLine="720"/>
       </w:pPr>
       <w:r>
+        <w:lastRenderedPageBreak/>
         <w:t>"key1": "value",</w:t>
       </w:r>
     </w:p>
@@ -14313,7 +14353,7 @@
 </file>
 
 <file path=customXml/itemProps1.xml><?xml version="1.0" encoding="utf-8"?>
-<ds:datastoreItem xmlns:ds="http://schemas.openxmlformats.org/officeDocument/2006/customXml" ds:itemID="{F80A354D-2E63-47A3-BFCC-27CAA8321FEE}">
+<ds:datastoreItem xmlns:ds="http://schemas.openxmlformats.org/officeDocument/2006/customXml" ds:itemID="{80AF4136-BEFA-416C-AFF4-76B26D5FCA33}">
   <ds:schemaRefs>
     <ds:schemaRef ds:uri="http://schemas.openxmlformats.org/officeDocument/2006/bibliography"/>
   </ds:schemaRefs>

</xml_diff>